<commit_message>
update report and add graph
</commit_message>
<xml_diff>
--- a/report.docx
+++ b/report.docx
@@ -46,10 +46,10 @@
             <v:path o:extrusionok="f" gradientshapeok="t" o:connecttype="rect"/>
             <o:lock v:ext="edit" aspectratio="t"/>
           </v:shapetype>
-          <v:shape id="对象 1" o:spid="_x0000_i1026" type="#_x0000_t75" alt="" style="width:238.45pt;height:39.55pt;mso-width-percent:0;mso-height-percent:0;mso-position-horizontal-relative:page;mso-position-vertical-relative:page;mso-width-percent:0;mso-height-percent:0" o:ole="">
+          <v:shape id="对象 1" o:spid="_x0000_i1025" type="#_x0000_t75" alt="" style="width:238.45pt;height:39.55pt;mso-width-percent:0;mso-height-percent:0;mso-position-horizontal-relative:page;mso-position-vertical-relative:page;mso-width-percent:0;mso-height-percent:0" o:ole="">
             <v:imagedata r:id="rId7" o:title=""/>
           </v:shape>
-          <o:OLEObject Type="Embed" ProgID="CorelDRAW.Graphic.11" ShapeID="对象 1" DrawAspect="Content" ObjectID="_1716996664" r:id="rId8"/>
+          <o:OLEObject Type="Embed" ProgID="CorelDRAW.Graphic.11" ShapeID="对象 1" DrawAspect="Content" ObjectID="_1717010706" r:id="rId8"/>
         </w:object>
       </w:r>
     </w:p>
@@ -3106,7 +3106,7 @@
         <w:spacing w:line="300" w:lineRule="auto"/>
         <w:jc w:val="center"/>
         <w:rPr>
-          <w:rFonts w:ascii="宋体" w:hAnsi="宋体" w:hint="eastAsia"/>
+          <w:rFonts w:ascii="宋体" w:hAnsi="宋体"/>
           <w:sz w:val="28"/>
           <w:szCs w:val="28"/>
         </w:rPr>
@@ -4307,30 +4307,51 @@
         <w:spacing w:line="300" w:lineRule="auto"/>
         <w:ind w:firstLine="420"/>
         <w:rPr>
+          <w:rFonts w:ascii="宋体" w:hAnsi="宋体"/>
+          <w:szCs w:val="21"/>
+        </w:rPr>
+      </w:pPr>
+      <w:r>
+        <w:rPr>
           <w:rFonts w:ascii="宋体" w:hAnsi="宋体" w:hint="eastAsia"/>
           <w:szCs w:val="21"/>
         </w:rPr>
-      </w:pPr>
+        <w:t>开发环境：Python</w:t>
+      </w:r>
+      <w:r>
+        <w:rPr>
+          <w:rFonts w:ascii="宋体" w:hAnsi="宋体"/>
+          <w:szCs w:val="21"/>
+        </w:rPr>
+        <w:t xml:space="preserve"> 3.</w:t>
+      </w:r>
+      <w:r>
+        <w:rPr>
+          <w:rFonts w:ascii="宋体" w:hAnsi="宋体"/>
+          <w:szCs w:val="21"/>
+        </w:rPr>
+        <w:t>9</w:t>
+      </w:r>
       <w:r>
         <w:rPr>
           <w:rFonts w:ascii="宋体" w:hAnsi="宋体" w:hint="eastAsia"/>
           <w:szCs w:val="21"/>
         </w:rPr>
-        <w:t>开发环境：Python</w:t>
+        <w:t>（或Python</w:t>
       </w:r>
       <w:r>
         <w:rPr>
           <w:rFonts w:ascii="宋体" w:hAnsi="宋体"/>
           <w:szCs w:val="21"/>
         </w:rPr>
-        <w:t xml:space="preserve"> 3.</w:t>
-      </w:r>
-      <w:r>
-        <w:rPr>
-          <w:rFonts w:ascii="宋体" w:hAnsi="宋体"/>
-          <w:szCs w:val="21"/>
-        </w:rPr>
-        <w:t>9</w:t>
+        <w:t>3.10</w:t>
+      </w:r>
+      <w:r>
+        <w:rPr>
+          <w:rFonts w:ascii="宋体" w:hAnsi="宋体" w:hint="eastAsia"/>
+          <w:szCs w:val="21"/>
+        </w:rPr>
+        <w:t>）</w:t>
       </w:r>
     </w:p>
     <w:p>
@@ -4367,40 +4388,10 @@
       <w:proofErr w:type="spellEnd"/>
       <w:r>
         <w:rPr>
-          <w:rFonts w:ascii="宋体" w:hAnsi="宋体"/>
-          <w:szCs w:val="21"/>
-        </w:rPr>
-        <w:t xml:space="preserve"> </w:t>
-      </w:r>
-      <w:r>
-        <w:rPr>
           <w:rFonts w:ascii="宋体" w:hAnsi="宋体" w:hint="eastAsia"/>
           <w:szCs w:val="21"/>
         </w:rPr>
-        <w:t>（</w:t>
-      </w:r>
-      <w:r>
-        <w:rPr>
-          <w:rFonts w:ascii="宋体" w:hAnsi="宋体"/>
-          <w:szCs w:val="21"/>
-        </w:rPr>
-        <w:t xml:space="preserve">pip install </w:t>
-      </w:r>
-      <w:proofErr w:type="spellStart"/>
-      <w:r>
-        <w:rPr>
-          <w:rFonts w:ascii="宋体" w:hAnsi="宋体"/>
-          <w:szCs w:val="21"/>
-        </w:rPr>
-        <w:t>PyMySQL</w:t>
-      </w:r>
-      <w:proofErr w:type="spellEnd"/>
-      <w:r>
-        <w:rPr>
-          <w:rFonts w:ascii="宋体" w:hAnsi="宋体" w:hint="eastAsia"/>
-          <w:szCs w:val="21"/>
-        </w:rPr>
-        <w:t>）、</w:t>
+        <w:t>、</w:t>
       </w:r>
     </w:p>
     <w:p>
@@ -4408,37 +4399,16 @@
         <w:spacing w:line="300" w:lineRule="auto"/>
         <w:ind w:firstLine="420"/>
         <w:rPr>
+          <w:rFonts w:ascii="宋体" w:hAnsi="宋体" w:hint="eastAsia"/>
+          <w:szCs w:val="21"/>
+        </w:rPr>
+      </w:pPr>
+      <w:r>
+        <w:rPr>
           <w:rFonts w:ascii="宋体" w:hAnsi="宋体"/>
           <w:szCs w:val="21"/>
         </w:rPr>
-      </w:pPr>
-      <w:r>
-        <w:rPr>
-          <w:rFonts w:ascii="宋体" w:hAnsi="宋体"/>
-          <w:szCs w:val="21"/>
-        </w:rPr>
-        <w:t xml:space="preserve">cryptography </w:t>
-      </w:r>
-      <w:r>
-        <w:rPr>
-          <w:rFonts w:ascii="宋体" w:hAnsi="宋体" w:hint="eastAsia"/>
-          <w:szCs w:val="21"/>
-        </w:rPr>
-        <w:t>（</w:t>
-      </w:r>
-      <w:r>
-        <w:rPr>
-          <w:rFonts w:ascii="宋体" w:hAnsi="宋体"/>
-          <w:szCs w:val="21"/>
-        </w:rPr>
-        <w:t>pip install cryptography</w:t>
-      </w:r>
-      <w:r>
-        <w:rPr>
-          <w:rFonts w:ascii="宋体" w:hAnsi="宋体" w:hint="eastAsia"/>
-          <w:szCs w:val="21"/>
-        </w:rPr>
-        <w:t>）</w:t>
+        <w:t>cryptography</w:t>
       </w:r>
       <w:r>
         <w:rPr>
@@ -4453,47 +4423,19 @@
         <w:spacing w:line="300" w:lineRule="auto"/>
         <w:ind w:firstLine="420"/>
         <w:rPr>
+          <w:rFonts w:ascii="宋体" w:hAnsi="宋体" w:hint="eastAsia"/>
+          <w:szCs w:val="21"/>
+        </w:rPr>
+      </w:pPr>
+      <w:proofErr w:type="spellStart"/>
+      <w:r>
+        <w:rPr>
           <w:rFonts w:ascii="宋体" w:hAnsi="宋体"/>
           <w:szCs w:val="21"/>
         </w:rPr>
-      </w:pPr>
-      <w:proofErr w:type="spellStart"/>
-      <w:r>
-        <w:rPr>
-          <w:rFonts w:ascii="宋体" w:hAnsi="宋体" w:hint="eastAsia"/>
-          <w:szCs w:val="21"/>
-        </w:rPr>
-        <w:t>tkinter</w:t>
+        <w:t>wxPython</w:t>
       </w:r>
       <w:proofErr w:type="spellEnd"/>
-      <w:r>
-        <w:rPr>
-          <w:rFonts w:ascii="宋体" w:hAnsi="宋体"/>
-          <w:szCs w:val="21"/>
-        </w:rPr>
-        <w:t xml:space="preserve"> </w:t>
-      </w:r>
-      <w:r>
-        <w:rPr>
-          <w:rFonts w:ascii="宋体" w:hAnsi="宋体" w:hint="eastAsia"/>
-          <w:szCs w:val="21"/>
-        </w:rPr>
-        <w:t>（</w:t>
-      </w:r>
-      <w:r>
-        <w:rPr>
-          <w:rFonts w:ascii="宋体" w:hAnsi="宋体" w:hint="eastAsia"/>
-          <w:szCs w:val="21"/>
-        </w:rPr>
-        <w:t>Python 的标准 Tk GUI 工具包</w:t>
-      </w:r>
-      <w:r>
-        <w:rPr>
-          <w:rFonts w:ascii="宋体" w:hAnsi="宋体" w:hint="eastAsia"/>
-          <w:szCs w:val="21"/>
-        </w:rPr>
-        <w:t>）</w:t>
-      </w:r>
     </w:p>
     <w:p>
       <w:pPr>
@@ -4546,93 +4488,128 @@
         <w:spacing w:line="300" w:lineRule="auto"/>
         <w:ind w:firstLine="420"/>
         <w:rPr>
+          <w:rFonts w:ascii="Times New Roman" w:hAnsi="Times New Roman" w:hint="eastAsia"/>
+          <w:szCs w:val="21"/>
+        </w:rPr>
+      </w:pPr>
+      <w:r>
+        <w:rPr>
+          <w:rFonts w:ascii="Times New Roman" w:hAnsi="Times New Roman" w:hint="eastAsia"/>
+          <w:szCs w:val="21"/>
+        </w:rPr>
+        <w:t>MySQL</w:t>
+      </w:r>
+      <w:r>
+        <w:rPr>
+          <w:rFonts w:ascii="Times New Roman" w:hAnsi="Times New Roman" w:hint="eastAsia"/>
+          <w:szCs w:val="21"/>
+        </w:rPr>
+        <w:t>：</w:t>
+      </w:r>
+      <w:r>
+        <w:rPr>
+          <w:rFonts w:ascii="Times New Roman" w:hAnsi="Times New Roman" w:hint="eastAsia"/>
+          <w:szCs w:val="21"/>
+        </w:rPr>
+        <w:t xml:space="preserve">MySQL </w:t>
+      </w:r>
+      <w:r>
+        <w:rPr>
+          <w:rFonts w:ascii="Times New Roman" w:hAnsi="Times New Roman" w:hint="eastAsia"/>
+          <w:szCs w:val="21"/>
+        </w:rPr>
+        <w:t>是一个关系型数据库，使用</w:t>
+      </w:r>
+      <w:r>
+        <w:rPr>
+          <w:rFonts w:ascii="Times New Roman" w:hAnsi="Times New Roman" w:hint="eastAsia"/>
+          <w:szCs w:val="21"/>
+        </w:rPr>
+        <w:t xml:space="preserve"> SQL </w:t>
+      </w:r>
+      <w:r>
+        <w:rPr>
+          <w:rFonts w:ascii="Times New Roman" w:hAnsi="Times New Roman" w:hint="eastAsia"/>
+          <w:szCs w:val="21"/>
+        </w:rPr>
+        <w:t>语言进行增删改查操作，目前属于</w:t>
+      </w:r>
+      <w:r>
+        <w:rPr>
+          <w:rFonts w:ascii="Times New Roman" w:hAnsi="Times New Roman" w:hint="eastAsia"/>
+          <w:szCs w:val="21"/>
+        </w:rPr>
+        <w:t xml:space="preserve"> Oracle </w:t>
+      </w:r>
+      <w:r>
+        <w:rPr>
+          <w:rFonts w:ascii="Times New Roman" w:hAnsi="Times New Roman" w:hint="eastAsia"/>
+          <w:szCs w:val="21"/>
+        </w:rPr>
+        <w:t>旗下的产品。</w:t>
+      </w:r>
+      <w:r>
+        <w:rPr>
+          <w:rFonts w:ascii="Times New Roman" w:hAnsi="Times New Roman" w:hint="eastAsia"/>
+          <w:szCs w:val="21"/>
+        </w:rPr>
+        <w:t xml:space="preserve">MySQL </w:t>
+      </w:r>
+      <w:r>
+        <w:rPr>
+          <w:rFonts w:ascii="Times New Roman" w:hAnsi="Times New Roman" w:hint="eastAsia"/>
+          <w:szCs w:val="21"/>
+        </w:rPr>
+        <w:t>数据库开源免费，能够跨平台，支持分布式，性能也不错</w:t>
+      </w:r>
+      <w:r>
+        <w:rPr>
+          <w:rFonts w:ascii="Times New Roman" w:hAnsi="Times New Roman" w:hint="eastAsia"/>
+          <w:szCs w:val="21"/>
+        </w:rPr>
+        <w:t>，</w:t>
+      </w:r>
+      <w:r>
+        <w:rPr>
+          <w:rFonts w:ascii="Times New Roman" w:hAnsi="Times New Roman" w:hint="eastAsia"/>
+          <w:szCs w:val="21"/>
+        </w:rPr>
+        <w:t>非常适合中小型企业作为数据库</w:t>
+      </w:r>
+      <w:r>
+        <w:rPr>
+          <w:rFonts w:ascii="Times New Roman" w:hAnsi="Times New Roman" w:hint="eastAsia"/>
+          <w:szCs w:val="21"/>
+        </w:rPr>
+        <w:t>，</w:t>
+      </w:r>
+      <w:r>
+        <w:rPr>
+          <w:rFonts w:ascii="Times New Roman" w:hAnsi="Times New Roman" w:hint="eastAsia"/>
+          <w:szCs w:val="21"/>
+        </w:rPr>
+        <w:t>本设计使用</w:t>
+      </w:r>
+      <w:r>
+        <w:rPr>
+          <w:rFonts w:ascii="Times New Roman" w:hAnsi="Times New Roman" w:hint="eastAsia"/>
+          <w:szCs w:val="21"/>
+        </w:rPr>
+        <w:t>MySQL</w:t>
+      </w:r>
+      <w:r>
+        <w:rPr>
           <w:rFonts w:ascii="Times New Roman" w:hAnsi="Times New Roman"/>
           <w:szCs w:val="21"/>
         </w:rPr>
-      </w:pPr>
-      <w:r>
-        <w:rPr>
-          <w:rFonts w:ascii="Times New Roman" w:hAnsi="Times New Roman" w:hint="eastAsia"/>
-          <w:szCs w:val="21"/>
-        </w:rPr>
-        <w:t>MySQL</w:t>
-      </w:r>
-      <w:r>
-        <w:rPr>
-          <w:rFonts w:ascii="Times New Roman" w:hAnsi="Times New Roman" w:hint="eastAsia"/>
-          <w:szCs w:val="21"/>
-        </w:rPr>
-        <w:t>：</w:t>
-      </w:r>
-      <w:r>
-        <w:rPr>
-          <w:rFonts w:ascii="Times New Roman" w:hAnsi="Times New Roman" w:hint="eastAsia"/>
-          <w:szCs w:val="21"/>
-        </w:rPr>
-        <w:t xml:space="preserve">MySQL </w:t>
-      </w:r>
-      <w:r>
-        <w:rPr>
-          <w:rFonts w:ascii="Times New Roman" w:hAnsi="Times New Roman" w:hint="eastAsia"/>
-          <w:szCs w:val="21"/>
-        </w:rPr>
-        <w:t>是一个关系型数据库，使用</w:t>
-      </w:r>
-      <w:r>
-        <w:rPr>
-          <w:rFonts w:ascii="Times New Roman" w:hAnsi="Times New Roman" w:hint="eastAsia"/>
-          <w:szCs w:val="21"/>
-        </w:rPr>
-        <w:t xml:space="preserve"> SQL </w:t>
-      </w:r>
-      <w:r>
-        <w:rPr>
-          <w:rFonts w:ascii="Times New Roman" w:hAnsi="Times New Roman" w:hint="eastAsia"/>
-          <w:szCs w:val="21"/>
-        </w:rPr>
-        <w:t>语言进行增删改查操作，目前属于</w:t>
-      </w:r>
-      <w:r>
-        <w:rPr>
-          <w:rFonts w:ascii="Times New Roman" w:hAnsi="Times New Roman" w:hint="eastAsia"/>
-          <w:szCs w:val="21"/>
-        </w:rPr>
-        <w:t xml:space="preserve"> Oracle </w:t>
-      </w:r>
-      <w:r>
-        <w:rPr>
-          <w:rFonts w:ascii="Times New Roman" w:hAnsi="Times New Roman" w:hint="eastAsia"/>
-          <w:szCs w:val="21"/>
-        </w:rPr>
-        <w:t>旗下的产品。</w:t>
-      </w:r>
-      <w:r>
-        <w:rPr>
-          <w:rFonts w:ascii="Times New Roman" w:hAnsi="Times New Roman" w:hint="eastAsia"/>
-          <w:szCs w:val="21"/>
-        </w:rPr>
-        <w:t xml:space="preserve">MySQL </w:t>
-      </w:r>
-      <w:r>
-        <w:rPr>
-          <w:rFonts w:ascii="Times New Roman" w:hAnsi="Times New Roman" w:hint="eastAsia"/>
-          <w:szCs w:val="21"/>
-        </w:rPr>
-        <w:t>数据库开源免费，能够跨平台，支持分布式，性能也不错</w:t>
-      </w:r>
-      <w:r>
-        <w:rPr>
-          <w:rFonts w:ascii="Times New Roman" w:hAnsi="Times New Roman" w:hint="eastAsia"/>
-          <w:szCs w:val="21"/>
-        </w:rPr>
-        <w:t>，</w:t>
-      </w:r>
-      <w:r>
-        <w:rPr>
-          <w:rFonts w:ascii="Times New Roman" w:hAnsi="Times New Roman" w:hint="eastAsia"/>
-          <w:szCs w:val="21"/>
-        </w:rPr>
-        <w:t>非常适合中小型企业作为数据库</w:t>
+        <w:t xml:space="preserve"> 8.0</w:t>
+      </w:r>
+      <w:r>
+        <w:rPr>
+          <w:rFonts w:ascii="Times New Roman" w:hAnsi="Times New Roman" w:hint="eastAsia"/>
+          <w:szCs w:val="21"/>
+        </w:rPr>
+        <w:t>作为数据库</w:t>
       </w:r>
       <w:r>
         <w:rPr>
@@ -4834,66 +4811,54 @@
         <w:spacing w:line="300" w:lineRule="auto"/>
         <w:ind w:firstLine="420"/>
         <w:rPr>
+          <w:rFonts w:ascii="Times New Roman" w:hAnsi="Times New Roman" w:hint="eastAsia"/>
+          <w:szCs w:val="21"/>
+        </w:rPr>
+      </w:pPr>
+      <w:r>
+        <w:rPr>
+          <w:rFonts w:ascii="Times New Roman" w:hAnsi="Times New Roman" w:hint="eastAsia"/>
+          <w:szCs w:val="21"/>
+        </w:rPr>
+        <w:t>Python</w:t>
+      </w:r>
+      <w:r>
+        <w:rPr>
+          <w:rFonts w:ascii="Times New Roman" w:hAnsi="Times New Roman" w:hint="eastAsia"/>
+          <w:szCs w:val="21"/>
+        </w:rPr>
+        <w:t>并不包含</w:t>
+      </w:r>
+      <w:proofErr w:type="spellStart"/>
+      <w:r>
+        <w:rPr>
+          <w:rFonts w:ascii="Times New Roman" w:hAnsi="Times New Roman" w:hint="eastAsia"/>
+          <w:szCs w:val="21"/>
+        </w:rPr>
+        <w:t>PyMySQL</w:t>
+      </w:r>
+      <w:proofErr w:type="spellEnd"/>
+      <w:r>
+        <w:rPr>
+          <w:rFonts w:ascii="Times New Roman" w:hAnsi="Times New Roman" w:hint="eastAsia"/>
+          <w:szCs w:val="21"/>
+        </w:rPr>
+        <w:t>模块，需要使用命令“</w:t>
+      </w:r>
+      <w:r>
+        <w:rPr>
           <w:rFonts w:ascii="Times New Roman" w:hAnsi="Times New Roman"/>
           <w:szCs w:val="21"/>
         </w:rPr>
-      </w:pPr>
+        <w:t xml:space="preserve">pip install </w:t>
+      </w:r>
+      <w:proofErr w:type="spellStart"/>
       <w:r>
         <w:rPr>
           <w:rFonts w:ascii="Times New Roman" w:hAnsi="Times New Roman"/>
           <w:szCs w:val="21"/>
         </w:rPr>
-        <w:t>cryptography</w:t>
-      </w:r>
-      <w:r>
-        <w:rPr>
-          <w:rFonts w:ascii="Times New Roman" w:hAnsi="Times New Roman" w:hint="eastAsia"/>
-          <w:szCs w:val="21"/>
-        </w:rPr>
-        <w:t>：</w:t>
-      </w:r>
-      <w:r>
-        <w:rPr>
-          <w:rFonts w:ascii="Times New Roman" w:hAnsi="Times New Roman" w:hint="eastAsia"/>
-          <w:szCs w:val="21"/>
-        </w:rPr>
-        <w:t>Cryptography</w:t>
-      </w:r>
-      <w:r>
-        <w:rPr>
-          <w:rFonts w:ascii="Times New Roman" w:hAnsi="Times New Roman" w:hint="eastAsia"/>
-          <w:szCs w:val="21"/>
-        </w:rPr>
-        <w:t>是一个标准</w:t>
-      </w:r>
-      <w:r>
-        <w:rPr>
-          <w:rFonts w:ascii="Times New Roman" w:hAnsi="Times New Roman" w:hint="eastAsia"/>
-          <w:szCs w:val="21"/>
-        </w:rPr>
-        <w:t>Python</w:t>
-      </w:r>
-      <w:r>
-        <w:rPr>
-          <w:rFonts w:ascii="Times New Roman" w:hAnsi="Times New Roman" w:hint="eastAsia"/>
-          <w:szCs w:val="21"/>
-        </w:rPr>
-        <w:t>加密库，支持</w:t>
-      </w:r>
-      <w:r>
-        <w:rPr>
-          <w:rFonts w:ascii="Times New Roman" w:hAnsi="Times New Roman" w:hint="eastAsia"/>
-          <w:szCs w:val="21"/>
-        </w:rPr>
-        <w:t xml:space="preserve"> Python 2.6-2.7, Python 3.3+, and </w:t>
-      </w:r>
-      <w:proofErr w:type="spellStart"/>
-      <w:r>
-        <w:rPr>
-          <w:rFonts w:ascii="Times New Roman" w:hAnsi="Times New Roman" w:hint="eastAsia"/>
-          <w:szCs w:val="21"/>
-        </w:rPr>
-        <w:t>PyPy</w:t>
+        <w:t>PyMySQL</w:t>
       </w:r>
       <w:proofErr w:type="spellEnd"/>
       <w:r>
@@ -4901,51 +4866,7 @@
           <w:rFonts w:ascii="Times New Roman" w:hAnsi="Times New Roman" w:hint="eastAsia"/>
           <w:szCs w:val="21"/>
         </w:rPr>
-        <w:t xml:space="preserve"> 2.6+</w:t>
-      </w:r>
-      <w:r>
-        <w:rPr>
-          <w:rFonts w:ascii="Times New Roman" w:hAnsi="Times New Roman" w:hint="eastAsia"/>
-          <w:szCs w:val="21"/>
-        </w:rPr>
-        <w:t>。</w:t>
-      </w:r>
-      <w:r>
-        <w:rPr>
-          <w:rFonts w:ascii="Times New Roman" w:hAnsi="Times New Roman" w:hint="eastAsia"/>
-          <w:szCs w:val="21"/>
-        </w:rPr>
-        <w:t>在这里主要给</w:t>
-      </w:r>
-      <w:proofErr w:type="spellStart"/>
-      <w:r>
-        <w:rPr>
-          <w:rFonts w:ascii="Times New Roman" w:hAnsi="Times New Roman" w:hint="eastAsia"/>
-          <w:szCs w:val="21"/>
-        </w:rPr>
-        <w:t>PyMySQL</w:t>
-      </w:r>
-      <w:proofErr w:type="spellEnd"/>
-      <w:r>
-        <w:rPr>
-          <w:rFonts w:ascii="Times New Roman" w:hAnsi="Times New Roman" w:hint="eastAsia"/>
-          <w:szCs w:val="21"/>
-        </w:rPr>
-        <w:t>提供加密</w:t>
-      </w:r>
-      <w:r>
-        <w:rPr>
-          <w:rFonts w:ascii="Times New Roman" w:hAnsi="Times New Roman" w:hint="eastAsia"/>
-          <w:szCs w:val="21"/>
-        </w:rPr>
-        <w:t>/</w:t>
-      </w:r>
-      <w:r>
-        <w:rPr>
-          <w:rFonts w:ascii="Times New Roman" w:hAnsi="Times New Roman" w:hint="eastAsia"/>
-          <w:szCs w:val="21"/>
-        </w:rPr>
-        <w:t>解密服务。</w:t>
+        <w:t>”安装。</w:t>
       </w:r>
     </w:p>
     <w:p>
@@ -4957,13 +4878,62 @@
           <w:szCs w:val="21"/>
         </w:rPr>
       </w:pPr>
+      <w:r>
+        <w:rPr>
+          <w:rFonts w:ascii="Times New Roman" w:hAnsi="Times New Roman"/>
+          <w:szCs w:val="21"/>
+        </w:rPr>
+        <w:t>cryptography</w:t>
+      </w:r>
+      <w:r>
+        <w:rPr>
+          <w:rFonts w:ascii="Times New Roman" w:hAnsi="Times New Roman" w:hint="eastAsia"/>
+          <w:szCs w:val="21"/>
+        </w:rPr>
+        <w:t>：</w:t>
+      </w:r>
+      <w:r>
+        <w:rPr>
+          <w:rFonts w:ascii="Times New Roman" w:hAnsi="Times New Roman" w:hint="eastAsia"/>
+          <w:szCs w:val="21"/>
+        </w:rPr>
+        <w:t>Cryptography</w:t>
+      </w:r>
+      <w:r>
+        <w:rPr>
+          <w:rFonts w:ascii="Times New Roman" w:hAnsi="Times New Roman" w:hint="eastAsia"/>
+          <w:szCs w:val="21"/>
+        </w:rPr>
+        <w:t>是一个标准</w:t>
+      </w:r>
+      <w:r>
+        <w:rPr>
+          <w:rFonts w:ascii="Times New Roman" w:hAnsi="Times New Roman" w:hint="eastAsia"/>
+          <w:szCs w:val="21"/>
+        </w:rPr>
+        <w:t>Python</w:t>
+      </w:r>
+      <w:r>
+        <w:rPr>
+          <w:rFonts w:ascii="Times New Roman" w:hAnsi="Times New Roman" w:hint="eastAsia"/>
+          <w:szCs w:val="21"/>
+        </w:rPr>
+        <w:t>加密库，支持</w:t>
+      </w:r>
+      <w:r>
+        <w:rPr>
+          <w:rFonts w:ascii="Times New Roman" w:hAnsi="Times New Roman" w:hint="eastAsia"/>
+          <w:szCs w:val="21"/>
+        </w:rPr>
+        <w:t xml:space="preserve"> Python 2.6-2.7, Python 3.3+, and </w:t>
+      </w:r>
       <w:proofErr w:type="spellStart"/>
       <w:r>
         <w:rPr>
           <w:rFonts w:ascii="Times New Roman" w:hAnsi="Times New Roman" w:hint="eastAsia"/>
           <w:szCs w:val="21"/>
         </w:rPr>
-        <w:t>Tkinter</w:t>
+        <w:t>PyPy</w:t>
       </w:r>
       <w:proofErr w:type="spellEnd"/>
       <w:r>
@@ -4971,6 +4941,135 @@
           <w:rFonts w:ascii="Times New Roman" w:hAnsi="Times New Roman" w:hint="eastAsia"/>
           <w:szCs w:val="21"/>
         </w:rPr>
+        <w:t xml:space="preserve"> 2.6+</w:t>
+      </w:r>
+      <w:r>
+        <w:rPr>
+          <w:rFonts w:ascii="Times New Roman" w:hAnsi="Times New Roman" w:hint="eastAsia"/>
+          <w:szCs w:val="21"/>
+        </w:rPr>
+        <w:t>。</w:t>
+      </w:r>
+      <w:r>
+        <w:rPr>
+          <w:rFonts w:ascii="Times New Roman" w:hAnsi="Times New Roman" w:hint="eastAsia"/>
+          <w:szCs w:val="21"/>
+        </w:rPr>
+        <w:t>在这里主要给</w:t>
+      </w:r>
+      <w:proofErr w:type="spellStart"/>
+      <w:r>
+        <w:rPr>
+          <w:rFonts w:ascii="Times New Roman" w:hAnsi="Times New Roman" w:hint="eastAsia"/>
+          <w:szCs w:val="21"/>
+        </w:rPr>
+        <w:t>PyMySQL</w:t>
+      </w:r>
+      <w:proofErr w:type="spellEnd"/>
+      <w:r>
+        <w:rPr>
+          <w:rFonts w:ascii="Times New Roman" w:hAnsi="Times New Roman" w:hint="eastAsia"/>
+          <w:szCs w:val="21"/>
+        </w:rPr>
+        <w:t>提供加密</w:t>
+      </w:r>
+      <w:r>
+        <w:rPr>
+          <w:rFonts w:ascii="Times New Roman" w:hAnsi="Times New Roman" w:hint="eastAsia"/>
+          <w:szCs w:val="21"/>
+        </w:rPr>
+        <w:t>/</w:t>
+      </w:r>
+      <w:r>
+        <w:rPr>
+          <w:rFonts w:ascii="Times New Roman" w:hAnsi="Times New Roman" w:hint="eastAsia"/>
+          <w:szCs w:val="21"/>
+        </w:rPr>
+        <w:t>解密服务。</w:t>
+      </w:r>
+    </w:p>
+    <w:p>
+      <w:pPr>
+        <w:spacing w:line="300" w:lineRule="auto"/>
+        <w:ind w:firstLine="420"/>
+        <w:rPr>
+          <w:rFonts w:ascii="Times New Roman" w:hAnsi="Times New Roman" w:hint="eastAsia"/>
+          <w:szCs w:val="21"/>
+        </w:rPr>
+      </w:pPr>
+      <w:r>
+        <w:rPr>
+          <w:rFonts w:ascii="Times New Roman" w:hAnsi="Times New Roman" w:hint="eastAsia"/>
+          <w:szCs w:val="21"/>
+        </w:rPr>
+        <w:t>Python</w:t>
+      </w:r>
+      <w:r>
+        <w:rPr>
+          <w:rFonts w:ascii="Times New Roman" w:hAnsi="Times New Roman" w:hint="eastAsia"/>
+          <w:szCs w:val="21"/>
+        </w:rPr>
+        <w:t>并不包含</w:t>
+      </w:r>
+      <w:r>
+        <w:rPr>
+          <w:rFonts w:ascii="Times New Roman" w:hAnsi="Times New Roman"/>
+          <w:szCs w:val="21"/>
+        </w:rPr>
+        <w:t>cryptography</w:t>
+      </w:r>
+      <w:r>
+        <w:rPr>
+          <w:rFonts w:ascii="Times New Roman" w:hAnsi="Times New Roman" w:hint="eastAsia"/>
+          <w:szCs w:val="21"/>
+        </w:rPr>
+        <w:t>模块，需要使用命令“</w:t>
+      </w:r>
+      <w:r>
+        <w:rPr>
+          <w:rFonts w:ascii="Times New Roman" w:hAnsi="Times New Roman"/>
+          <w:szCs w:val="21"/>
+        </w:rPr>
+        <w:t xml:space="preserve">pip install </w:t>
+      </w:r>
+      <w:r>
+        <w:rPr>
+          <w:rFonts w:ascii="Times New Roman" w:hAnsi="Times New Roman"/>
+          <w:szCs w:val="21"/>
+        </w:rPr>
+        <w:t>cryptography</w:t>
+      </w:r>
+      <w:r>
+        <w:rPr>
+          <w:rFonts w:ascii="Times New Roman" w:hAnsi="Times New Roman" w:hint="eastAsia"/>
+          <w:szCs w:val="21"/>
+        </w:rPr>
+        <w:t>”安装。</w:t>
+      </w:r>
+    </w:p>
+    <w:p>
+      <w:pPr>
+        <w:spacing w:line="300" w:lineRule="auto"/>
+        <w:ind w:firstLine="420"/>
+        <w:rPr>
+          <w:rFonts w:ascii="Times New Roman" w:hAnsi="Times New Roman"/>
+          <w:szCs w:val="21"/>
+        </w:rPr>
+      </w:pPr>
+      <w:proofErr w:type="spellStart"/>
+      <w:r>
+        <w:rPr>
+          <w:rFonts w:ascii="Times New Roman" w:hAnsi="Times New Roman" w:hint="eastAsia"/>
+          <w:szCs w:val="21"/>
+        </w:rPr>
+        <w:t>wxPython</w:t>
+      </w:r>
+      <w:proofErr w:type="spellEnd"/>
+      <w:r>
+        <w:rPr>
+          <w:rFonts w:ascii="Times New Roman" w:hAnsi="Times New Roman" w:hint="eastAsia"/>
+          <w:szCs w:val="21"/>
+        </w:rPr>
         <w:t>：</w:t>
       </w:r>
       <w:proofErr w:type="spellStart"/>
@@ -4979,7 +5078,7 @@
           <w:rFonts w:ascii="Times New Roman" w:hAnsi="Times New Roman" w:hint="eastAsia"/>
           <w:szCs w:val="21"/>
         </w:rPr>
-        <w:t>Tkinter</w:t>
+        <w:t>wxPython</w:t>
       </w:r>
       <w:proofErr w:type="spellEnd"/>
       <w:r>
@@ -4987,42 +5086,356 @@
           <w:rFonts w:ascii="Times New Roman" w:hAnsi="Times New Roman" w:hint="eastAsia"/>
           <w:szCs w:val="21"/>
         </w:rPr>
+        <w:t>是</w:t>
+      </w:r>
+      <w:r>
+        <w:rPr>
+          <w:rFonts w:ascii="Times New Roman" w:hAnsi="Times New Roman" w:hint="eastAsia"/>
+          <w:szCs w:val="21"/>
+        </w:rPr>
+        <w:t>Python</w:t>
+      </w:r>
+      <w:r>
+        <w:rPr>
+          <w:rFonts w:ascii="Times New Roman" w:hAnsi="Times New Roman" w:hint="eastAsia"/>
+          <w:szCs w:val="21"/>
+        </w:rPr>
+        <w:t>语言的一套优秀的</w:t>
+      </w:r>
+      <w:r>
+        <w:rPr>
+          <w:rFonts w:ascii="Times New Roman" w:hAnsi="Times New Roman" w:hint="eastAsia"/>
+          <w:szCs w:val="21"/>
+        </w:rPr>
+        <w:t>GUI</w:t>
+      </w:r>
+      <w:r>
+        <w:rPr>
+          <w:rFonts w:ascii="Times New Roman" w:hAnsi="Times New Roman" w:hint="eastAsia"/>
+          <w:szCs w:val="21"/>
+        </w:rPr>
+        <w:t>图形库。允许</w:t>
+      </w:r>
+      <w:r>
+        <w:rPr>
+          <w:rFonts w:ascii="Times New Roman" w:hAnsi="Times New Roman" w:hint="eastAsia"/>
+          <w:szCs w:val="21"/>
+        </w:rPr>
+        <w:t>Python</w:t>
+      </w:r>
+      <w:r>
+        <w:rPr>
+          <w:rFonts w:ascii="Times New Roman" w:hAnsi="Times New Roman" w:hint="eastAsia"/>
+          <w:szCs w:val="21"/>
+        </w:rPr>
+        <w:t>程序员很方便的创建完整的、功能键全的</w:t>
+      </w:r>
+      <w:r>
+        <w:rPr>
+          <w:rFonts w:ascii="Times New Roman" w:hAnsi="Times New Roman" w:hint="eastAsia"/>
+          <w:szCs w:val="21"/>
+        </w:rPr>
+        <w:t>GUI</w:t>
+      </w:r>
+      <w:r>
+        <w:rPr>
+          <w:rFonts w:ascii="Times New Roman" w:hAnsi="Times New Roman" w:hint="eastAsia"/>
+          <w:szCs w:val="21"/>
+        </w:rPr>
+        <w:t>用户界面，它是基于</w:t>
+      </w:r>
+      <w:r>
+        <w:rPr>
+          <w:rFonts w:ascii="Times New Roman" w:hAnsi="Times New Roman" w:hint="eastAsia"/>
+          <w:szCs w:val="21"/>
+        </w:rPr>
+        <w:t>C++</w:t>
+      </w:r>
+      <w:r>
+        <w:rPr>
+          <w:rFonts w:ascii="Times New Roman" w:hAnsi="Times New Roman" w:hint="eastAsia"/>
+          <w:szCs w:val="21"/>
+        </w:rPr>
+        <w:t>的函数库</w:t>
+      </w:r>
+      <w:proofErr w:type="spellStart"/>
+      <w:r>
+        <w:rPr>
+          <w:rFonts w:ascii="Times New Roman" w:hAnsi="Times New Roman" w:hint="eastAsia"/>
+          <w:szCs w:val="21"/>
+        </w:rPr>
+        <w:t>wxWidgets</w:t>
+      </w:r>
+      <w:proofErr w:type="spellEnd"/>
+      <w:r>
+        <w:rPr>
+          <w:rFonts w:ascii="Times New Roman" w:hAnsi="Times New Roman" w:hint="eastAsia"/>
+          <w:szCs w:val="21"/>
+        </w:rPr>
+        <w:t>的封装。</w:t>
+      </w:r>
+      <w:r>
+        <w:rPr>
+          <w:rFonts w:ascii="Times New Roman" w:hAnsi="Times New Roman" w:hint="eastAsia"/>
+          <w:szCs w:val="21"/>
+        </w:rPr>
         <w:t xml:space="preserve"> </w:t>
       </w:r>
-      <w:r>
-        <w:rPr>
-          <w:rFonts w:ascii="Times New Roman" w:hAnsi="Times New Roman" w:hint="eastAsia"/>
-          <w:szCs w:val="21"/>
-        </w:rPr>
-        <w:t>模块是</w:t>
-      </w:r>
-      <w:r>
-        <w:rPr>
-          <w:rFonts w:ascii="Times New Roman" w:hAnsi="Times New Roman" w:hint="eastAsia"/>
-          <w:szCs w:val="21"/>
-        </w:rPr>
-        <w:t xml:space="preserve"> Python </w:t>
-      </w:r>
-      <w:r>
-        <w:rPr>
-          <w:rFonts w:ascii="Times New Roman" w:hAnsi="Times New Roman" w:hint="eastAsia"/>
-          <w:szCs w:val="21"/>
-        </w:rPr>
-        <w:t>的标准</w:t>
-      </w:r>
-      <w:r>
-        <w:rPr>
-          <w:rFonts w:ascii="Times New Roman" w:hAnsi="Times New Roman" w:hint="eastAsia"/>
-          <w:szCs w:val="21"/>
-        </w:rPr>
-        <w:t xml:space="preserve"> Tk GUI </w:t>
-      </w:r>
-      <w:r>
-        <w:rPr>
-          <w:rFonts w:ascii="Times New Roman" w:hAnsi="Times New Roman" w:hint="eastAsia"/>
-          <w:szCs w:val="21"/>
-        </w:rPr>
-        <w:t>工具包的接口</w:t>
+      <w:proofErr w:type="spellStart"/>
+      <w:r>
+        <w:rPr>
+          <w:rFonts w:ascii="Times New Roman" w:hAnsi="Times New Roman" w:hint="eastAsia"/>
+          <w:szCs w:val="21"/>
+        </w:rPr>
+        <w:t>wxPython</w:t>
+      </w:r>
+      <w:proofErr w:type="spellEnd"/>
+      <w:r>
+        <w:rPr>
+          <w:rFonts w:ascii="Times New Roman" w:hAnsi="Times New Roman" w:hint="eastAsia"/>
+          <w:szCs w:val="21"/>
+        </w:rPr>
+        <w:t>是作为优秀的跨平台</w:t>
+      </w:r>
+      <w:r>
+        <w:rPr>
+          <w:rFonts w:ascii="Times New Roman" w:hAnsi="Times New Roman" w:hint="eastAsia"/>
+          <w:szCs w:val="21"/>
+        </w:rPr>
+        <w:t>GUI</w:t>
+      </w:r>
+      <w:r>
+        <w:rPr>
+          <w:rFonts w:ascii="Times New Roman" w:hAnsi="Times New Roman" w:hint="eastAsia"/>
+          <w:szCs w:val="21"/>
+        </w:rPr>
+        <w:t>库</w:t>
+      </w:r>
+      <w:proofErr w:type="spellStart"/>
+      <w:r>
+        <w:rPr>
+          <w:rFonts w:ascii="Times New Roman" w:hAnsi="Times New Roman" w:hint="eastAsia"/>
+          <w:szCs w:val="21"/>
+        </w:rPr>
+        <w:t>wxWidgets</w:t>
+      </w:r>
+      <w:proofErr w:type="spellEnd"/>
+      <w:r>
+        <w:rPr>
+          <w:rFonts w:ascii="Times New Roman" w:hAnsi="Times New Roman" w:hint="eastAsia"/>
+          <w:szCs w:val="21"/>
+        </w:rPr>
+        <w:t>的</w:t>
+      </w:r>
+      <w:r>
+        <w:rPr>
+          <w:rFonts w:ascii="Times New Roman" w:hAnsi="Times New Roman" w:hint="eastAsia"/>
+          <w:szCs w:val="21"/>
+        </w:rPr>
+        <w:t>Python</w:t>
+      </w:r>
+      <w:r>
+        <w:rPr>
+          <w:rFonts w:ascii="Times New Roman" w:hAnsi="Times New Roman" w:hint="eastAsia"/>
+          <w:szCs w:val="21"/>
+        </w:rPr>
+        <w:t>封装和</w:t>
+      </w:r>
+      <w:r>
+        <w:rPr>
+          <w:rFonts w:ascii="Times New Roman" w:hAnsi="Times New Roman" w:hint="eastAsia"/>
+          <w:szCs w:val="21"/>
+        </w:rPr>
+        <w:t>Python</w:t>
+      </w:r>
+      <w:r>
+        <w:rPr>
+          <w:rFonts w:ascii="Times New Roman" w:hAnsi="Times New Roman" w:hint="eastAsia"/>
+          <w:szCs w:val="21"/>
+        </w:rPr>
+        <w:t>模块的方式提供给用户的。</w:t>
+      </w:r>
+    </w:p>
+    <w:p>
+      <w:pPr>
+        <w:spacing w:line="300" w:lineRule="auto"/>
+        <w:ind w:firstLine="420"/>
+        <w:rPr>
+          <w:rFonts w:ascii="Times New Roman" w:hAnsi="Times New Roman" w:hint="eastAsia"/>
+          <w:szCs w:val="21"/>
+        </w:rPr>
+      </w:pPr>
+      <w:r>
+        <w:rPr>
+          <w:rFonts w:ascii="Times New Roman" w:hAnsi="Times New Roman" w:hint="eastAsia"/>
+          <w:szCs w:val="21"/>
+        </w:rPr>
+        <w:t>Python</w:t>
+      </w:r>
+      <w:r>
+        <w:rPr>
+          <w:rFonts w:ascii="Times New Roman" w:hAnsi="Times New Roman" w:hint="eastAsia"/>
+          <w:szCs w:val="21"/>
+        </w:rPr>
+        <w:t>并不包含</w:t>
+      </w:r>
+      <w:proofErr w:type="spellStart"/>
+      <w:r>
+        <w:rPr>
+          <w:rFonts w:ascii="Times New Roman" w:hAnsi="Times New Roman" w:hint="eastAsia"/>
+          <w:szCs w:val="21"/>
+        </w:rPr>
+        <w:t>wxPython</w:t>
+      </w:r>
+      <w:proofErr w:type="spellEnd"/>
+      <w:r>
+        <w:rPr>
+          <w:rFonts w:ascii="Times New Roman" w:hAnsi="Times New Roman" w:hint="eastAsia"/>
+          <w:szCs w:val="21"/>
+        </w:rPr>
+        <w:t>模块</w:t>
+      </w:r>
+      <w:r>
+        <w:rPr>
+          <w:rFonts w:ascii="Times New Roman" w:hAnsi="Times New Roman" w:hint="eastAsia"/>
+          <w:szCs w:val="21"/>
+        </w:rPr>
+        <w:t>，</w:t>
+      </w:r>
+      <w:r>
+        <w:rPr>
+          <w:rFonts w:ascii="Times New Roman" w:hAnsi="Times New Roman" w:hint="eastAsia"/>
+          <w:szCs w:val="21"/>
+        </w:rPr>
+        <w:t>Python</w:t>
+      </w:r>
+      <w:r>
+        <w:rPr>
+          <w:rFonts w:ascii="Times New Roman" w:hAnsi="Times New Roman"/>
+          <w:szCs w:val="21"/>
+        </w:rPr>
+        <w:t>3.9</w:t>
+      </w:r>
+      <w:r>
+        <w:rPr>
+          <w:rFonts w:ascii="Times New Roman" w:hAnsi="Times New Roman" w:hint="eastAsia"/>
+          <w:szCs w:val="21"/>
+        </w:rPr>
+        <w:t>版本需要使用“</w:t>
+      </w:r>
+      <w:r>
+        <w:rPr>
+          <w:rFonts w:ascii="Times New Roman" w:hAnsi="Times New Roman"/>
+          <w:szCs w:val="21"/>
+        </w:rPr>
+        <w:t xml:space="preserve">pip install </w:t>
+      </w:r>
+      <w:proofErr w:type="spellStart"/>
+      <w:r>
+        <w:rPr>
+          <w:rFonts w:ascii="Times New Roman" w:hAnsi="Times New Roman"/>
+          <w:szCs w:val="21"/>
+        </w:rPr>
+        <w:t>wxPython</w:t>
+      </w:r>
+      <w:proofErr w:type="spellEnd"/>
+      <w:r>
+        <w:rPr>
+          <w:rFonts w:ascii="Times New Roman" w:hAnsi="Times New Roman" w:hint="eastAsia"/>
+          <w:szCs w:val="21"/>
+        </w:rPr>
+        <w:t>”安装</w:t>
+      </w:r>
+      <w:r>
+        <w:rPr>
+          <w:rFonts w:ascii="Times New Roman" w:hAnsi="Times New Roman" w:hint="eastAsia"/>
+          <w:szCs w:val="21"/>
+        </w:rPr>
+        <w:t>4</w:t>
+      </w:r>
+      <w:r>
+        <w:rPr>
+          <w:rFonts w:ascii="Times New Roman" w:hAnsi="Times New Roman"/>
+          <w:szCs w:val="21"/>
+        </w:rPr>
+        <w:t>.1.1</w:t>
+      </w:r>
+      <w:r>
+        <w:rPr>
+          <w:rFonts w:ascii="Times New Roman" w:hAnsi="Times New Roman" w:hint="eastAsia"/>
+          <w:szCs w:val="21"/>
+        </w:rPr>
+        <w:t>版本，</w:t>
+      </w:r>
+      <w:r>
+        <w:rPr>
+          <w:rFonts w:ascii="Times New Roman" w:hAnsi="Times New Roman" w:hint="eastAsia"/>
+          <w:szCs w:val="21"/>
+        </w:rPr>
+        <w:t>Python</w:t>
+      </w:r>
+      <w:r>
+        <w:rPr>
+          <w:rFonts w:ascii="Times New Roman" w:hAnsi="Times New Roman"/>
+          <w:szCs w:val="21"/>
+        </w:rPr>
+        <w:t>3.10</w:t>
+      </w:r>
+      <w:r>
+        <w:rPr>
+          <w:rFonts w:ascii="Times New Roman" w:hAnsi="Times New Roman" w:hint="eastAsia"/>
+          <w:szCs w:val="21"/>
+        </w:rPr>
+        <w:t>需要使用“</w:t>
+      </w:r>
+      <w:r>
+        <w:rPr>
+          <w:rFonts w:ascii="Times New Roman" w:hAnsi="Times New Roman"/>
+          <w:szCs w:val="21"/>
+        </w:rPr>
+        <w:t>pip install wxPython310</w:t>
+      </w:r>
+      <w:r>
+        <w:rPr>
+          <w:rFonts w:ascii="Times New Roman" w:hAnsi="Times New Roman" w:hint="eastAsia"/>
+          <w:szCs w:val="21"/>
+        </w:rPr>
+        <w:t>”安装</w:t>
+      </w:r>
+      <w:r>
+        <w:rPr>
+          <w:rFonts w:ascii="Times New Roman" w:hAnsi="Times New Roman" w:hint="eastAsia"/>
+          <w:szCs w:val="21"/>
+        </w:rPr>
+        <w:t>4</w:t>
+      </w:r>
+      <w:r>
+        <w:rPr>
+          <w:rFonts w:ascii="Times New Roman" w:hAnsi="Times New Roman"/>
+          <w:szCs w:val="21"/>
+        </w:rPr>
+        <w:t>.1.2</w:t>
+      </w:r>
+      <w:r>
+        <w:rPr>
+          <w:rFonts w:ascii="Times New Roman" w:hAnsi="Times New Roman" w:hint="eastAsia"/>
+          <w:szCs w:val="21"/>
+        </w:rPr>
+        <w:t>a</w:t>
+      </w:r>
+      <w:r>
+        <w:rPr>
+          <w:rFonts w:ascii="Times New Roman" w:hAnsi="Times New Roman"/>
+          <w:szCs w:val="21"/>
+        </w:rPr>
+        <w:t>2</w:t>
+      </w:r>
+      <w:r>
+        <w:rPr>
+          <w:rFonts w:ascii="Times New Roman" w:hAnsi="Times New Roman" w:hint="eastAsia"/>
+          <w:szCs w:val="21"/>
+        </w:rPr>
+        <w:t>版本</w:t>
       </w:r>
       <w:r>
         <w:rPr>
@@ -5030,134 +5443,6 @@
           <w:szCs w:val="21"/>
         </w:rPr>
         <w:t>。</w:t>
-      </w:r>
-      <w:r>
-        <w:rPr>
-          <w:rFonts w:ascii="Times New Roman" w:hAnsi="Times New Roman" w:hint="eastAsia"/>
-          <w:szCs w:val="21"/>
-        </w:rPr>
-        <w:t xml:space="preserve">Tk </w:t>
-      </w:r>
-      <w:r>
-        <w:rPr>
-          <w:rFonts w:ascii="Times New Roman" w:hAnsi="Times New Roman" w:hint="eastAsia"/>
-          <w:szCs w:val="21"/>
-        </w:rPr>
-        <w:t>和</w:t>
-      </w:r>
-      <w:r>
-        <w:rPr>
-          <w:rFonts w:ascii="Times New Roman" w:hAnsi="Times New Roman" w:hint="eastAsia"/>
-          <w:szCs w:val="21"/>
-        </w:rPr>
-        <w:t xml:space="preserve"> </w:t>
-      </w:r>
-      <w:proofErr w:type="spellStart"/>
-      <w:r>
-        <w:rPr>
-          <w:rFonts w:ascii="Times New Roman" w:hAnsi="Times New Roman" w:hint="eastAsia"/>
-          <w:szCs w:val="21"/>
-        </w:rPr>
-        <w:t>Tkinter</w:t>
-      </w:r>
-      <w:proofErr w:type="spellEnd"/>
-      <w:r>
-        <w:rPr>
-          <w:rFonts w:ascii="Times New Roman" w:hAnsi="Times New Roman" w:hint="eastAsia"/>
-          <w:szCs w:val="21"/>
-        </w:rPr>
-        <w:t xml:space="preserve"> </w:t>
-      </w:r>
-      <w:r>
-        <w:rPr>
-          <w:rFonts w:ascii="Times New Roman" w:hAnsi="Times New Roman" w:hint="eastAsia"/>
-          <w:szCs w:val="21"/>
-        </w:rPr>
-        <w:t>可以在大多数的</w:t>
-      </w:r>
-      <w:r>
-        <w:rPr>
-          <w:rFonts w:ascii="Times New Roman" w:hAnsi="Times New Roman" w:hint="eastAsia"/>
-          <w:szCs w:val="21"/>
-        </w:rPr>
-        <w:t xml:space="preserve"> Unix </w:t>
-      </w:r>
-      <w:r>
-        <w:rPr>
-          <w:rFonts w:ascii="Times New Roman" w:hAnsi="Times New Roman" w:hint="eastAsia"/>
-          <w:szCs w:val="21"/>
-        </w:rPr>
-        <w:t>平台下使用</w:t>
-      </w:r>
-      <w:r>
-        <w:rPr>
-          <w:rFonts w:ascii="Times New Roman" w:hAnsi="Times New Roman" w:hint="eastAsia"/>
-          <w:szCs w:val="21"/>
-        </w:rPr>
-        <w:t>，</w:t>
-      </w:r>
-      <w:r>
-        <w:rPr>
-          <w:rFonts w:ascii="Times New Roman" w:hAnsi="Times New Roman" w:hint="eastAsia"/>
-          <w:szCs w:val="21"/>
-        </w:rPr>
-        <w:t>同样可以应用在</w:t>
-      </w:r>
-      <w:r>
-        <w:rPr>
-          <w:rFonts w:ascii="Times New Roman" w:hAnsi="Times New Roman" w:hint="eastAsia"/>
-          <w:szCs w:val="21"/>
-        </w:rPr>
-        <w:t xml:space="preserve"> Windows </w:t>
-      </w:r>
-      <w:r>
-        <w:rPr>
-          <w:rFonts w:ascii="Times New Roman" w:hAnsi="Times New Roman" w:hint="eastAsia"/>
-          <w:szCs w:val="21"/>
-        </w:rPr>
-        <w:t>和</w:t>
-      </w:r>
-      <w:r>
-        <w:rPr>
-          <w:rFonts w:ascii="Times New Roman" w:hAnsi="Times New Roman" w:hint="eastAsia"/>
-          <w:szCs w:val="21"/>
-        </w:rPr>
-        <w:t xml:space="preserve"> Macintosh </w:t>
-      </w:r>
-      <w:r>
-        <w:rPr>
-          <w:rFonts w:ascii="Times New Roman" w:hAnsi="Times New Roman" w:hint="eastAsia"/>
-          <w:szCs w:val="21"/>
-        </w:rPr>
-        <w:t>系统里。</w:t>
-      </w:r>
-      <w:r>
-        <w:rPr>
-          <w:rFonts w:ascii="Times New Roman" w:hAnsi="Times New Roman" w:hint="eastAsia"/>
-          <w:szCs w:val="21"/>
-        </w:rPr>
-        <w:t xml:space="preserve">Tk8.0 </w:t>
-      </w:r>
-      <w:r>
-        <w:rPr>
-          <w:rFonts w:ascii="Times New Roman" w:hAnsi="Times New Roman" w:hint="eastAsia"/>
-          <w:szCs w:val="21"/>
-        </w:rPr>
-        <w:t>的后续版本可以实现本地窗口风格</w:t>
-      </w:r>
-      <w:r>
-        <w:rPr>
-          <w:rFonts w:ascii="Times New Roman" w:hAnsi="Times New Roman" w:hint="eastAsia"/>
-          <w:szCs w:val="21"/>
-        </w:rPr>
-        <w:t>,</w:t>
-      </w:r>
-      <w:r>
-        <w:rPr>
-          <w:rFonts w:ascii="Times New Roman" w:hAnsi="Times New Roman" w:hint="eastAsia"/>
-          <w:szCs w:val="21"/>
-        </w:rPr>
-        <w:t>并良好地运行在绝大多数平台中。</w:t>
       </w:r>
     </w:p>
     <w:p>
@@ -5200,6 +5485,7 @@
           <w:szCs w:val="28"/>
           <w:lang w:val="en-US"/>
         </w:rPr>
+        <w:lastRenderedPageBreak/>
         <w:t>3 系统总体设计</w:t>
       </w:r>
       <w:bookmarkEnd w:id="118"/>
@@ -5223,42 +5509,26 @@
         <w:spacing w:line="300" w:lineRule="auto"/>
         <w:ind w:firstLineChars="200" w:firstLine="420"/>
         <w:rPr>
-          <w:rFonts w:ascii="宋体" w:hAnsi="宋体" w:cs="宋体"/>
-          <w:color w:val="FF0000"/>
-          <w:szCs w:val="21"/>
-        </w:rPr>
-      </w:pPr>
-      <w:r>
-        <w:rPr>
           <w:rFonts w:ascii="宋体" w:hAnsi="宋体" w:cs="宋体" w:hint="eastAsia"/>
-          <w:color w:val="FF0000"/>
-          <w:szCs w:val="21"/>
-        </w:rPr>
-        <w:t>（</w:t>
-      </w:r>
+          <w:color w:val="000000" w:themeColor="text1"/>
+          <w:szCs w:val="21"/>
+        </w:rPr>
+      </w:pPr>
       <w:r>
         <w:rPr>
           <w:rFonts w:ascii="宋体" w:hAnsi="宋体" w:cs="宋体" w:hint="eastAsia"/>
-          <w:color w:val="FF0000"/>
-          <w:szCs w:val="21"/>
-        </w:rPr>
-        <w:t>简单扼要叙述本章的工作内容</w:t>
+          <w:color w:val="000000" w:themeColor="text1"/>
+          <w:szCs w:val="21"/>
+        </w:rPr>
+        <w:t>我们主要针对小型超市的需求进行了分析，</w:t>
       </w:r>
       <w:r>
         <w:rPr>
           <w:rFonts w:ascii="宋体" w:hAnsi="宋体" w:cs="宋体" w:hint="eastAsia"/>
-          <w:color w:val="FF0000"/>
-          <w:szCs w:val="21"/>
-        </w:rPr>
-        <w:t>。</w:t>
-      </w:r>
-      <w:r>
-        <w:rPr>
-          <w:rFonts w:ascii="宋体" w:hAnsi="宋体" w:cs="宋体" w:hint="eastAsia"/>
-          <w:color w:val="FF0000"/>
-          <w:szCs w:val="21"/>
-        </w:rPr>
-        <w:t>）</w:t>
+          <w:color w:val="000000" w:themeColor="text1"/>
+          <w:szCs w:val="21"/>
+        </w:rPr>
+        <w:t>总结出员工管理、供应商管理、库存管理和商品订单管理这四大模块。</w:t>
       </w:r>
     </w:p>
     <w:p>
@@ -5325,64 +5595,6 @@
       <w:r>
         <w:rPr>
           <w:rFonts w:ascii="Times New Roman" w:hAnsi="Times New Roman" w:hint="eastAsia"/>
-          <w:color w:val="FF0000"/>
-          <w:szCs w:val="21"/>
-        </w:rPr>
-        <w:t>（</w:t>
-      </w:r>
-      <w:r>
-        <w:rPr>
-          <w:rFonts w:ascii="Times New Roman" w:hAnsi="Times New Roman" w:hint="eastAsia"/>
-          <w:color w:val="FF0000"/>
-          <w:szCs w:val="21"/>
-        </w:rPr>
-        <w:t>对系统按功能进行模块划分，并</w:t>
-      </w:r>
-      <w:r>
-        <w:rPr>
-          <w:rFonts w:ascii="Times New Roman" w:hAnsi="Times New Roman" w:hint="eastAsia"/>
-          <w:b/>
-          <w:color w:val="FF0000"/>
-          <w:sz w:val="24"/>
-          <w:em w:val="dot"/>
-        </w:rPr>
-        <w:t>用文字</w:t>
-      </w:r>
-      <w:r>
-        <w:rPr>
-          <w:rFonts w:ascii="Times New Roman" w:hAnsi="Times New Roman" w:hint="eastAsia"/>
-          <w:color w:val="FF0000"/>
-          <w:szCs w:val="21"/>
-        </w:rPr>
-        <w:t>进行</w:t>
-      </w:r>
-      <w:r>
-        <w:rPr>
-          <w:rFonts w:ascii="Times New Roman" w:hAnsi="Times New Roman" w:hint="eastAsia"/>
-          <w:color w:val="FF0000"/>
-          <w:szCs w:val="21"/>
-        </w:rPr>
-        <w:t>阐述</w:t>
-      </w:r>
-      <w:r>
-        <w:rPr>
-          <w:rFonts w:ascii="Times New Roman" w:hAnsi="Times New Roman" w:hint="eastAsia"/>
-          <w:color w:val="FF0000"/>
-          <w:szCs w:val="21"/>
-        </w:rPr>
-        <w:t>。</w:t>
-      </w:r>
-      <w:r>
-        <w:rPr>
-          <w:rFonts w:ascii="Times New Roman" w:hAnsi="Times New Roman" w:hint="eastAsia"/>
-          <w:color w:val="FF0000"/>
-          <w:szCs w:val="21"/>
-        </w:rPr>
-        <w:t>）</w:t>
-      </w:r>
-      <w:r>
-        <w:rPr>
-          <w:rFonts w:ascii="Times New Roman" w:hAnsi="Times New Roman" w:hint="eastAsia"/>
           <w:szCs w:val="21"/>
         </w:rPr>
         <w:t>系统</w:t>
@@ -5429,22 +5641,69 @@
         </w:rPr>
         <w:t>所示。</w:t>
       </w:r>
+      <w:r>
+        <w:rPr>
+          <w:rFonts w:ascii="宋体" w:hAnsi="宋体" w:cs="宋体" w:hint="eastAsia"/>
+          <w:color w:val="000000" w:themeColor="text1"/>
+          <w:szCs w:val="21"/>
+        </w:rPr>
+        <w:t>系统的核心是库存与订单，订单的增加、删除、修改会直接影响库存。库存中的商品信息与供应商相关联，便于超市进行库存管理。同时系统有完整的账号管理系统，可以根据账号所拥有的权限等级开放对应的功能。</w:t>
+      </w:r>
     </w:p>
     <w:p>
       <w:pPr>
         <w:spacing w:line="300" w:lineRule="auto"/>
-      </w:pPr>
-      <w:r>
-        <w:rPr>
+        <w:jc w:val="center"/>
+        <w:rPr>
+          <w:rFonts w:hint="eastAsia"/>
+        </w:rPr>
+      </w:pPr>
+      <w:r>
+        <w:rPr>
+          <w:rFonts w:hint="eastAsia"/>
           <w:noProof/>
         </w:rPr>
-        <w:lastRenderedPageBreak/>
-        <w:pict w14:anchorId="1EDD58B4">
-          <v:shape id="对象 2" o:spid="_x0000_i1025" type="#_x0000_t75" alt="" style="width:414.8pt;height:137pt;mso-width-percent:0;mso-height-percent:0;mso-position-horizontal-relative:page;mso-position-vertical-relative:page;mso-width-percent:0;mso-height-percent:0">
-            <v:imagedata r:id="rId11" o:title=""/>
-            <o:lock v:ext="edit" aspectratio="f"/>
-          </v:shape>
-        </w:pict>
+        <w:drawing>
+          <wp:inline distT="0" distB="0" distL="0" distR="0" wp14:anchorId="4B862DEC" wp14:editId="13601DB2">
+            <wp:extent cx="1587500" cy="1524000"/>
+            <wp:effectExtent l="0" t="0" r="0" b="0"/>
+            <wp:docPr id="14" name="图片 14" descr="图片包含 QR 代码&#10;&#10;描述已自动生成"/>
+            <wp:cNvGraphicFramePr>
+              <a:graphicFrameLocks xmlns:a="http://schemas.openxmlformats.org/drawingml/2006/main" noChangeAspect="1"/>
+            </wp:cNvGraphicFramePr>
+            <a:graphic xmlns:a="http://schemas.openxmlformats.org/drawingml/2006/main">
+              <a:graphicData uri="http://schemas.openxmlformats.org/drawingml/2006/picture">
+                <pic:pic xmlns:pic="http://schemas.openxmlformats.org/drawingml/2006/picture">
+                  <pic:nvPicPr>
+                    <pic:cNvPr id="14" name="图片 14" descr="图片包含 QR 代码&#10;&#10;描述已自动生成"/>
+                    <pic:cNvPicPr/>
+                  </pic:nvPicPr>
+                  <pic:blipFill>
+                    <a:blip r:embed="rId11">
+                      <a:extLst>
+                        <a:ext uri="{28A0092B-C50C-407E-A947-70E740481C1C}">
+                          <a14:useLocalDpi xmlns:a14="http://schemas.microsoft.com/office/drawing/2010/main" val="0"/>
+                        </a:ext>
+                      </a:extLst>
+                    </a:blip>
+                    <a:stretch>
+                      <a:fillRect/>
+                    </a:stretch>
+                  </pic:blipFill>
+                  <pic:spPr>
+                    <a:xfrm>
+                      <a:off x="0" y="0"/>
+                      <a:ext cx="1587500" cy="1524000"/>
+                    </a:xfrm>
+                    <a:prstGeom prst="rect">
+                      <a:avLst/>
+                    </a:prstGeom>
+                  </pic:spPr>
+                </pic:pic>
+              </a:graphicData>
+            </a:graphic>
+          </wp:inline>
+        </w:drawing>
       </w:r>
     </w:p>
     <w:p>
@@ -5559,17 +5818,9 @@
       </w:r>
       <w:r>
         <w:rPr>
-          <w:rFonts w:hint="eastAsia"/>
-          <w:color w:val="FF0000"/>
-        </w:rPr>
-        <w:t>XX</w:t>
-      </w:r>
-      <w:r>
-        <w:rPr>
-          <w:rFonts w:hint="eastAsia"/>
-          <w:color w:val="000000"/>
-        </w:rPr>
-        <w:t>功能</w:t>
+          <w:rFonts w:ascii="Times New Roman" w:hAnsi="Times New Roman" w:hint="eastAsia"/>
+        </w:rPr>
+        <w:t>主程序</w:t>
       </w:r>
       <w:r>
         <w:rPr>
@@ -5599,7 +5850,7 @@
         <w:ind w:firstLineChars="200" w:firstLine="420"/>
         <w:jc w:val="left"/>
         <w:rPr>
-          <w:rFonts w:ascii="Times New Roman" w:eastAsia="Consolas" w:hAnsi="Times New Roman"/>
+          <w:rFonts w:ascii="Times New Roman" w:eastAsia="Consolas" w:hAnsi="Times New Roman" w:hint="eastAsia"/>
           <w:color w:val="000000"/>
           <w:kern w:val="0"/>
           <w:szCs w:val="21"/>
@@ -5607,50 +5858,6 @@
           <w:lang w:bidi="ar"/>
         </w:rPr>
       </w:pPr>
-      <w:r>
-        <w:rPr>
-          <w:rFonts w:hint="eastAsia"/>
-          <w:color w:val="FF0000"/>
-        </w:rPr>
-        <w:t>（工作内容为：结合业务管理对该功能的处理流程进行</w:t>
-      </w:r>
-      <w:r>
-        <w:rPr>
-          <w:rFonts w:hint="eastAsia"/>
-          <w:color w:val="FF0000"/>
-        </w:rPr>
-        <w:t>设计</w:t>
-      </w:r>
-      <w:r>
-        <w:rPr>
-          <w:rFonts w:hint="eastAsia"/>
-          <w:color w:val="FF0000"/>
-        </w:rPr>
-        <w:t>。）</w:t>
-      </w:r>
-      <w:r>
-        <w:rPr>
-          <w:rFonts w:hint="eastAsia"/>
-          <w:b/>
-          <w:color w:val="FF0000"/>
-          <w:sz w:val="24"/>
-          <w:em w:val="dot"/>
-        </w:rPr>
-        <w:t>报告中的正文须对所设计的业务流程进行详细的文字描述</w:t>
-      </w:r>
-      <w:r>
-        <w:rPr>
-          <w:rFonts w:hint="eastAsia"/>
-          <w:color w:val="FF0000"/>
-        </w:rPr>
-        <w:t>，并指出</w:t>
-      </w:r>
-      <w:r>
-        <w:rPr>
-          <w:rFonts w:ascii="Times New Roman" w:hAnsi="Times New Roman"/>
-        </w:rPr>
-        <w:t>XX</w:t>
-      </w:r>
       <w:r>
         <w:rPr>
           <w:rFonts w:ascii="宋体" w:hAnsi="宋体" w:cs="宋体" w:hint="eastAsia"/>
@@ -5660,18 +5867,7 @@
           <w:shd w:val="clear" w:color="auto" w:fill="FFFFFE"/>
           <w:lang w:bidi="ar"/>
         </w:rPr>
-        <w:t>流程如图</w:t>
-      </w:r>
-      <w:r>
-        <w:rPr>
-          <w:rFonts w:ascii="Times New Roman" w:eastAsia="Consolas" w:hAnsi="Times New Roman" w:hint="eastAsia"/>
-          <w:color w:val="000000"/>
-          <w:kern w:val="0"/>
-          <w:szCs w:val="21"/>
-          <w:shd w:val="clear" w:color="auto" w:fill="FFFFFE"/>
-          <w:lang w:bidi="ar"/>
-        </w:rPr>
-        <w:t>3-2</w:t>
+        <w:t>主程序主要承担了验证账号的功能，在第一次使用软件的时候初始化数据库以及创建账号</w:t>
       </w:r>
       <w:r>
         <w:rPr>
@@ -5682,7 +5878,7 @@
           <w:shd w:val="clear" w:color="auto" w:fill="FFFFFE"/>
           <w:lang w:bidi="ar"/>
         </w:rPr>
-        <w:t>所示。</w:t>
+        <w:t>。成功验证账号后根据账号权限等级展示对应的功能。</w:t>
       </w:r>
     </w:p>
     <w:p>
@@ -5692,7 +5888,7 @@
         <w:spacing w:line="300" w:lineRule="auto"/>
         <w:jc w:val="center"/>
         <w:rPr>
-          <w:rFonts w:ascii="Times New Roman" w:eastAsia="Consolas" w:hAnsi="Times New Roman"/>
+          <w:rFonts w:ascii="Times New Roman" w:eastAsia="Consolas" w:hAnsi="Times New Roman" w:hint="eastAsia"/>
           <w:color w:val="FF0000"/>
           <w:kern w:val="0"/>
           <w:szCs w:val="21"/>
@@ -5702,14 +5898,55 @@
       </w:pPr>
       <w:r>
         <w:rPr>
-          <w:rFonts w:ascii="宋体" w:hAnsi="宋体" w:hint="eastAsia"/>
+          <w:rFonts w:ascii="Times New Roman" w:eastAsia="Consolas" w:hAnsi="Times New Roman" w:hint="eastAsia"/>
+          <w:noProof/>
           <w:color w:val="FF0000"/>
           <w:kern w:val="0"/>
           <w:szCs w:val="21"/>
           <w:shd w:val="clear" w:color="auto" w:fill="FFFFFE"/>
           <w:lang w:bidi="ar"/>
         </w:rPr>
-        <w:t>画标准流程图</w:t>
+        <w:drawing>
+          <wp:inline distT="0" distB="0" distL="0" distR="0" wp14:anchorId="150840A8" wp14:editId="70FCB6FC">
+            <wp:extent cx="3606800" cy="3352800"/>
+            <wp:effectExtent l="0" t="0" r="0" b="0"/>
+            <wp:docPr id="15" name="图片 15" descr="图示&#10;&#10;描述已自动生成"/>
+            <wp:cNvGraphicFramePr>
+              <a:graphicFrameLocks xmlns:a="http://schemas.openxmlformats.org/drawingml/2006/main" noChangeAspect="1"/>
+            </wp:cNvGraphicFramePr>
+            <a:graphic xmlns:a="http://schemas.openxmlformats.org/drawingml/2006/main">
+              <a:graphicData uri="http://schemas.openxmlformats.org/drawingml/2006/picture">
+                <pic:pic xmlns:pic="http://schemas.openxmlformats.org/drawingml/2006/picture">
+                  <pic:nvPicPr>
+                    <pic:cNvPr id="15" name="图片 15" descr="图示&#10;&#10;描述已自动生成"/>
+                    <pic:cNvPicPr/>
+                  </pic:nvPicPr>
+                  <pic:blipFill>
+                    <a:blip r:embed="rId12">
+                      <a:extLst>
+                        <a:ext uri="{28A0092B-C50C-407E-A947-70E740481C1C}">
+                          <a14:useLocalDpi xmlns:a14="http://schemas.microsoft.com/office/drawing/2010/main" val="0"/>
+                        </a:ext>
+                      </a:extLst>
+                    </a:blip>
+                    <a:stretch>
+                      <a:fillRect/>
+                    </a:stretch>
+                  </pic:blipFill>
+                  <pic:spPr>
+                    <a:xfrm>
+                      <a:off x="0" y="0"/>
+                      <a:ext cx="3606800" cy="3352800"/>
+                    </a:xfrm>
+                    <a:prstGeom prst="rect">
+                      <a:avLst/>
+                    </a:prstGeom>
+                  </pic:spPr>
+                </pic:pic>
+              </a:graphicData>
+            </a:graphic>
+          </wp:inline>
+        </w:drawing>
       </w:r>
     </w:p>
     <w:p>
@@ -5750,7 +5987,7 @@
           <w:sz w:val="18"/>
           <w:szCs w:val="18"/>
         </w:rPr>
-        <w:t>XX</w:t>
+        <w:t>主程序</w:t>
       </w:r>
       <w:r>
         <w:rPr>
@@ -5787,6 +6024,7 @@
         <w:rPr>
           <w:rFonts w:ascii="Times New Roman" w:hAnsi="Times New Roman"/>
         </w:rPr>
+        <w:lastRenderedPageBreak/>
         <w:t>3.2.</w:t>
       </w:r>
       <w:r>
@@ -8085,6 +8323,7 @@
           <w:szCs w:val="28"/>
           <w:lang w:val="en-US"/>
         </w:rPr>
+        <w:lastRenderedPageBreak/>
         <w:t>4系统详细设计</w:t>
       </w:r>
       <w:bookmarkEnd w:id="243"/>
@@ -8453,7 +8692,6 @@
         <w:rPr>
           <w:noProof/>
         </w:rPr>
-        <w:lastRenderedPageBreak/>
         <w:drawing>
           <wp:inline distT="0" distB="0" distL="0" distR="0" wp14:anchorId="2DC9FD51" wp14:editId="3907D721">
             <wp:extent cx="2076450" cy="3709035"/>
@@ -8472,7 +8710,7 @@
                     </pic:cNvPicPr>
                   </pic:nvPicPr>
                   <pic:blipFill>
-                    <a:blip r:embed="rId12">
+                    <a:blip r:embed="rId13">
                       <a:extLst>
                         <a:ext uri="{28A0092B-C50C-407E-A947-70E740481C1C}">
                           <a14:useLocalDpi xmlns:a14="http://schemas.microsoft.com/office/drawing/2010/main" val="0"/>
@@ -8809,7 +9047,7 @@
       </w:r>
     </w:p>
     <w:sectPr>
-      <w:footerReference w:type="default" r:id="rId13"/>
+      <w:footerReference w:type="default" r:id="rId14"/>
       <w:pgSz w:w="11906" w:h="16838"/>
       <w:pgMar w:top="1417" w:right="1701" w:bottom="1417" w:left="1701" w:header="851" w:footer="992" w:gutter="0"/>
       <w:pgNumType w:start="1"/>

</xml_diff>

<commit_message>
update report and add grahps
</commit_message>
<xml_diff>
--- a/report.docx
+++ b/report.docx
@@ -46,10 +46,10 @@
             <v:path o:extrusionok="f" gradientshapeok="t" o:connecttype="rect"/>
             <o:lock v:ext="edit" aspectratio="t"/>
           </v:shapetype>
-          <v:shape id="对象 1" o:spid="_x0000_i1025" type="#_x0000_t75" alt="" style="width:238.45pt;height:39.55pt;mso-width-percent:0;mso-height-percent:0;mso-position-horizontal-relative:page;mso-position-vertical-relative:page;mso-width-percent:0;mso-height-percent:0" o:ole="">
+          <v:shape id="对象 1" o:spid="_x0000_i1025" type="#_x0000_t75" alt="" style="width:238.45pt;height:39.65pt;mso-width-percent:0;mso-height-percent:0;mso-position-horizontal-relative:page;mso-position-vertical-relative:page;mso-width-percent:0;mso-height-percent:0" o:ole="">
             <v:imagedata r:id="rId7" o:title=""/>
           </v:shape>
-          <o:OLEObject Type="Embed" ProgID="CorelDRAW.Graphic.11" ShapeID="对象 1" DrawAspect="Content" ObjectID="_1717010706" r:id="rId8"/>
+          <o:OLEObject Type="Embed" ProgID="CorelDRAW.Graphic.11" ShapeID="对象 1" DrawAspect="Content" ObjectID="_1717085652" r:id="rId8"/>
         </w:object>
       </w:r>
     </w:p>
@@ -4399,7 +4399,7 @@
         <w:spacing w:line="300" w:lineRule="auto"/>
         <w:ind w:firstLine="420"/>
         <w:rPr>
-          <w:rFonts w:ascii="宋体" w:hAnsi="宋体" w:hint="eastAsia"/>
+          <w:rFonts w:ascii="宋体" w:hAnsi="宋体"/>
           <w:szCs w:val="21"/>
         </w:rPr>
       </w:pPr>
@@ -4423,7 +4423,7 @@
         <w:spacing w:line="300" w:lineRule="auto"/>
         <w:ind w:firstLine="420"/>
         <w:rPr>
-          <w:rFonts w:ascii="宋体" w:hAnsi="宋体" w:hint="eastAsia"/>
+          <w:rFonts w:ascii="宋体" w:hAnsi="宋体"/>
           <w:szCs w:val="21"/>
         </w:rPr>
       </w:pPr>
@@ -4488,7 +4488,7 @@
         <w:spacing w:line="300" w:lineRule="auto"/>
         <w:ind w:firstLine="420"/>
         <w:rPr>
-          <w:rFonts w:ascii="Times New Roman" w:hAnsi="Times New Roman" w:hint="eastAsia"/>
+          <w:rFonts w:ascii="Times New Roman" w:hAnsi="Times New Roman"/>
           <w:szCs w:val="21"/>
         </w:rPr>
       </w:pPr>
@@ -4811,7 +4811,7 @@
         <w:spacing w:line="300" w:lineRule="auto"/>
         <w:ind w:firstLine="420"/>
         <w:rPr>
-          <w:rFonts w:ascii="Times New Roman" w:hAnsi="Times New Roman" w:hint="eastAsia"/>
+          <w:rFonts w:ascii="Times New Roman" w:hAnsi="Times New Roman"/>
           <w:szCs w:val="21"/>
         </w:rPr>
       </w:pPr>
@@ -4993,7 +4993,7 @@
         <w:spacing w:line="300" w:lineRule="auto"/>
         <w:ind w:firstLine="420"/>
         <w:rPr>
-          <w:rFonts w:ascii="Times New Roman" w:hAnsi="Times New Roman" w:hint="eastAsia"/>
+          <w:rFonts w:ascii="Times New Roman" w:hAnsi="Times New Roman"/>
           <w:szCs w:val="21"/>
         </w:rPr>
       </w:pPr>
@@ -5261,7 +5261,7 @@
         <w:spacing w:line="300" w:lineRule="auto"/>
         <w:ind w:firstLine="420"/>
         <w:rPr>
-          <w:rFonts w:ascii="Times New Roman" w:hAnsi="Times New Roman" w:hint="eastAsia"/>
+          <w:rFonts w:ascii="Times New Roman" w:hAnsi="Times New Roman"/>
           <w:szCs w:val="21"/>
         </w:rPr>
       </w:pPr>
@@ -5293,14 +5293,7 @@
           <w:rFonts w:ascii="Times New Roman" w:hAnsi="Times New Roman" w:hint="eastAsia"/>
           <w:szCs w:val="21"/>
         </w:rPr>
-        <w:t>模块</w:t>
-      </w:r>
-      <w:r>
-        <w:rPr>
-          <w:rFonts w:ascii="Times New Roman" w:hAnsi="Times New Roman" w:hint="eastAsia"/>
-          <w:szCs w:val="21"/>
-        </w:rPr>
-        <w:t>，</w:t>
+        <w:t>模块，</w:t>
       </w:r>
       <w:r>
         <w:rPr>
@@ -5509,7 +5502,7 @@
         <w:spacing w:line="300" w:lineRule="auto"/>
         <w:ind w:firstLineChars="200" w:firstLine="420"/>
         <w:rPr>
-          <w:rFonts w:ascii="宋体" w:hAnsi="宋体" w:cs="宋体" w:hint="eastAsia"/>
+          <w:rFonts w:ascii="宋体" w:hAnsi="宋体" w:cs="宋体"/>
           <w:color w:val="000000" w:themeColor="text1"/>
           <w:szCs w:val="21"/>
         </w:rPr>
@@ -5654,9 +5647,6 @@
       <w:pPr>
         <w:spacing w:line="300" w:lineRule="auto"/>
         <w:jc w:val="center"/>
-        <w:rPr>
-          <w:rFonts w:hint="eastAsia"/>
-        </w:rPr>
       </w:pPr>
       <w:r>
         <w:rPr>
@@ -5888,7 +5878,7 @@
         <w:spacing w:line="300" w:lineRule="auto"/>
         <w:jc w:val="center"/>
         <w:rPr>
-          <w:rFonts w:ascii="Times New Roman" w:eastAsia="Consolas" w:hAnsi="Times New Roman" w:hint="eastAsia"/>
+          <w:rFonts w:ascii="Times New Roman" w:eastAsia="Consolas" w:hAnsi="Times New Roman"/>
           <w:color w:val="FF0000"/>
           <w:kern w:val="0"/>
           <w:szCs w:val="21"/>
@@ -6004,7 +5994,7 @@
         <w:spacing w:line="300" w:lineRule="auto"/>
         <w:outlineLvl w:val="2"/>
         <w:rPr>
-          <w:rFonts w:ascii="Times New Roman" w:hAnsi="Times New Roman"/>
+          <w:rFonts w:ascii="Times New Roman" w:hAnsi="Times New Roman" w:hint="eastAsia"/>
           <w:szCs w:val="21"/>
         </w:rPr>
       </w:pPr>
@@ -6047,10 +6037,9 @@
       </w:r>
       <w:r>
         <w:rPr>
-          <w:rFonts w:hint="eastAsia"/>
-          <w:color w:val="FF0000"/>
-        </w:rPr>
-        <w:t>XX</w:t>
+          <w:rFonts w:ascii="Times New Roman" w:hAnsi="Times New Roman" w:hint="eastAsia"/>
+        </w:rPr>
+        <w:t>查看数据</w:t>
       </w:r>
       <w:r>
         <w:rPr>
@@ -6074,28 +6063,12 @@
     </w:p>
     <w:p>
       <w:pPr>
-        <w:spacing w:line="300" w:lineRule="auto"/>
-        <w:ind w:firstLineChars="200" w:firstLine="420"/>
-        <w:rPr>
-          <w:rFonts w:ascii="Times New Roman" w:hAnsi="Times New Roman"/>
-        </w:rPr>
-      </w:pPr>
-      <w:r>
-        <w:rPr>
-          <w:rFonts w:ascii="黑体" w:eastAsia="黑体" w:hAnsi="黑体" w:hint="eastAsia"/>
-          <w:szCs w:val="21"/>
-        </w:rPr>
-        <w:t>…</w:t>
-      </w:r>
-    </w:p>
-    <w:p>
-      <w:pPr>
         <w:spacing w:before="100" w:after="100" w:line="300" w:lineRule="auto"/>
+        <w:ind w:firstLine="420"/>
         <w:jc w:val="left"/>
         <w:outlineLvl w:val="1"/>
         <w:rPr>
-          <w:rFonts w:ascii="黑体" w:eastAsia="黑体" w:hAnsi="黑体" w:cs="黑体"/>
-          <w:szCs w:val="21"/>
+          <w:rFonts w:ascii="Times New Roman" w:hAnsi="Times New Roman"/>
         </w:rPr>
       </w:pPr>
       <w:bookmarkStart w:id="188" w:name="_Toc20797_WPSOffice_Level2"/>
@@ -6114,6 +6087,1514 @@
       <w:bookmarkStart w:id="201" w:name="_Toc105950299"/>
       <w:r>
         <w:rPr>
+          <w:rFonts w:ascii="Times New Roman" w:hAnsi="Times New Roman" w:hint="eastAsia"/>
+        </w:rPr>
+        <w:t>查看数据</w:t>
+      </w:r>
+      <w:r>
+        <w:rPr>
+          <w:rFonts w:ascii="Times New Roman" w:hAnsi="Times New Roman" w:hint="eastAsia"/>
+        </w:rPr>
+        <w:t>模块主要用于读取相应表数据，通过表格控件进行输出，把对应数据直观的呈现给用户。</w:t>
+      </w:r>
+    </w:p>
+    <w:p>
+      <w:pPr>
+        <w:spacing w:before="100" w:after="100" w:line="300" w:lineRule="auto"/>
+        <w:ind w:firstLine="420"/>
+        <w:jc w:val="center"/>
+        <w:outlineLvl w:val="1"/>
+        <w:rPr>
+          <w:rFonts w:ascii="Times New Roman" w:hAnsi="Times New Roman"/>
+        </w:rPr>
+      </w:pPr>
+      <w:r>
+        <w:rPr>
+          <w:rFonts w:ascii="黑体" w:eastAsia="黑体" w:hAnsi="黑体" w:cs="黑体"/>
+          <w:noProof/>
+          <w:szCs w:val="21"/>
+        </w:rPr>
+        <w:drawing>
+          <wp:inline distT="0" distB="0" distL="0" distR="0" wp14:anchorId="1E1E9D6F" wp14:editId="178A5BF5">
+            <wp:extent cx="635000" cy="1524000"/>
+            <wp:effectExtent l="0" t="0" r="0" b="0"/>
+            <wp:docPr id="3" name="图片 3" descr="QR 代码&#10;&#10;描述已自动生成"/>
+            <wp:cNvGraphicFramePr>
+              <a:graphicFrameLocks xmlns:a="http://schemas.openxmlformats.org/drawingml/2006/main" noChangeAspect="1"/>
+            </wp:cNvGraphicFramePr>
+            <a:graphic xmlns:a="http://schemas.openxmlformats.org/drawingml/2006/main">
+              <a:graphicData uri="http://schemas.openxmlformats.org/drawingml/2006/picture">
+                <pic:pic xmlns:pic="http://schemas.openxmlformats.org/drawingml/2006/picture">
+                  <pic:nvPicPr>
+                    <pic:cNvPr id="3" name="图片 3" descr="QR 代码&#10;&#10;描述已自动生成"/>
+                    <pic:cNvPicPr/>
+                  </pic:nvPicPr>
+                  <pic:blipFill>
+                    <a:blip r:embed="rId13">
+                      <a:extLst>
+                        <a:ext uri="{28A0092B-C50C-407E-A947-70E740481C1C}">
+                          <a14:useLocalDpi xmlns:a14="http://schemas.microsoft.com/office/drawing/2010/main" val="0"/>
+                        </a:ext>
+                      </a:extLst>
+                    </a:blip>
+                    <a:stretch>
+                      <a:fillRect/>
+                    </a:stretch>
+                  </pic:blipFill>
+                  <pic:spPr>
+                    <a:xfrm>
+                      <a:off x="0" y="0"/>
+                      <a:ext cx="635000" cy="1524000"/>
+                    </a:xfrm>
+                    <a:prstGeom prst="rect">
+                      <a:avLst/>
+                    </a:prstGeom>
+                  </pic:spPr>
+                </pic:pic>
+              </a:graphicData>
+            </a:graphic>
+          </wp:inline>
+        </w:drawing>
+      </w:r>
+    </w:p>
+    <w:p>
+      <w:pPr>
+        <w:widowControl/>
+        <w:shd w:val="clear" w:color="auto" w:fill="FFFFFE"/>
+        <w:spacing w:line="300" w:lineRule="auto"/>
+        <w:jc w:val="center"/>
+        <w:rPr>
+          <w:rFonts w:ascii="Times New Roman" w:hAnsi="Times New Roman"/>
+          <w:color w:val="000000"/>
+          <w:sz w:val="18"/>
+          <w:szCs w:val="18"/>
+        </w:rPr>
+      </w:pPr>
+      <w:r>
+        <w:rPr>
+          <w:rFonts w:ascii="Times New Roman" w:hAnsi="Times New Roman" w:hint="eastAsia"/>
+          <w:color w:val="000000"/>
+          <w:sz w:val="18"/>
+          <w:szCs w:val="18"/>
+        </w:rPr>
+        <w:t>图</w:t>
+      </w:r>
+      <w:r>
+        <w:rPr>
+          <w:rFonts w:ascii="Times New Roman" w:hAnsi="Times New Roman" w:hint="eastAsia"/>
+          <w:color w:val="000000"/>
+          <w:sz w:val="18"/>
+          <w:szCs w:val="18"/>
+        </w:rPr>
+        <w:t>3-</w:t>
+      </w:r>
+      <w:r>
+        <w:rPr>
+          <w:rFonts w:ascii="Times New Roman" w:hAnsi="Times New Roman"/>
+          <w:color w:val="000000"/>
+          <w:sz w:val="18"/>
+          <w:szCs w:val="18"/>
+        </w:rPr>
+        <w:t>3</w:t>
+      </w:r>
+      <w:r>
+        <w:rPr>
+          <w:rFonts w:ascii="Times New Roman" w:hAnsi="Times New Roman" w:hint="eastAsia"/>
+          <w:color w:val="000000"/>
+          <w:sz w:val="18"/>
+          <w:szCs w:val="18"/>
+        </w:rPr>
+        <w:t xml:space="preserve"> </w:t>
+      </w:r>
+      <w:r>
+        <w:rPr>
+          <w:rFonts w:ascii="Times New Roman" w:hAnsi="Times New Roman" w:hint="eastAsia"/>
+          <w:color w:val="000000"/>
+          <w:sz w:val="18"/>
+          <w:szCs w:val="18"/>
+        </w:rPr>
+        <w:t>查看数据流程</w:t>
+      </w:r>
+      <w:r>
+        <w:rPr>
+          <w:rFonts w:ascii="Times New Roman" w:hAnsi="Times New Roman" w:hint="eastAsia"/>
+          <w:color w:val="000000"/>
+          <w:sz w:val="18"/>
+          <w:szCs w:val="18"/>
+        </w:rPr>
+        <w:t>图</w:t>
+      </w:r>
+    </w:p>
+    <w:p>
+      <w:pPr>
+        <w:spacing w:line="300" w:lineRule="auto"/>
+        <w:outlineLvl w:val="2"/>
+        <w:rPr>
+          <w:rFonts w:ascii="Times New Roman" w:hAnsi="Times New Roman" w:hint="eastAsia"/>
+          <w:szCs w:val="21"/>
+        </w:rPr>
+      </w:pPr>
+      <w:r>
+        <w:rPr>
+          <w:rFonts w:ascii="Times New Roman" w:hAnsi="Times New Roman"/>
+        </w:rPr>
+        <w:t>3.2.</w:t>
+      </w:r>
+      <w:r>
+        <w:rPr>
+          <w:rFonts w:ascii="Times New Roman" w:hAnsi="Times New Roman"/>
+        </w:rPr>
+        <w:t>3</w:t>
+      </w:r>
+      <w:r>
+        <w:rPr>
+          <w:rFonts w:ascii="Times New Roman" w:hAnsi="Times New Roman"/>
+        </w:rPr>
+        <w:t xml:space="preserve"> </w:t>
+      </w:r>
+      <w:r>
+        <w:rPr>
+          <w:rFonts w:ascii="Times New Roman" w:hAnsi="Times New Roman" w:hint="eastAsia"/>
+        </w:rPr>
+        <w:t xml:space="preserve"> </w:t>
+      </w:r>
+      <w:r>
+        <w:rPr>
+          <w:rFonts w:ascii="Times New Roman" w:hAnsi="Times New Roman" w:hint="eastAsia"/>
+        </w:rPr>
+        <w:t>账号注册</w:t>
+      </w:r>
+      <w:r>
+        <w:rPr>
+          <w:rFonts w:ascii="Times New Roman" w:hAnsi="Times New Roman" w:hint="eastAsia"/>
+          <w:szCs w:val="21"/>
+        </w:rPr>
+        <w:t>流程设计</w:t>
+      </w:r>
+    </w:p>
+    <w:p>
+      <w:pPr>
+        <w:spacing w:before="100" w:after="100" w:line="300" w:lineRule="auto"/>
+        <w:ind w:firstLine="420"/>
+        <w:jc w:val="left"/>
+        <w:outlineLvl w:val="1"/>
+        <w:rPr>
+          <w:rFonts w:ascii="Times New Roman" w:hAnsi="Times New Roman"/>
+        </w:rPr>
+      </w:pPr>
+      <w:r>
+        <w:rPr>
+          <w:rFonts w:ascii="Times New Roman" w:hAnsi="Times New Roman" w:hint="eastAsia"/>
+        </w:rPr>
+        <w:t>账号注册模块主要用于</w:t>
+      </w:r>
+      <w:r>
+        <w:rPr>
+          <w:rFonts w:ascii="Times New Roman" w:hAnsi="Times New Roman" w:hint="eastAsia"/>
+        </w:rPr>
+        <w:t>管理员管理账号使用，也用于初次使用程序时的注册初始账号</w:t>
+      </w:r>
+      <w:r>
+        <w:rPr>
+          <w:rFonts w:ascii="Times New Roman" w:hAnsi="Times New Roman" w:hint="eastAsia"/>
+        </w:rPr>
+        <w:t>。</w:t>
+      </w:r>
+    </w:p>
+    <w:p>
+      <w:pPr>
+        <w:spacing w:before="100" w:after="100" w:line="300" w:lineRule="auto"/>
+        <w:ind w:firstLine="420"/>
+        <w:jc w:val="center"/>
+        <w:outlineLvl w:val="1"/>
+        <w:rPr>
+          <w:rFonts w:ascii="Times New Roman" w:hAnsi="Times New Roman" w:hint="eastAsia"/>
+        </w:rPr>
+      </w:pPr>
+      <w:r>
+        <w:rPr>
+          <w:rFonts w:ascii="Times New Roman" w:hAnsi="Times New Roman" w:hint="eastAsia"/>
+          <w:noProof/>
+        </w:rPr>
+        <w:drawing>
+          <wp:inline distT="0" distB="0" distL="0" distR="0" wp14:anchorId="67BCF6DF" wp14:editId="56310B74">
+            <wp:extent cx="1065629" cy="2097248"/>
+            <wp:effectExtent l="0" t="0" r="1270" b="0"/>
+            <wp:docPr id="11" name="图片 11" descr="图片包含 图示&#10;&#10;描述已自动生成"/>
+            <wp:cNvGraphicFramePr>
+              <a:graphicFrameLocks xmlns:a="http://schemas.openxmlformats.org/drawingml/2006/main" noChangeAspect="1"/>
+            </wp:cNvGraphicFramePr>
+            <a:graphic xmlns:a="http://schemas.openxmlformats.org/drawingml/2006/main">
+              <a:graphicData uri="http://schemas.openxmlformats.org/drawingml/2006/picture">
+                <pic:pic xmlns:pic="http://schemas.openxmlformats.org/drawingml/2006/picture">
+                  <pic:nvPicPr>
+                    <pic:cNvPr id="11" name="图片 11" descr="图片包含 图示&#10;&#10;描述已自动生成"/>
+                    <pic:cNvPicPr/>
+                  </pic:nvPicPr>
+                  <pic:blipFill>
+                    <a:blip r:embed="rId14">
+                      <a:extLst>
+                        <a:ext uri="{28A0092B-C50C-407E-A947-70E740481C1C}">
+                          <a14:useLocalDpi xmlns:a14="http://schemas.microsoft.com/office/drawing/2010/main" val="0"/>
+                        </a:ext>
+                      </a:extLst>
+                    </a:blip>
+                    <a:stretch>
+                      <a:fillRect/>
+                    </a:stretch>
+                  </pic:blipFill>
+                  <pic:spPr>
+                    <a:xfrm>
+                      <a:off x="0" y="0"/>
+                      <a:ext cx="1075556" cy="2116784"/>
+                    </a:xfrm>
+                    <a:prstGeom prst="rect">
+                      <a:avLst/>
+                    </a:prstGeom>
+                  </pic:spPr>
+                </pic:pic>
+              </a:graphicData>
+            </a:graphic>
+          </wp:inline>
+        </w:drawing>
+      </w:r>
+    </w:p>
+    <w:p>
+      <w:pPr>
+        <w:widowControl/>
+        <w:shd w:val="clear" w:color="auto" w:fill="FFFFFE"/>
+        <w:spacing w:line="300" w:lineRule="auto"/>
+        <w:jc w:val="center"/>
+        <w:rPr>
+          <w:rFonts w:ascii="Times New Roman" w:hAnsi="Times New Roman"/>
+          <w:color w:val="000000"/>
+          <w:sz w:val="18"/>
+          <w:szCs w:val="18"/>
+        </w:rPr>
+      </w:pPr>
+      <w:r>
+        <w:rPr>
+          <w:rFonts w:ascii="Times New Roman" w:hAnsi="Times New Roman" w:hint="eastAsia"/>
+          <w:color w:val="000000"/>
+          <w:sz w:val="18"/>
+          <w:szCs w:val="18"/>
+        </w:rPr>
+        <w:t>图</w:t>
+      </w:r>
+      <w:r>
+        <w:rPr>
+          <w:rFonts w:ascii="Times New Roman" w:hAnsi="Times New Roman" w:hint="eastAsia"/>
+          <w:color w:val="000000"/>
+          <w:sz w:val="18"/>
+          <w:szCs w:val="18"/>
+        </w:rPr>
+        <w:t>3-</w:t>
+      </w:r>
+      <w:r>
+        <w:rPr>
+          <w:rFonts w:ascii="Times New Roman" w:hAnsi="Times New Roman"/>
+          <w:color w:val="000000"/>
+          <w:sz w:val="18"/>
+          <w:szCs w:val="18"/>
+        </w:rPr>
+        <w:t>4</w:t>
+      </w:r>
+      <w:r>
+        <w:rPr>
+          <w:rFonts w:ascii="Times New Roman" w:hAnsi="Times New Roman" w:hint="eastAsia"/>
+          <w:color w:val="000000"/>
+          <w:sz w:val="18"/>
+          <w:szCs w:val="18"/>
+        </w:rPr>
+        <w:t xml:space="preserve"> </w:t>
+      </w:r>
+      <w:r>
+        <w:rPr>
+          <w:rFonts w:ascii="Times New Roman" w:hAnsi="Times New Roman" w:hint="eastAsia"/>
+          <w:color w:val="000000"/>
+          <w:sz w:val="18"/>
+          <w:szCs w:val="18"/>
+        </w:rPr>
+        <w:t>账号注册</w:t>
+      </w:r>
+      <w:r>
+        <w:rPr>
+          <w:rFonts w:ascii="Times New Roman" w:hAnsi="Times New Roman" w:hint="eastAsia"/>
+          <w:color w:val="000000"/>
+          <w:sz w:val="18"/>
+          <w:szCs w:val="18"/>
+        </w:rPr>
+        <w:t>流程</w:t>
+      </w:r>
+      <w:r>
+        <w:rPr>
+          <w:rFonts w:ascii="Times New Roman" w:hAnsi="Times New Roman" w:hint="eastAsia"/>
+          <w:color w:val="000000"/>
+          <w:sz w:val="18"/>
+          <w:szCs w:val="18"/>
+        </w:rPr>
+        <w:t>图</w:t>
+      </w:r>
+    </w:p>
+    <w:p>
+      <w:pPr>
+        <w:spacing w:line="300" w:lineRule="auto"/>
+        <w:outlineLvl w:val="2"/>
+        <w:rPr>
+          <w:rFonts w:ascii="Times New Roman" w:hAnsi="Times New Roman" w:hint="eastAsia"/>
+          <w:szCs w:val="21"/>
+        </w:rPr>
+      </w:pPr>
+      <w:r>
+        <w:rPr>
+          <w:rFonts w:ascii="Times New Roman" w:hAnsi="Times New Roman"/>
+        </w:rPr>
+        <w:t>3.2.</w:t>
+      </w:r>
+      <w:r>
+        <w:rPr>
+          <w:rFonts w:ascii="Times New Roman" w:hAnsi="Times New Roman"/>
+        </w:rPr>
+        <w:t>4</w:t>
+      </w:r>
+      <w:r>
+        <w:rPr>
+          <w:rFonts w:ascii="Times New Roman" w:hAnsi="Times New Roman"/>
+        </w:rPr>
+        <w:t xml:space="preserve"> </w:t>
+      </w:r>
+      <w:r>
+        <w:rPr>
+          <w:rFonts w:ascii="Times New Roman" w:hAnsi="Times New Roman" w:hint="eastAsia"/>
+        </w:rPr>
+        <w:t xml:space="preserve"> </w:t>
+      </w:r>
+      <w:r>
+        <w:rPr>
+          <w:rFonts w:ascii="Times New Roman" w:hAnsi="Times New Roman" w:hint="eastAsia"/>
+        </w:rPr>
+        <w:t>账号</w:t>
+      </w:r>
+      <w:r>
+        <w:rPr>
+          <w:rFonts w:ascii="Times New Roman" w:hAnsi="Times New Roman" w:hint="eastAsia"/>
+        </w:rPr>
+        <w:t>删除</w:t>
+      </w:r>
+      <w:r>
+        <w:rPr>
+          <w:rFonts w:ascii="Times New Roman" w:hAnsi="Times New Roman" w:hint="eastAsia"/>
+          <w:szCs w:val="21"/>
+        </w:rPr>
+        <w:t>流程设计</w:t>
+      </w:r>
+    </w:p>
+    <w:p>
+      <w:pPr>
+        <w:spacing w:before="100" w:after="100" w:line="300" w:lineRule="auto"/>
+        <w:ind w:firstLine="420"/>
+        <w:jc w:val="left"/>
+        <w:outlineLvl w:val="1"/>
+        <w:rPr>
+          <w:rFonts w:ascii="Times New Roman" w:hAnsi="Times New Roman"/>
+        </w:rPr>
+      </w:pPr>
+      <w:r>
+        <w:rPr>
+          <w:rFonts w:ascii="Times New Roman" w:hAnsi="Times New Roman" w:hint="eastAsia"/>
+        </w:rPr>
+        <w:t>账号</w:t>
+      </w:r>
+      <w:r>
+        <w:rPr>
+          <w:rFonts w:ascii="Times New Roman" w:hAnsi="Times New Roman" w:hint="eastAsia"/>
+        </w:rPr>
+        <w:t>删除</w:t>
+      </w:r>
+      <w:r>
+        <w:rPr>
+          <w:rFonts w:ascii="Times New Roman" w:hAnsi="Times New Roman" w:hint="eastAsia"/>
+        </w:rPr>
+        <w:t>模块主要用于管理员管理账号使用。</w:t>
+      </w:r>
+    </w:p>
+    <w:p>
+      <w:pPr>
+        <w:spacing w:before="100" w:after="100" w:line="300" w:lineRule="auto"/>
+        <w:ind w:firstLine="420"/>
+        <w:jc w:val="center"/>
+        <w:outlineLvl w:val="1"/>
+        <w:rPr>
+          <w:rFonts w:ascii="Times New Roman" w:hAnsi="Times New Roman" w:hint="eastAsia"/>
+        </w:rPr>
+      </w:pPr>
+      <w:r>
+        <w:rPr>
+          <w:rFonts w:ascii="Times New Roman" w:hAnsi="Times New Roman" w:hint="eastAsia"/>
+          <w:noProof/>
+        </w:rPr>
+        <w:drawing>
+          <wp:inline distT="0" distB="0" distL="0" distR="0" wp14:anchorId="737FE131" wp14:editId="61F43196">
+            <wp:extent cx="1025135" cy="1963024"/>
+            <wp:effectExtent l="0" t="0" r="3810" b="5715"/>
+            <wp:docPr id="12" name="图片 12" descr="手机屏幕截图&#10;&#10;中度可信度描述已自动生成"/>
+            <wp:cNvGraphicFramePr>
+              <a:graphicFrameLocks xmlns:a="http://schemas.openxmlformats.org/drawingml/2006/main" noChangeAspect="1"/>
+            </wp:cNvGraphicFramePr>
+            <a:graphic xmlns:a="http://schemas.openxmlformats.org/drawingml/2006/main">
+              <a:graphicData uri="http://schemas.openxmlformats.org/drawingml/2006/picture">
+                <pic:pic xmlns:pic="http://schemas.openxmlformats.org/drawingml/2006/picture">
+                  <pic:nvPicPr>
+                    <pic:cNvPr id="12" name="图片 12" descr="手机屏幕截图&#10;&#10;中度可信度描述已自动生成"/>
+                    <pic:cNvPicPr/>
+                  </pic:nvPicPr>
+                  <pic:blipFill>
+                    <a:blip r:embed="rId15">
+                      <a:extLst>
+                        <a:ext uri="{28A0092B-C50C-407E-A947-70E740481C1C}">
+                          <a14:useLocalDpi xmlns:a14="http://schemas.microsoft.com/office/drawing/2010/main" val="0"/>
+                        </a:ext>
+                      </a:extLst>
+                    </a:blip>
+                    <a:stretch>
+                      <a:fillRect/>
+                    </a:stretch>
+                  </pic:blipFill>
+                  <pic:spPr>
+                    <a:xfrm>
+                      <a:off x="0" y="0"/>
+                      <a:ext cx="1047281" cy="2005432"/>
+                    </a:xfrm>
+                    <a:prstGeom prst="rect">
+                      <a:avLst/>
+                    </a:prstGeom>
+                  </pic:spPr>
+                </pic:pic>
+              </a:graphicData>
+            </a:graphic>
+          </wp:inline>
+        </w:drawing>
+      </w:r>
+    </w:p>
+    <w:p>
+      <w:pPr>
+        <w:widowControl/>
+        <w:shd w:val="clear" w:color="auto" w:fill="FFFFFE"/>
+        <w:spacing w:line="300" w:lineRule="auto"/>
+        <w:jc w:val="center"/>
+        <w:rPr>
+          <w:rFonts w:ascii="Times New Roman" w:hAnsi="Times New Roman"/>
+          <w:color w:val="000000"/>
+          <w:sz w:val="18"/>
+          <w:szCs w:val="18"/>
+        </w:rPr>
+      </w:pPr>
+      <w:bookmarkStart w:id="202" w:name="OLE_LINK1"/>
+      <w:r>
+        <w:rPr>
+          <w:rFonts w:ascii="Times New Roman" w:hAnsi="Times New Roman" w:hint="eastAsia"/>
+          <w:color w:val="000000"/>
+          <w:sz w:val="18"/>
+          <w:szCs w:val="18"/>
+        </w:rPr>
+        <w:t>图</w:t>
+      </w:r>
+      <w:r>
+        <w:rPr>
+          <w:rFonts w:ascii="Times New Roman" w:hAnsi="Times New Roman" w:hint="eastAsia"/>
+          <w:color w:val="000000"/>
+          <w:sz w:val="18"/>
+          <w:szCs w:val="18"/>
+        </w:rPr>
+        <w:t>3-</w:t>
+      </w:r>
+      <w:r>
+        <w:rPr>
+          <w:rFonts w:ascii="Times New Roman" w:hAnsi="Times New Roman"/>
+          <w:color w:val="000000"/>
+          <w:sz w:val="18"/>
+          <w:szCs w:val="18"/>
+        </w:rPr>
+        <w:t>5</w:t>
+      </w:r>
+      <w:r>
+        <w:rPr>
+          <w:rFonts w:ascii="Times New Roman" w:hAnsi="Times New Roman" w:hint="eastAsia"/>
+          <w:color w:val="000000"/>
+          <w:sz w:val="18"/>
+          <w:szCs w:val="18"/>
+        </w:rPr>
+        <w:t xml:space="preserve"> </w:t>
+      </w:r>
+      <w:r>
+        <w:rPr>
+          <w:rFonts w:ascii="Times New Roman" w:hAnsi="Times New Roman" w:hint="eastAsia"/>
+          <w:color w:val="000000"/>
+          <w:sz w:val="18"/>
+          <w:szCs w:val="18"/>
+        </w:rPr>
+        <w:t>账号</w:t>
+      </w:r>
+      <w:r>
+        <w:rPr>
+          <w:rFonts w:ascii="Times New Roman" w:hAnsi="Times New Roman" w:hint="eastAsia"/>
+          <w:color w:val="000000"/>
+          <w:sz w:val="18"/>
+          <w:szCs w:val="18"/>
+        </w:rPr>
+        <w:t>删除</w:t>
+      </w:r>
+      <w:r>
+        <w:rPr>
+          <w:rFonts w:ascii="Times New Roman" w:hAnsi="Times New Roman" w:hint="eastAsia"/>
+          <w:color w:val="000000"/>
+          <w:sz w:val="18"/>
+          <w:szCs w:val="18"/>
+        </w:rPr>
+        <w:t>流程</w:t>
+      </w:r>
+      <w:r>
+        <w:rPr>
+          <w:rFonts w:ascii="Times New Roman" w:hAnsi="Times New Roman" w:hint="eastAsia"/>
+          <w:color w:val="000000"/>
+          <w:sz w:val="18"/>
+          <w:szCs w:val="18"/>
+        </w:rPr>
+        <w:t>图</w:t>
+      </w:r>
+    </w:p>
+    <w:bookmarkEnd w:id="202"/>
+    <w:p>
+      <w:pPr>
+        <w:spacing w:line="300" w:lineRule="auto"/>
+        <w:outlineLvl w:val="2"/>
+        <w:rPr>
+          <w:rFonts w:ascii="Times New Roman" w:hAnsi="Times New Roman" w:hint="eastAsia"/>
+          <w:szCs w:val="21"/>
+        </w:rPr>
+      </w:pPr>
+      <w:r>
+        <w:rPr>
+          <w:rFonts w:ascii="Times New Roman" w:hAnsi="Times New Roman"/>
+        </w:rPr>
+        <w:lastRenderedPageBreak/>
+        <w:t>3.2.</w:t>
+      </w:r>
+      <w:r>
+        <w:rPr>
+          <w:rFonts w:ascii="Times New Roman" w:hAnsi="Times New Roman"/>
+        </w:rPr>
+        <w:t>5</w:t>
+      </w:r>
+      <w:r>
+        <w:rPr>
+          <w:rFonts w:ascii="Times New Roman" w:hAnsi="Times New Roman"/>
+        </w:rPr>
+        <w:t xml:space="preserve"> </w:t>
+      </w:r>
+      <w:r>
+        <w:rPr>
+          <w:rFonts w:ascii="Times New Roman" w:hAnsi="Times New Roman" w:hint="eastAsia"/>
+        </w:rPr>
+        <w:t xml:space="preserve"> </w:t>
+      </w:r>
+      <w:r>
+        <w:rPr>
+          <w:rFonts w:ascii="Times New Roman" w:hAnsi="Times New Roman" w:hint="eastAsia"/>
+        </w:rPr>
+        <w:t>账号</w:t>
+      </w:r>
+      <w:r>
+        <w:rPr>
+          <w:rFonts w:ascii="Times New Roman" w:hAnsi="Times New Roman" w:hint="eastAsia"/>
+        </w:rPr>
+        <w:t>密码修改</w:t>
+      </w:r>
+      <w:r>
+        <w:rPr>
+          <w:rFonts w:ascii="Times New Roman" w:hAnsi="Times New Roman" w:hint="eastAsia"/>
+          <w:szCs w:val="21"/>
+        </w:rPr>
+        <w:t>流程设计</w:t>
+      </w:r>
+    </w:p>
+    <w:p>
+      <w:pPr>
+        <w:spacing w:before="100" w:after="100" w:line="300" w:lineRule="auto"/>
+        <w:ind w:firstLine="420"/>
+        <w:jc w:val="left"/>
+        <w:outlineLvl w:val="1"/>
+        <w:rPr>
+          <w:rFonts w:ascii="Times New Roman" w:hAnsi="Times New Roman"/>
+        </w:rPr>
+      </w:pPr>
+      <w:r>
+        <w:rPr>
+          <w:rFonts w:ascii="Times New Roman" w:hAnsi="Times New Roman" w:hint="eastAsia"/>
+        </w:rPr>
+        <w:t>账号</w:t>
+      </w:r>
+      <w:r>
+        <w:rPr>
+          <w:rFonts w:ascii="Times New Roman" w:hAnsi="Times New Roman" w:hint="eastAsia"/>
+        </w:rPr>
+        <w:t>密码修改</w:t>
+      </w:r>
+      <w:r>
+        <w:rPr>
+          <w:rFonts w:ascii="Times New Roman" w:hAnsi="Times New Roman" w:hint="eastAsia"/>
+        </w:rPr>
+        <w:t>模块主要用于管理员管理账号使用。</w:t>
+      </w:r>
+    </w:p>
+    <w:p>
+      <w:pPr>
+        <w:spacing w:before="100" w:after="100" w:line="300" w:lineRule="auto"/>
+        <w:ind w:firstLine="420"/>
+        <w:jc w:val="center"/>
+        <w:outlineLvl w:val="1"/>
+        <w:rPr>
+          <w:rFonts w:ascii="Times New Roman" w:hAnsi="Times New Roman"/>
+        </w:rPr>
+      </w:pPr>
+      <w:r>
+        <w:rPr>
+          <w:rFonts w:ascii="Times New Roman" w:hAnsi="Times New Roman"/>
+          <w:noProof/>
+        </w:rPr>
+        <w:drawing>
+          <wp:inline distT="0" distB="0" distL="0" distR="0" wp14:anchorId="3B8CA5D5" wp14:editId="4308912F">
+            <wp:extent cx="1193800" cy="2921000"/>
+            <wp:effectExtent l="0" t="0" r="0" b="0"/>
+            <wp:docPr id="13" name="图片 13" descr="图片包含 徽标&#10;&#10;描述已自动生成"/>
+            <wp:cNvGraphicFramePr>
+              <a:graphicFrameLocks xmlns:a="http://schemas.openxmlformats.org/drawingml/2006/main" noChangeAspect="1"/>
+            </wp:cNvGraphicFramePr>
+            <a:graphic xmlns:a="http://schemas.openxmlformats.org/drawingml/2006/main">
+              <a:graphicData uri="http://schemas.openxmlformats.org/drawingml/2006/picture">
+                <pic:pic xmlns:pic="http://schemas.openxmlformats.org/drawingml/2006/picture">
+                  <pic:nvPicPr>
+                    <pic:cNvPr id="13" name="图片 13" descr="图片包含 徽标&#10;&#10;描述已自动生成"/>
+                    <pic:cNvPicPr/>
+                  </pic:nvPicPr>
+                  <pic:blipFill>
+                    <a:blip r:embed="rId16">
+                      <a:extLst>
+                        <a:ext uri="{28A0092B-C50C-407E-A947-70E740481C1C}">
+                          <a14:useLocalDpi xmlns:a14="http://schemas.microsoft.com/office/drawing/2010/main" val="0"/>
+                        </a:ext>
+                      </a:extLst>
+                    </a:blip>
+                    <a:stretch>
+                      <a:fillRect/>
+                    </a:stretch>
+                  </pic:blipFill>
+                  <pic:spPr>
+                    <a:xfrm>
+                      <a:off x="0" y="0"/>
+                      <a:ext cx="1193800" cy="2921000"/>
+                    </a:xfrm>
+                    <a:prstGeom prst="rect">
+                      <a:avLst/>
+                    </a:prstGeom>
+                  </pic:spPr>
+                </pic:pic>
+              </a:graphicData>
+            </a:graphic>
+          </wp:inline>
+        </w:drawing>
+      </w:r>
+    </w:p>
+    <w:p>
+      <w:pPr>
+        <w:widowControl/>
+        <w:shd w:val="clear" w:color="auto" w:fill="FFFFFE"/>
+        <w:spacing w:line="300" w:lineRule="auto"/>
+        <w:jc w:val="center"/>
+        <w:rPr>
+          <w:rFonts w:ascii="Times New Roman" w:hAnsi="Times New Roman"/>
+          <w:color w:val="000000"/>
+          <w:sz w:val="18"/>
+          <w:szCs w:val="18"/>
+        </w:rPr>
+      </w:pPr>
+      <w:r>
+        <w:rPr>
+          <w:rFonts w:ascii="Times New Roman" w:hAnsi="Times New Roman" w:hint="eastAsia"/>
+          <w:color w:val="000000"/>
+          <w:sz w:val="18"/>
+          <w:szCs w:val="18"/>
+        </w:rPr>
+        <w:t>图</w:t>
+      </w:r>
+      <w:r>
+        <w:rPr>
+          <w:rFonts w:ascii="Times New Roman" w:hAnsi="Times New Roman" w:hint="eastAsia"/>
+          <w:color w:val="000000"/>
+          <w:sz w:val="18"/>
+          <w:szCs w:val="18"/>
+        </w:rPr>
+        <w:t>3-</w:t>
+      </w:r>
+      <w:r>
+        <w:rPr>
+          <w:rFonts w:ascii="Times New Roman" w:hAnsi="Times New Roman"/>
+          <w:color w:val="000000"/>
+          <w:sz w:val="18"/>
+          <w:szCs w:val="18"/>
+        </w:rPr>
+        <w:t>6</w:t>
+      </w:r>
+      <w:r>
+        <w:rPr>
+          <w:rFonts w:ascii="Times New Roman" w:hAnsi="Times New Roman" w:hint="eastAsia"/>
+          <w:color w:val="000000"/>
+          <w:sz w:val="18"/>
+          <w:szCs w:val="18"/>
+        </w:rPr>
+        <w:t xml:space="preserve"> </w:t>
+      </w:r>
+      <w:r>
+        <w:rPr>
+          <w:rFonts w:ascii="Times New Roman" w:hAnsi="Times New Roman" w:hint="eastAsia"/>
+          <w:color w:val="000000"/>
+          <w:sz w:val="18"/>
+          <w:szCs w:val="18"/>
+        </w:rPr>
+        <w:t>账号</w:t>
+      </w:r>
+      <w:r>
+        <w:rPr>
+          <w:rFonts w:ascii="Times New Roman" w:hAnsi="Times New Roman" w:hint="eastAsia"/>
+          <w:color w:val="000000"/>
+          <w:sz w:val="18"/>
+          <w:szCs w:val="18"/>
+        </w:rPr>
+        <w:t>密码修改</w:t>
+      </w:r>
+      <w:r>
+        <w:rPr>
+          <w:rFonts w:ascii="Times New Roman" w:hAnsi="Times New Roman" w:hint="eastAsia"/>
+          <w:color w:val="000000"/>
+          <w:sz w:val="18"/>
+          <w:szCs w:val="18"/>
+        </w:rPr>
+        <w:t>流程</w:t>
+      </w:r>
+      <w:r>
+        <w:rPr>
+          <w:rFonts w:ascii="Times New Roman" w:hAnsi="Times New Roman" w:hint="eastAsia"/>
+          <w:color w:val="000000"/>
+          <w:sz w:val="18"/>
+          <w:szCs w:val="18"/>
+        </w:rPr>
+        <w:t>图</w:t>
+      </w:r>
+    </w:p>
+    <w:p>
+      <w:pPr>
+        <w:spacing w:line="300" w:lineRule="auto"/>
+        <w:outlineLvl w:val="2"/>
+        <w:rPr>
+          <w:rFonts w:ascii="Times New Roman" w:hAnsi="Times New Roman" w:hint="eastAsia"/>
+          <w:szCs w:val="21"/>
+        </w:rPr>
+      </w:pPr>
+      <w:r>
+        <w:rPr>
+          <w:rFonts w:ascii="Times New Roman" w:hAnsi="Times New Roman"/>
+        </w:rPr>
+        <w:t>3.2.</w:t>
+      </w:r>
+      <w:r>
+        <w:rPr>
+          <w:rFonts w:ascii="Times New Roman" w:hAnsi="Times New Roman"/>
+        </w:rPr>
+        <w:t>6</w:t>
+      </w:r>
+      <w:r>
+        <w:rPr>
+          <w:rFonts w:ascii="Times New Roman" w:hAnsi="Times New Roman"/>
+        </w:rPr>
+        <w:t xml:space="preserve"> </w:t>
+      </w:r>
+      <w:r>
+        <w:rPr>
+          <w:rFonts w:ascii="Times New Roman" w:hAnsi="Times New Roman" w:hint="eastAsia"/>
+        </w:rPr>
+        <w:t xml:space="preserve"> </w:t>
+      </w:r>
+      <w:r>
+        <w:rPr>
+          <w:rFonts w:ascii="Times New Roman" w:hAnsi="Times New Roman" w:hint="eastAsia"/>
+        </w:rPr>
+        <w:t>增加信息</w:t>
+      </w:r>
+      <w:r>
+        <w:rPr>
+          <w:rFonts w:ascii="Times New Roman" w:hAnsi="Times New Roman" w:hint="eastAsia"/>
+          <w:szCs w:val="21"/>
+        </w:rPr>
+        <w:t>流程设计</w:t>
+      </w:r>
+    </w:p>
+    <w:p>
+      <w:pPr>
+        <w:spacing w:before="100" w:after="100" w:line="300" w:lineRule="auto"/>
+        <w:ind w:firstLine="420"/>
+        <w:jc w:val="left"/>
+        <w:outlineLvl w:val="1"/>
+        <w:rPr>
+          <w:rFonts w:ascii="Times New Roman" w:hAnsi="Times New Roman"/>
+        </w:rPr>
+      </w:pPr>
+      <w:r>
+        <w:rPr>
+          <w:rFonts w:ascii="Times New Roman" w:hAnsi="Times New Roman" w:hint="eastAsia"/>
+        </w:rPr>
+        <w:t>增加信息模块</w:t>
+      </w:r>
+      <w:r>
+        <w:rPr>
+          <w:rFonts w:ascii="Times New Roman" w:hAnsi="Times New Roman" w:hint="eastAsia"/>
+        </w:rPr>
+        <w:t>可以</w:t>
+      </w:r>
+      <w:r>
+        <w:rPr>
+          <w:rFonts w:ascii="Times New Roman" w:hAnsi="Times New Roman" w:hint="eastAsia"/>
+        </w:rPr>
+        <w:t>用于</w:t>
+      </w:r>
+      <w:r>
+        <w:rPr>
+          <w:rFonts w:ascii="Times New Roman" w:hAnsi="Times New Roman" w:hint="eastAsia"/>
+        </w:rPr>
+        <w:t>添加商品信息、供应商信息和订单信息</w:t>
+      </w:r>
+      <w:r>
+        <w:rPr>
+          <w:rFonts w:ascii="Times New Roman" w:hAnsi="Times New Roman" w:hint="eastAsia"/>
+        </w:rPr>
+        <w:t>。</w:t>
+      </w:r>
+    </w:p>
+    <w:p>
+      <w:pPr>
+        <w:spacing w:before="100" w:after="100" w:line="300" w:lineRule="auto"/>
+        <w:ind w:firstLine="420"/>
+        <w:jc w:val="center"/>
+        <w:outlineLvl w:val="1"/>
+        <w:rPr>
+          <w:rFonts w:ascii="Times New Roman" w:hAnsi="Times New Roman"/>
+        </w:rPr>
+      </w:pPr>
+      <w:r>
+        <w:rPr>
+          <w:rFonts w:ascii="Times New Roman" w:hAnsi="Times New Roman"/>
+          <w:noProof/>
+        </w:rPr>
+        <w:drawing>
+          <wp:inline distT="0" distB="0" distL="0" distR="0" wp14:anchorId="169BF417" wp14:editId="47ED61B8">
+            <wp:extent cx="1651000" cy="2349500"/>
+            <wp:effectExtent l="0" t="0" r="0" b="0"/>
+            <wp:docPr id="16" name="图片 16" descr="日程表&#10;&#10;描述已自动生成"/>
+            <wp:cNvGraphicFramePr>
+              <a:graphicFrameLocks xmlns:a="http://schemas.openxmlformats.org/drawingml/2006/main" noChangeAspect="1"/>
+            </wp:cNvGraphicFramePr>
+            <a:graphic xmlns:a="http://schemas.openxmlformats.org/drawingml/2006/main">
+              <a:graphicData uri="http://schemas.openxmlformats.org/drawingml/2006/picture">
+                <pic:pic xmlns:pic="http://schemas.openxmlformats.org/drawingml/2006/picture">
+                  <pic:nvPicPr>
+                    <pic:cNvPr id="16" name="图片 16" descr="日程表&#10;&#10;描述已自动生成"/>
+                    <pic:cNvPicPr/>
+                  </pic:nvPicPr>
+                  <pic:blipFill>
+                    <a:blip r:embed="rId17">
+                      <a:extLst>
+                        <a:ext uri="{28A0092B-C50C-407E-A947-70E740481C1C}">
+                          <a14:useLocalDpi xmlns:a14="http://schemas.microsoft.com/office/drawing/2010/main" val="0"/>
+                        </a:ext>
+                      </a:extLst>
+                    </a:blip>
+                    <a:stretch>
+                      <a:fillRect/>
+                    </a:stretch>
+                  </pic:blipFill>
+                  <pic:spPr>
+                    <a:xfrm>
+                      <a:off x="0" y="0"/>
+                      <a:ext cx="1651000" cy="2349500"/>
+                    </a:xfrm>
+                    <a:prstGeom prst="rect">
+                      <a:avLst/>
+                    </a:prstGeom>
+                  </pic:spPr>
+                </pic:pic>
+              </a:graphicData>
+            </a:graphic>
+          </wp:inline>
+        </w:drawing>
+      </w:r>
+    </w:p>
+    <w:p>
+      <w:pPr>
+        <w:widowControl/>
+        <w:shd w:val="clear" w:color="auto" w:fill="FFFFFE"/>
+        <w:spacing w:line="300" w:lineRule="auto"/>
+        <w:jc w:val="center"/>
+        <w:rPr>
+          <w:rFonts w:ascii="Times New Roman" w:hAnsi="Times New Roman"/>
+          <w:color w:val="000000"/>
+          <w:sz w:val="18"/>
+          <w:szCs w:val="18"/>
+        </w:rPr>
+      </w:pPr>
+      <w:bookmarkStart w:id="203" w:name="OLE_LINK2"/>
+      <w:r>
+        <w:rPr>
+          <w:rFonts w:ascii="Times New Roman" w:hAnsi="Times New Roman" w:hint="eastAsia"/>
+          <w:color w:val="000000"/>
+          <w:sz w:val="18"/>
+          <w:szCs w:val="18"/>
+        </w:rPr>
+        <w:t>图</w:t>
+      </w:r>
+      <w:r>
+        <w:rPr>
+          <w:rFonts w:ascii="Times New Roman" w:hAnsi="Times New Roman" w:hint="eastAsia"/>
+          <w:color w:val="000000"/>
+          <w:sz w:val="18"/>
+          <w:szCs w:val="18"/>
+        </w:rPr>
+        <w:t>3-</w:t>
+      </w:r>
+      <w:r>
+        <w:rPr>
+          <w:rFonts w:ascii="Times New Roman" w:hAnsi="Times New Roman"/>
+          <w:color w:val="000000"/>
+          <w:sz w:val="18"/>
+          <w:szCs w:val="18"/>
+        </w:rPr>
+        <w:t>7</w:t>
+      </w:r>
+      <w:r>
+        <w:rPr>
+          <w:rFonts w:ascii="Times New Roman" w:hAnsi="Times New Roman" w:hint="eastAsia"/>
+          <w:color w:val="000000"/>
+          <w:sz w:val="18"/>
+          <w:szCs w:val="18"/>
+        </w:rPr>
+        <w:t xml:space="preserve"> </w:t>
+      </w:r>
+      <w:r>
+        <w:rPr>
+          <w:rFonts w:ascii="Times New Roman" w:hAnsi="Times New Roman" w:hint="eastAsia"/>
+          <w:color w:val="000000"/>
+          <w:sz w:val="18"/>
+          <w:szCs w:val="18"/>
+        </w:rPr>
+        <w:t>增加信息</w:t>
+      </w:r>
+      <w:r>
+        <w:rPr>
+          <w:rFonts w:ascii="Times New Roman" w:hAnsi="Times New Roman" w:hint="eastAsia"/>
+          <w:color w:val="000000"/>
+          <w:sz w:val="18"/>
+          <w:szCs w:val="18"/>
+        </w:rPr>
+        <w:t>流程</w:t>
+      </w:r>
+      <w:r>
+        <w:rPr>
+          <w:rFonts w:ascii="Times New Roman" w:hAnsi="Times New Roman" w:hint="eastAsia"/>
+          <w:color w:val="000000"/>
+          <w:sz w:val="18"/>
+          <w:szCs w:val="18"/>
+        </w:rPr>
+        <w:t>图</w:t>
+      </w:r>
+    </w:p>
+    <w:bookmarkEnd w:id="203"/>
+    <w:p>
+      <w:pPr>
+        <w:spacing w:line="300" w:lineRule="auto"/>
+        <w:outlineLvl w:val="2"/>
+        <w:rPr>
+          <w:rFonts w:ascii="Times New Roman" w:hAnsi="Times New Roman" w:hint="eastAsia"/>
+          <w:szCs w:val="21"/>
+        </w:rPr>
+      </w:pPr>
+      <w:r>
+        <w:rPr>
+          <w:rFonts w:ascii="Times New Roman" w:hAnsi="Times New Roman"/>
+        </w:rPr>
+        <w:t>3.2.</w:t>
+      </w:r>
+      <w:r>
+        <w:rPr>
+          <w:rFonts w:ascii="Times New Roman" w:hAnsi="Times New Roman"/>
+        </w:rPr>
+        <w:t>7</w:t>
+      </w:r>
+      <w:r>
+        <w:rPr>
+          <w:rFonts w:ascii="Times New Roman" w:hAnsi="Times New Roman"/>
+        </w:rPr>
+        <w:t xml:space="preserve"> </w:t>
+      </w:r>
+      <w:r>
+        <w:rPr>
+          <w:rFonts w:ascii="Times New Roman" w:hAnsi="Times New Roman" w:hint="eastAsia"/>
+        </w:rPr>
+        <w:t xml:space="preserve"> </w:t>
+      </w:r>
+      <w:r>
+        <w:rPr>
+          <w:rFonts w:ascii="Times New Roman" w:hAnsi="Times New Roman" w:hint="eastAsia"/>
+        </w:rPr>
+        <w:t>删除</w:t>
+      </w:r>
+      <w:r>
+        <w:rPr>
+          <w:rFonts w:ascii="Times New Roman" w:hAnsi="Times New Roman" w:hint="eastAsia"/>
+        </w:rPr>
+        <w:t>信息</w:t>
+      </w:r>
+      <w:r>
+        <w:rPr>
+          <w:rFonts w:ascii="Times New Roman" w:hAnsi="Times New Roman" w:hint="eastAsia"/>
+          <w:szCs w:val="21"/>
+        </w:rPr>
+        <w:t>流程设计</w:t>
+      </w:r>
+    </w:p>
+    <w:p>
+      <w:pPr>
+        <w:spacing w:before="100" w:after="100" w:line="300" w:lineRule="auto"/>
+        <w:ind w:firstLine="420"/>
+        <w:jc w:val="left"/>
+        <w:outlineLvl w:val="1"/>
+        <w:rPr>
+          <w:rFonts w:ascii="Times New Roman" w:hAnsi="Times New Roman"/>
+        </w:rPr>
+      </w:pPr>
+      <w:r>
+        <w:rPr>
+          <w:rFonts w:ascii="Times New Roman" w:hAnsi="Times New Roman" w:hint="eastAsia"/>
+        </w:rPr>
+        <w:t>删除</w:t>
+      </w:r>
+      <w:r>
+        <w:rPr>
+          <w:rFonts w:ascii="Times New Roman" w:hAnsi="Times New Roman" w:hint="eastAsia"/>
+        </w:rPr>
+        <w:t>信息模块可以用于</w:t>
+      </w:r>
+      <w:r>
+        <w:rPr>
+          <w:rFonts w:ascii="Times New Roman" w:hAnsi="Times New Roman" w:hint="eastAsia"/>
+        </w:rPr>
+        <w:t>删除</w:t>
+      </w:r>
+      <w:r>
+        <w:rPr>
+          <w:rFonts w:ascii="Times New Roman" w:hAnsi="Times New Roman" w:hint="eastAsia"/>
+        </w:rPr>
+        <w:t>商品信息、供应商信息和订单信息。</w:t>
+      </w:r>
+    </w:p>
+    <w:p>
+      <w:pPr>
+        <w:spacing w:before="100" w:after="100" w:line="300" w:lineRule="auto"/>
+        <w:ind w:firstLine="420"/>
+        <w:jc w:val="center"/>
+        <w:outlineLvl w:val="1"/>
+        <w:rPr>
+          <w:rFonts w:ascii="Times New Roman" w:hAnsi="Times New Roman" w:hint="eastAsia"/>
+        </w:rPr>
+      </w:pPr>
+      <w:r>
+        <w:rPr>
+          <w:rFonts w:ascii="Times New Roman" w:hAnsi="Times New Roman" w:hint="eastAsia"/>
+          <w:noProof/>
+        </w:rPr>
+        <w:lastRenderedPageBreak/>
+        <w:drawing>
+          <wp:inline distT="0" distB="0" distL="0" distR="0" wp14:anchorId="496A9AAE" wp14:editId="00E20393">
+            <wp:extent cx="1651000" cy="2349500"/>
+            <wp:effectExtent l="0" t="0" r="0" b="0"/>
+            <wp:docPr id="17" name="图片 17" descr="日程表&#10;&#10;描述已自动生成"/>
+            <wp:cNvGraphicFramePr>
+              <a:graphicFrameLocks xmlns:a="http://schemas.openxmlformats.org/drawingml/2006/main" noChangeAspect="1"/>
+            </wp:cNvGraphicFramePr>
+            <a:graphic xmlns:a="http://schemas.openxmlformats.org/drawingml/2006/main">
+              <a:graphicData uri="http://schemas.openxmlformats.org/drawingml/2006/picture">
+                <pic:pic xmlns:pic="http://schemas.openxmlformats.org/drawingml/2006/picture">
+                  <pic:nvPicPr>
+                    <pic:cNvPr id="17" name="图片 17" descr="日程表&#10;&#10;描述已自动生成"/>
+                    <pic:cNvPicPr/>
+                  </pic:nvPicPr>
+                  <pic:blipFill>
+                    <a:blip r:embed="rId18">
+                      <a:extLst>
+                        <a:ext uri="{28A0092B-C50C-407E-A947-70E740481C1C}">
+                          <a14:useLocalDpi xmlns:a14="http://schemas.microsoft.com/office/drawing/2010/main" val="0"/>
+                        </a:ext>
+                      </a:extLst>
+                    </a:blip>
+                    <a:stretch>
+                      <a:fillRect/>
+                    </a:stretch>
+                  </pic:blipFill>
+                  <pic:spPr>
+                    <a:xfrm>
+                      <a:off x="0" y="0"/>
+                      <a:ext cx="1651000" cy="2349500"/>
+                    </a:xfrm>
+                    <a:prstGeom prst="rect">
+                      <a:avLst/>
+                    </a:prstGeom>
+                  </pic:spPr>
+                </pic:pic>
+              </a:graphicData>
+            </a:graphic>
+          </wp:inline>
+        </w:drawing>
+      </w:r>
+    </w:p>
+    <w:p>
+      <w:pPr>
+        <w:widowControl/>
+        <w:shd w:val="clear" w:color="auto" w:fill="FFFFFE"/>
+        <w:spacing w:line="300" w:lineRule="auto"/>
+        <w:jc w:val="center"/>
+        <w:rPr>
+          <w:rFonts w:ascii="Times New Roman" w:hAnsi="Times New Roman"/>
+          <w:color w:val="000000"/>
+          <w:sz w:val="18"/>
+          <w:szCs w:val="18"/>
+        </w:rPr>
+      </w:pPr>
+      <w:r>
+        <w:rPr>
+          <w:rFonts w:ascii="Times New Roman" w:hAnsi="Times New Roman" w:hint="eastAsia"/>
+          <w:color w:val="000000"/>
+          <w:sz w:val="18"/>
+          <w:szCs w:val="18"/>
+        </w:rPr>
+        <w:t>图</w:t>
+      </w:r>
+      <w:r>
+        <w:rPr>
+          <w:rFonts w:ascii="Times New Roman" w:hAnsi="Times New Roman" w:hint="eastAsia"/>
+          <w:color w:val="000000"/>
+          <w:sz w:val="18"/>
+          <w:szCs w:val="18"/>
+        </w:rPr>
+        <w:t>3-</w:t>
+      </w:r>
+      <w:r>
+        <w:rPr>
+          <w:rFonts w:ascii="Times New Roman" w:hAnsi="Times New Roman"/>
+          <w:color w:val="000000"/>
+          <w:sz w:val="18"/>
+          <w:szCs w:val="18"/>
+        </w:rPr>
+        <w:t xml:space="preserve">8 </w:t>
+      </w:r>
+      <w:r>
+        <w:rPr>
+          <w:rFonts w:ascii="Times New Roman" w:hAnsi="Times New Roman" w:hint="eastAsia"/>
+          <w:color w:val="000000"/>
+          <w:sz w:val="18"/>
+          <w:szCs w:val="18"/>
+        </w:rPr>
+        <w:t>删除</w:t>
+      </w:r>
+      <w:r>
+        <w:rPr>
+          <w:rFonts w:ascii="Times New Roman" w:hAnsi="Times New Roman" w:hint="eastAsia"/>
+          <w:color w:val="000000"/>
+          <w:sz w:val="18"/>
+          <w:szCs w:val="18"/>
+        </w:rPr>
+        <w:t>信息</w:t>
+      </w:r>
+      <w:r>
+        <w:rPr>
+          <w:rFonts w:ascii="Times New Roman" w:hAnsi="Times New Roman" w:hint="eastAsia"/>
+          <w:color w:val="000000"/>
+          <w:sz w:val="18"/>
+          <w:szCs w:val="18"/>
+        </w:rPr>
+        <w:t>流程</w:t>
+      </w:r>
+      <w:r>
+        <w:rPr>
+          <w:rFonts w:ascii="Times New Roman" w:hAnsi="Times New Roman" w:hint="eastAsia"/>
+          <w:color w:val="000000"/>
+          <w:sz w:val="18"/>
+          <w:szCs w:val="18"/>
+        </w:rPr>
+        <w:t>图</w:t>
+      </w:r>
+    </w:p>
+    <w:p>
+      <w:pPr>
+        <w:spacing w:line="300" w:lineRule="auto"/>
+        <w:outlineLvl w:val="2"/>
+        <w:rPr>
+          <w:rFonts w:ascii="Times New Roman" w:hAnsi="Times New Roman" w:hint="eastAsia"/>
+          <w:szCs w:val="21"/>
+        </w:rPr>
+      </w:pPr>
+      <w:r>
+        <w:rPr>
+          <w:rFonts w:ascii="Times New Roman" w:hAnsi="Times New Roman"/>
+        </w:rPr>
+        <w:t>3.2.</w:t>
+      </w:r>
+      <w:r>
+        <w:rPr>
+          <w:rFonts w:ascii="Times New Roman" w:hAnsi="Times New Roman"/>
+        </w:rPr>
+        <w:t>8</w:t>
+      </w:r>
+      <w:r>
+        <w:rPr>
+          <w:rFonts w:ascii="Times New Roman" w:hAnsi="Times New Roman"/>
+        </w:rPr>
+        <w:t xml:space="preserve"> </w:t>
+      </w:r>
+      <w:r>
+        <w:rPr>
+          <w:rFonts w:ascii="Times New Roman" w:hAnsi="Times New Roman" w:hint="eastAsia"/>
+        </w:rPr>
+        <w:t xml:space="preserve"> </w:t>
+      </w:r>
+      <w:r>
+        <w:rPr>
+          <w:rFonts w:ascii="Times New Roman" w:hAnsi="Times New Roman" w:hint="eastAsia"/>
+        </w:rPr>
+        <w:t>修改</w:t>
+      </w:r>
+      <w:r>
+        <w:rPr>
+          <w:rFonts w:ascii="Times New Roman" w:hAnsi="Times New Roman" w:hint="eastAsia"/>
+        </w:rPr>
+        <w:t>信息</w:t>
+      </w:r>
+      <w:r>
+        <w:rPr>
+          <w:rFonts w:ascii="Times New Roman" w:hAnsi="Times New Roman" w:hint="eastAsia"/>
+          <w:szCs w:val="21"/>
+        </w:rPr>
+        <w:t>流程设计</w:t>
+      </w:r>
+    </w:p>
+    <w:p>
+      <w:pPr>
+        <w:spacing w:before="100" w:after="100" w:line="300" w:lineRule="auto"/>
+        <w:ind w:firstLine="420"/>
+        <w:jc w:val="left"/>
+        <w:outlineLvl w:val="1"/>
+        <w:rPr>
+          <w:rFonts w:ascii="Times New Roman" w:hAnsi="Times New Roman"/>
+        </w:rPr>
+      </w:pPr>
+      <w:r>
+        <w:rPr>
+          <w:rFonts w:ascii="Times New Roman" w:hAnsi="Times New Roman" w:hint="eastAsia"/>
+        </w:rPr>
+        <w:t>修改</w:t>
+      </w:r>
+      <w:r>
+        <w:rPr>
+          <w:rFonts w:ascii="Times New Roman" w:hAnsi="Times New Roman" w:hint="eastAsia"/>
+        </w:rPr>
+        <w:t>信息模块可以用于</w:t>
+      </w:r>
+      <w:r>
+        <w:rPr>
+          <w:rFonts w:ascii="Times New Roman" w:hAnsi="Times New Roman" w:hint="eastAsia"/>
+        </w:rPr>
+        <w:t>修改</w:t>
+      </w:r>
+      <w:r>
+        <w:rPr>
+          <w:rFonts w:ascii="Times New Roman" w:hAnsi="Times New Roman" w:hint="eastAsia"/>
+        </w:rPr>
+        <w:t>商品信息、供应商信息和订单信息。</w:t>
+      </w:r>
+    </w:p>
+    <w:p>
+      <w:pPr>
+        <w:spacing w:before="100" w:after="100" w:line="300" w:lineRule="auto"/>
+        <w:ind w:firstLine="420"/>
+        <w:jc w:val="center"/>
+        <w:outlineLvl w:val="1"/>
+        <w:rPr>
+          <w:rFonts w:ascii="Times New Roman" w:hAnsi="Times New Roman" w:hint="eastAsia"/>
+        </w:rPr>
+      </w:pPr>
+      <w:r>
+        <w:rPr>
+          <w:rFonts w:ascii="Times New Roman" w:hAnsi="Times New Roman" w:hint="eastAsia"/>
+          <w:noProof/>
+        </w:rPr>
+        <w:drawing>
+          <wp:inline distT="0" distB="0" distL="0" distR="0" wp14:anchorId="3A2EAFC6" wp14:editId="7E3B25FF">
+            <wp:extent cx="1651000" cy="2349500"/>
+            <wp:effectExtent l="0" t="0" r="0" b="0"/>
+            <wp:docPr id="19" name="图片 19" descr="日程表&#10;&#10;中度可信度描述已自动生成"/>
+            <wp:cNvGraphicFramePr>
+              <a:graphicFrameLocks xmlns:a="http://schemas.openxmlformats.org/drawingml/2006/main" noChangeAspect="1"/>
+            </wp:cNvGraphicFramePr>
+            <a:graphic xmlns:a="http://schemas.openxmlformats.org/drawingml/2006/main">
+              <a:graphicData uri="http://schemas.openxmlformats.org/drawingml/2006/picture">
+                <pic:pic xmlns:pic="http://schemas.openxmlformats.org/drawingml/2006/picture">
+                  <pic:nvPicPr>
+                    <pic:cNvPr id="19" name="图片 19" descr="日程表&#10;&#10;中度可信度描述已自动生成"/>
+                    <pic:cNvPicPr/>
+                  </pic:nvPicPr>
+                  <pic:blipFill>
+                    <a:blip r:embed="rId19">
+                      <a:extLst>
+                        <a:ext uri="{28A0092B-C50C-407E-A947-70E740481C1C}">
+                          <a14:useLocalDpi xmlns:a14="http://schemas.microsoft.com/office/drawing/2010/main" val="0"/>
+                        </a:ext>
+                      </a:extLst>
+                    </a:blip>
+                    <a:stretch>
+                      <a:fillRect/>
+                    </a:stretch>
+                  </pic:blipFill>
+                  <pic:spPr>
+                    <a:xfrm>
+                      <a:off x="0" y="0"/>
+                      <a:ext cx="1651000" cy="2349500"/>
+                    </a:xfrm>
+                    <a:prstGeom prst="rect">
+                      <a:avLst/>
+                    </a:prstGeom>
+                  </pic:spPr>
+                </pic:pic>
+              </a:graphicData>
+            </a:graphic>
+          </wp:inline>
+        </w:drawing>
+      </w:r>
+    </w:p>
+    <w:p>
+      <w:pPr>
+        <w:widowControl/>
+        <w:shd w:val="clear" w:color="auto" w:fill="FFFFFE"/>
+        <w:spacing w:line="300" w:lineRule="auto"/>
+        <w:jc w:val="center"/>
+        <w:rPr>
+          <w:rFonts w:ascii="Times New Roman" w:hAnsi="Times New Roman"/>
+          <w:color w:val="000000"/>
+          <w:sz w:val="18"/>
+          <w:szCs w:val="18"/>
+        </w:rPr>
+      </w:pPr>
+      <w:r>
+        <w:rPr>
+          <w:rFonts w:ascii="Times New Roman" w:hAnsi="Times New Roman" w:hint="eastAsia"/>
+          <w:color w:val="000000"/>
+          <w:sz w:val="18"/>
+          <w:szCs w:val="18"/>
+        </w:rPr>
+        <w:t>图</w:t>
+      </w:r>
+      <w:r>
+        <w:rPr>
+          <w:rFonts w:ascii="Times New Roman" w:hAnsi="Times New Roman" w:hint="eastAsia"/>
+          <w:color w:val="000000"/>
+          <w:sz w:val="18"/>
+          <w:szCs w:val="18"/>
+        </w:rPr>
+        <w:t>3-</w:t>
+      </w:r>
+      <w:r>
+        <w:rPr>
+          <w:rFonts w:ascii="Times New Roman" w:hAnsi="Times New Roman"/>
+          <w:color w:val="000000"/>
+          <w:sz w:val="18"/>
+          <w:szCs w:val="18"/>
+        </w:rPr>
+        <w:t>9</w:t>
+      </w:r>
+      <w:r>
+        <w:rPr>
+          <w:rFonts w:ascii="Times New Roman" w:hAnsi="Times New Roman"/>
+          <w:color w:val="000000"/>
+          <w:sz w:val="18"/>
+          <w:szCs w:val="18"/>
+        </w:rPr>
+        <w:t xml:space="preserve"> </w:t>
+      </w:r>
+      <w:r>
+        <w:rPr>
+          <w:rFonts w:ascii="Times New Roman" w:hAnsi="Times New Roman" w:hint="eastAsia"/>
+          <w:color w:val="000000"/>
+          <w:sz w:val="18"/>
+          <w:szCs w:val="18"/>
+        </w:rPr>
+        <w:t>修改</w:t>
+      </w:r>
+      <w:r>
+        <w:rPr>
+          <w:rFonts w:ascii="Times New Roman" w:hAnsi="Times New Roman" w:hint="eastAsia"/>
+          <w:color w:val="000000"/>
+          <w:sz w:val="18"/>
+          <w:szCs w:val="18"/>
+        </w:rPr>
+        <w:t>信息</w:t>
+      </w:r>
+      <w:r>
+        <w:rPr>
+          <w:rFonts w:ascii="Times New Roman" w:hAnsi="Times New Roman" w:hint="eastAsia"/>
+          <w:color w:val="000000"/>
+          <w:sz w:val="18"/>
+          <w:szCs w:val="18"/>
+        </w:rPr>
+        <w:t>流程</w:t>
+      </w:r>
+      <w:r>
+        <w:rPr>
+          <w:rFonts w:ascii="Times New Roman" w:hAnsi="Times New Roman" w:hint="eastAsia"/>
+          <w:color w:val="000000"/>
+          <w:sz w:val="18"/>
+          <w:szCs w:val="18"/>
+        </w:rPr>
+        <w:t>图</w:t>
+      </w:r>
+    </w:p>
+    <w:p>
+      <w:pPr>
+        <w:spacing w:before="100" w:after="100" w:line="300" w:lineRule="auto"/>
+        <w:ind w:firstLine="420"/>
+        <w:jc w:val="center"/>
+        <w:outlineLvl w:val="1"/>
+        <w:rPr>
+          <w:rFonts w:ascii="Times New Roman" w:hAnsi="Times New Roman" w:hint="eastAsia"/>
+        </w:rPr>
+      </w:pPr>
+    </w:p>
+    <w:p>
+      <w:pPr>
+        <w:spacing w:before="100" w:after="100" w:line="300" w:lineRule="auto"/>
+        <w:jc w:val="left"/>
+        <w:outlineLvl w:val="1"/>
+        <w:rPr>
+          <w:rFonts w:ascii="黑体" w:eastAsia="黑体" w:hAnsi="黑体" w:cs="黑体"/>
+          <w:szCs w:val="21"/>
+        </w:rPr>
+      </w:pPr>
+      <w:r>
+        <w:rPr>
           <w:rFonts w:ascii="黑体" w:eastAsia="黑体" w:hAnsi="黑体" w:cs="黑体" w:hint="eastAsia"/>
           <w:szCs w:val="21"/>
         </w:rPr>
@@ -6137,43 +7618,26 @@
     <w:p>
       <w:pPr>
         <w:spacing w:line="300" w:lineRule="auto"/>
-        <w:ind w:firstLineChars="200" w:firstLine="420"/>
-        <w:rPr>
-          <w:rFonts w:ascii="Times New Roman" w:hAnsi="Times New Roman"/>
-          <w:szCs w:val="21"/>
-        </w:rPr>
-      </w:pPr>
-      <w:r>
-        <w:rPr>
-          <w:rFonts w:ascii="黑体" w:eastAsia="黑体" w:hAnsi="黑体" w:hint="eastAsia"/>
-          <w:szCs w:val="21"/>
-        </w:rPr>
-        <w:t>…</w:t>
-      </w:r>
-    </w:p>
-    <w:p>
-      <w:pPr>
-        <w:spacing w:line="300" w:lineRule="auto"/>
         <w:outlineLvl w:val="2"/>
         <w:rPr>
           <w:rFonts w:ascii="Times New Roman" w:hAnsi="Times New Roman"/>
           <w:szCs w:val="21"/>
         </w:rPr>
       </w:pPr>
-      <w:bookmarkStart w:id="202" w:name="_Toc918"/>
-      <w:bookmarkStart w:id="203" w:name="_Toc6247_WPSOffice_Level3"/>
-      <w:bookmarkStart w:id="204" w:name="_Toc25648"/>
-      <w:bookmarkStart w:id="205" w:name="_Toc10362"/>
-      <w:bookmarkStart w:id="206" w:name="_Toc25771"/>
-      <w:bookmarkStart w:id="207" w:name="_Toc21494"/>
-      <w:bookmarkStart w:id="208" w:name="_Toc427"/>
-      <w:bookmarkStart w:id="209" w:name="_Toc30371_WPSOffice_Level3"/>
-      <w:bookmarkStart w:id="210" w:name="_Toc10957"/>
-      <w:bookmarkStart w:id="211" w:name="_Toc6053"/>
-      <w:bookmarkStart w:id="212" w:name="_Toc16355"/>
-      <w:bookmarkStart w:id="213" w:name="_Toc23276_WPSOffice_Level3"/>
-      <w:bookmarkStart w:id="214" w:name="_Toc516144873"/>
-      <w:bookmarkStart w:id="215" w:name="_Toc105950300"/>
+      <w:bookmarkStart w:id="204" w:name="_Toc918"/>
+      <w:bookmarkStart w:id="205" w:name="_Toc6247_WPSOffice_Level3"/>
+      <w:bookmarkStart w:id="206" w:name="_Toc25648"/>
+      <w:bookmarkStart w:id="207" w:name="_Toc10362"/>
+      <w:bookmarkStart w:id="208" w:name="_Toc25771"/>
+      <w:bookmarkStart w:id="209" w:name="_Toc21494"/>
+      <w:bookmarkStart w:id="210" w:name="_Toc427"/>
+      <w:bookmarkStart w:id="211" w:name="_Toc30371_WPSOffice_Level3"/>
+      <w:bookmarkStart w:id="212" w:name="_Toc10957"/>
+      <w:bookmarkStart w:id="213" w:name="_Toc6053"/>
+      <w:bookmarkStart w:id="214" w:name="_Toc16355"/>
+      <w:bookmarkStart w:id="215" w:name="_Toc23276_WPSOffice_Level3"/>
+      <w:bookmarkStart w:id="216" w:name="_Toc516144873"/>
+      <w:bookmarkStart w:id="217" w:name="_Toc105950300"/>
       <w:r>
         <w:rPr>
           <w:rFonts w:ascii="Times New Roman" w:hAnsi="Times New Roman" w:hint="eastAsia"/>
@@ -6202,8 +7666,6 @@
         </w:rPr>
         <w:t>设计</w:t>
       </w:r>
-      <w:bookmarkEnd w:id="202"/>
-      <w:bookmarkEnd w:id="203"/>
       <w:bookmarkEnd w:id="204"/>
       <w:bookmarkEnd w:id="205"/>
       <w:bookmarkEnd w:id="206"/>
@@ -6216,6 +7678,1279 @@
       <w:bookmarkEnd w:id="213"/>
       <w:bookmarkEnd w:id="214"/>
       <w:bookmarkEnd w:id="215"/>
+      <w:bookmarkEnd w:id="216"/>
+      <w:bookmarkEnd w:id="217"/>
+    </w:p>
+    <w:p>
+      <w:pPr>
+        <w:spacing w:line="300" w:lineRule="auto"/>
+        <w:ind w:left="210"/>
+        <w:rPr>
+          <w:rFonts w:ascii="Times New Roman" w:hAnsi="Times New Roman" w:hint="eastAsia"/>
+        </w:rPr>
+      </w:pPr>
+      <w:r>
+        <w:rPr>
+          <w:rFonts w:ascii="Times New Roman" w:hAnsi="Times New Roman" w:hint="eastAsia"/>
+        </w:rPr>
+        <w:t>（</w:t>
+      </w:r>
+      <w:r>
+        <w:rPr>
+          <w:rFonts w:ascii="Times New Roman" w:hAnsi="Times New Roman" w:hint="eastAsia"/>
+        </w:rPr>
+        <w:t>1</w:t>
+      </w:r>
+      <w:r>
+        <w:rPr>
+          <w:rFonts w:ascii="Times New Roman" w:hAnsi="Times New Roman" w:hint="eastAsia"/>
+        </w:rPr>
+        <w:t>）</w:t>
+      </w:r>
+      <w:r>
+        <w:rPr>
+          <w:rFonts w:ascii="Times New Roman" w:hAnsi="Times New Roman" w:hint="eastAsia"/>
+        </w:rPr>
+        <w:t>供应商</w:t>
+      </w:r>
+      <w:r>
+        <w:rPr>
+          <w:rFonts w:ascii="Times New Roman" w:hAnsi="Times New Roman"/>
+        </w:rPr>
+        <w:t>信息</w:t>
+      </w:r>
+    </w:p>
+    <w:p>
+      <w:pPr>
+        <w:spacing w:line="300" w:lineRule="auto"/>
+        <w:ind w:firstLine="420"/>
+        <w:rPr>
+          <w:rFonts w:ascii="Times New Roman" w:hAnsi="Times New Roman"/>
+        </w:rPr>
+      </w:pPr>
+      <w:r>
+        <w:rPr>
+          <w:rFonts w:ascii="Times New Roman" w:hAnsi="Times New Roman" w:hint="eastAsia"/>
+        </w:rPr>
+        <w:t>供应商</w:t>
+      </w:r>
+      <w:r>
+        <w:rPr>
+          <w:rFonts w:ascii="Times New Roman" w:hAnsi="Times New Roman"/>
+        </w:rPr>
+        <w:t>信息</w:t>
+      </w:r>
+      <w:r>
+        <w:rPr>
+          <w:rFonts w:ascii="Times New Roman" w:hAnsi="Times New Roman" w:hint="eastAsia"/>
+        </w:rPr>
+        <w:t>包含供应商编号、名称、所在地址、电话、联系人、邮件这几个属性。其中，</w:t>
+      </w:r>
+      <w:r>
+        <w:rPr>
+          <w:rFonts w:ascii="Times New Roman" w:hAnsi="Times New Roman" w:hint="eastAsia"/>
+        </w:rPr>
+        <w:t>供应商编号是区别供应商的关键信息，其余属性</w:t>
+      </w:r>
+      <w:r>
+        <w:rPr>
+          <w:rFonts w:ascii="Times New Roman" w:hAnsi="Times New Roman" w:hint="eastAsia"/>
+        </w:rPr>
+        <w:t>只是便于超市进行进货、联系供应商等需求。</w:t>
+      </w:r>
+      <w:r>
+        <w:rPr>
+          <w:rFonts w:ascii="Times New Roman" w:hAnsi="Times New Roman" w:hint="eastAsia"/>
+          <w:color w:val="000000" w:themeColor="text1"/>
+        </w:rPr>
+        <w:t>供应商</w:t>
+      </w:r>
+      <w:r>
+        <w:rPr>
+          <w:rFonts w:ascii="Times New Roman" w:hAnsi="Times New Roman"/>
+        </w:rPr>
+        <w:t>实体如图</w:t>
+      </w:r>
+      <w:r>
+        <w:rPr>
+          <w:rFonts w:ascii="Times New Roman" w:hAnsi="Times New Roman"/>
+          <w:szCs w:val="21"/>
+        </w:rPr>
+        <w:t>3</w:t>
+      </w:r>
+      <w:r>
+        <w:rPr>
+          <w:rFonts w:ascii="Times New Roman" w:hAnsi="Times New Roman" w:hint="eastAsia"/>
+          <w:szCs w:val="21"/>
+        </w:rPr>
+        <w:t>-</w:t>
+      </w:r>
+      <w:r>
+        <w:rPr>
+          <w:rFonts w:ascii="Times New Roman" w:hAnsi="Times New Roman"/>
+          <w:szCs w:val="21"/>
+        </w:rPr>
+        <w:t>10</w:t>
+      </w:r>
+      <w:r>
+        <w:rPr>
+          <w:rFonts w:ascii="Times New Roman" w:hAnsi="Times New Roman" w:hint="eastAsia"/>
+          <w:szCs w:val="21"/>
+        </w:rPr>
+        <w:t xml:space="preserve"> </w:t>
+      </w:r>
+      <w:r>
+        <w:rPr>
+          <w:rFonts w:ascii="Times New Roman" w:hAnsi="Times New Roman"/>
+        </w:rPr>
+        <w:t>所示。</w:t>
+      </w:r>
+    </w:p>
+    <w:p>
+      <w:pPr>
+        <w:spacing w:line="300" w:lineRule="auto"/>
+        <w:ind w:firstLine="420"/>
+        <w:rPr>
+          <w:rFonts w:ascii="Times New Roman" w:hAnsi="Times New Roman" w:hint="eastAsia"/>
+          <w:color w:val="000000" w:themeColor="text1"/>
+        </w:rPr>
+      </w:pPr>
+    </w:p>
+    <w:p>
+      <w:pPr>
+        <w:spacing w:line="300" w:lineRule="auto"/>
+        <w:jc w:val="center"/>
+        <w:rPr>
+          <w:rFonts w:ascii="Times New Roman" w:hAnsi="Times New Roman"/>
+          <w:color w:val="FF0000"/>
+        </w:rPr>
+      </w:pPr>
+      <w:r>
+        <w:rPr>
+          <w:rFonts w:ascii="Times New Roman" w:hAnsi="Times New Roman"/>
+          <w:noProof/>
+          <w:color w:val="FF0000"/>
+        </w:rPr>
+        <w:lastRenderedPageBreak/>
+        <w:drawing>
+          <wp:inline distT="0" distB="0" distL="0" distR="0" wp14:anchorId="66CBA857" wp14:editId="36AA291E">
+            <wp:extent cx="2921000" cy="762000"/>
+            <wp:effectExtent l="0" t="0" r="0" b="0"/>
+            <wp:docPr id="20" name="图片 20" descr="图形用户界面, 应用程序&#10;&#10;描述已自动生成"/>
+            <wp:cNvGraphicFramePr>
+              <a:graphicFrameLocks xmlns:a="http://schemas.openxmlformats.org/drawingml/2006/main" noChangeAspect="1"/>
+            </wp:cNvGraphicFramePr>
+            <a:graphic xmlns:a="http://schemas.openxmlformats.org/drawingml/2006/main">
+              <a:graphicData uri="http://schemas.openxmlformats.org/drawingml/2006/picture">
+                <pic:pic xmlns:pic="http://schemas.openxmlformats.org/drawingml/2006/picture">
+                  <pic:nvPicPr>
+                    <pic:cNvPr id="20" name="图片 20" descr="图形用户界面, 应用程序&#10;&#10;描述已自动生成"/>
+                    <pic:cNvPicPr/>
+                  </pic:nvPicPr>
+                  <pic:blipFill>
+                    <a:blip r:embed="rId20">
+                      <a:extLst>
+                        <a:ext uri="{28A0092B-C50C-407E-A947-70E740481C1C}">
+                          <a14:useLocalDpi xmlns:a14="http://schemas.microsoft.com/office/drawing/2010/main" val="0"/>
+                        </a:ext>
+                      </a:extLst>
+                    </a:blip>
+                    <a:stretch>
+                      <a:fillRect/>
+                    </a:stretch>
+                  </pic:blipFill>
+                  <pic:spPr>
+                    <a:xfrm>
+                      <a:off x="0" y="0"/>
+                      <a:ext cx="2921000" cy="762000"/>
+                    </a:xfrm>
+                    <a:prstGeom prst="rect">
+                      <a:avLst/>
+                    </a:prstGeom>
+                  </pic:spPr>
+                </pic:pic>
+              </a:graphicData>
+            </a:graphic>
+          </wp:inline>
+        </w:drawing>
+      </w:r>
+    </w:p>
+    <w:p>
+      <w:pPr>
+        <w:spacing w:line="300" w:lineRule="auto"/>
+        <w:jc w:val="center"/>
+        <w:rPr>
+          <w:rFonts w:ascii="宋体" w:hAnsi="宋体" w:cs="宋体"/>
+        </w:rPr>
+      </w:pPr>
+      <w:r>
+        <w:rPr>
+          <w:rFonts w:ascii="宋体" w:hAnsi="宋体" w:cs="宋体" w:hint="eastAsia"/>
+          <w:sz w:val="18"/>
+          <w:szCs w:val="18"/>
+        </w:rPr>
+        <w:t>图</w:t>
+      </w:r>
+      <w:r>
+        <w:rPr>
+          <w:rFonts w:ascii="Times New Roman" w:hAnsi="Times New Roman"/>
+          <w:sz w:val="18"/>
+          <w:szCs w:val="18"/>
+        </w:rPr>
+        <w:t>3</w:t>
+      </w:r>
+      <w:r>
+        <w:rPr>
+          <w:rFonts w:ascii="Times New Roman" w:hAnsi="Times New Roman" w:hint="eastAsia"/>
+          <w:sz w:val="18"/>
+          <w:szCs w:val="18"/>
+        </w:rPr>
+        <w:t>-</w:t>
+      </w:r>
+      <w:r>
+        <w:rPr>
+          <w:rFonts w:ascii="Times New Roman" w:hAnsi="Times New Roman"/>
+          <w:sz w:val="18"/>
+          <w:szCs w:val="18"/>
+        </w:rPr>
+        <w:t>10</w:t>
+      </w:r>
+      <w:r>
+        <w:rPr>
+          <w:rFonts w:ascii="宋体" w:hAnsi="宋体" w:cs="宋体" w:hint="eastAsia"/>
+          <w:sz w:val="18"/>
+          <w:szCs w:val="18"/>
+        </w:rPr>
+        <w:t xml:space="preserve"> </w:t>
+      </w:r>
+      <w:r>
+        <w:rPr>
+          <w:rFonts w:ascii="Times New Roman" w:hAnsi="Times New Roman" w:hint="eastAsia"/>
+          <w:sz w:val="18"/>
+          <w:szCs w:val="18"/>
+        </w:rPr>
+        <w:t>供应商</w:t>
+      </w:r>
+      <w:r>
+        <w:rPr>
+          <w:rFonts w:ascii="宋体" w:hAnsi="宋体" w:cs="宋体" w:hint="eastAsia"/>
+          <w:sz w:val="18"/>
+          <w:szCs w:val="18"/>
+        </w:rPr>
+        <w:t>实体</w:t>
+      </w:r>
+      <w:r>
+        <w:rPr>
+          <w:rFonts w:ascii="宋体" w:hAnsi="宋体" w:cs="宋体" w:hint="eastAsia"/>
+          <w:sz w:val="18"/>
+          <w:szCs w:val="18"/>
+        </w:rPr>
+        <w:t>属性</w:t>
+      </w:r>
+      <w:r>
+        <w:rPr>
+          <w:rFonts w:ascii="宋体" w:hAnsi="宋体" w:cs="宋体" w:hint="eastAsia"/>
+          <w:sz w:val="18"/>
+          <w:szCs w:val="18"/>
+        </w:rPr>
+        <w:t>图</w:t>
+      </w:r>
+    </w:p>
+    <w:p>
+      <w:pPr>
+        <w:spacing w:line="300" w:lineRule="auto"/>
+        <w:ind w:left="210"/>
+        <w:rPr>
+          <w:rFonts w:ascii="Times New Roman" w:hAnsi="Times New Roman" w:hint="eastAsia"/>
+        </w:rPr>
+      </w:pPr>
+      <w:r>
+        <w:rPr>
+          <w:rFonts w:ascii="Times New Roman" w:hAnsi="Times New Roman" w:hint="eastAsia"/>
+        </w:rPr>
+        <w:t>（</w:t>
+      </w:r>
+      <w:r>
+        <w:rPr>
+          <w:rFonts w:ascii="Times New Roman" w:hAnsi="Times New Roman"/>
+        </w:rPr>
+        <w:t>2</w:t>
+      </w:r>
+      <w:r>
+        <w:rPr>
+          <w:rFonts w:ascii="Times New Roman" w:hAnsi="Times New Roman" w:hint="eastAsia"/>
+        </w:rPr>
+        <w:t>）</w:t>
+      </w:r>
+      <w:r>
+        <w:rPr>
+          <w:rFonts w:ascii="Times New Roman" w:hAnsi="Times New Roman" w:hint="eastAsia"/>
+        </w:rPr>
+        <w:t>库存</w:t>
+      </w:r>
+      <w:r>
+        <w:rPr>
+          <w:rFonts w:ascii="Times New Roman" w:hAnsi="Times New Roman"/>
+        </w:rPr>
+        <w:t>信息</w:t>
+      </w:r>
+    </w:p>
+    <w:p>
+      <w:pPr>
+        <w:spacing w:line="300" w:lineRule="auto"/>
+        <w:ind w:firstLine="420"/>
+        <w:rPr>
+          <w:rFonts w:ascii="Times New Roman" w:hAnsi="Times New Roman"/>
+        </w:rPr>
+      </w:pPr>
+      <w:r>
+        <w:rPr>
+          <w:rFonts w:ascii="Times New Roman" w:hAnsi="Times New Roman" w:hint="eastAsia"/>
+        </w:rPr>
+        <w:t>库存</w:t>
+      </w:r>
+      <w:r>
+        <w:rPr>
+          <w:rFonts w:ascii="Times New Roman" w:hAnsi="Times New Roman" w:hint="eastAsia"/>
+        </w:rPr>
+        <w:t>信</w:t>
+      </w:r>
+      <w:r>
+        <w:rPr>
+          <w:rFonts w:ascii="Times New Roman" w:hAnsi="Times New Roman"/>
+        </w:rPr>
+        <w:t>息</w:t>
+      </w:r>
+      <w:r>
+        <w:rPr>
+          <w:rFonts w:ascii="Times New Roman" w:hAnsi="Times New Roman" w:hint="eastAsia"/>
+        </w:rPr>
+        <w:t>包含</w:t>
+      </w:r>
+      <w:r>
+        <w:rPr>
+          <w:rFonts w:ascii="Times New Roman" w:hAnsi="Times New Roman" w:hint="eastAsia"/>
+        </w:rPr>
+        <w:t>商品</w:t>
+      </w:r>
+      <w:r>
+        <w:rPr>
+          <w:rFonts w:ascii="Times New Roman" w:hAnsi="Times New Roman" w:hint="eastAsia"/>
+        </w:rPr>
+        <w:t>编号、名称、</w:t>
+      </w:r>
+      <w:r>
+        <w:rPr>
+          <w:rFonts w:ascii="Times New Roman" w:hAnsi="Times New Roman" w:hint="eastAsia"/>
+        </w:rPr>
+        <w:t>产地</w:t>
+      </w:r>
+      <w:r>
+        <w:rPr>
+          <w:rFonts w:ascii="Times New Roman" w:hAnsi="Times New Roman" w:hint="eastAsia"/>
+        </w:rPr>
+        <w:t>、</w:t>
+      </w:r>
+      <w:r>
+        <w:rPr>
+          <w:rFonts w:ascii="Times New Roman" w:hAnsi="Times New Roman" w:hint="eastAsia"/>
+        </w:rPr>
+        <w:t>价格</w:t>
+      </w:r>
+      <w:r>
+        <w:rPr>
+          <w:rFonts w:ascii="Times New Roman" w:hAnsi="Times New Roman" w:hint="eastAsia"/>
+        </w:rPr>
+        <w:t>、</w:t>
+      </w:r>
+      <w:r>
+        <w:rPr>
+          <w:rFonts w:ascii="Times New Roman" w:hAnsi="Times New Roman" w:hint="eastAsia"/>
+        </w:rPr>
+        <w:t>库存量</w:t>
+      </w:r>
+      <w:r>
+        <w:rPr>
+          <w:rFonts w:ascii="Times New Roman" w:hAnsi="Times New Roman" w:hint="eastAsia"/>
+        </w:rPr>
+        <w:t>、</w:t>
+      </w:r>
+      <w:r>
+        <w:rPr>
+          <w:rFonts w:ascii="Times New Roman" w:hAnsi="Times New Roman" w:hint="eastAsia"/>
+        </w:rPr>
+        <w:t>供应商编号</w:t>
+      </w:r>
+      <w:r>
+        <w:rPr>
+          <w:rFonts w:ascii="Times New Roman" w:hAnsi="Times New Roman" w:hint="eastAsia"/>
+        </w:rPr>
+        <w:t>这几个属性。其中，</w:t>
+      </w:r>
+      <w:r>
+        <w:rPr>
+          <w:rFonts w:ascii="Times New Roman" w:hAnsi="Times New Roman" w:hint="eastAsia"/>
+        </w:rPr>
+        <w:t>商品</w:t>
+      </w:r>
+      <w:r>
+        <w:rPr>
+          <w:rFonts w:ascii="Times New Roman" w:hAnsi="Times New Roman" w:hint="eastAsia"/>
+        </w:rPr>
+        <w:t>编号是区别</w:t>
+      </w:r>
+      <w:r>
+        <w:rPr>
+          <w:rFonts w:ascii="Times New Roman" w:hAnsi="Times New Roman" w:hint="eastAsia"/>
+        </w:rPr>
+        <w:t>商品</w:t>
+      </w:r>
+      <w:r>
+        <w:rPr>
+          <w:rFonts w:ascii="Times New Roman" w:hAnsi="Times New Roman" w:hint="eastAsia"/>
+        </w:rPr>
+        <w:t>的关键信息，</w:t>
+      </w:r>
+      <w:r>
+        <w:rPr>
+          <w:rFonts w:ascii="Times New Roman" w:hAnsi="Times New Roman" w:hint="eastAsia"/>
+        </w:rPr>
+        <w:t>供应商编号依赖于供应商信息，库存量会受到订单增删改的影响，其余属性</w:t>
+      </w:r>
+      <w:r>
+        <w:rPr>
+          <w:rFonts w:ascii="Times New Roman" w:hAnsi="Times New Roman" w:hint="eastAsia"/>
+        </w:rPr>
+        <w:t>为商品本身的固有属性</w:t>
+      </w:r>
+      <w:r>
+        <w:rPr>
+          <w:rFonts w:ascii="Times New Roman" w:hAnsi="Times New Roman" w:hint="eastAsia"/>
+        </w:rPr>
+        <w:t>。</w:t>
+      </w:r>
+      <w:r>
+        <w:rPr>
+          <w:rFonts w:ascii="Times New Roman" w:hAnsi="Times New Roman" w:hint="eastAsia"/>
+        </w:rPr>
+        <w:t>库存</w:t>
+      </w:r>
+      <w:r>
+        <w:rPr>
+          <w:rFonts w:ascii="Times New Roman" w:hAnsi="Times New Roman" w:hint="eastAsia"/>
+        </w:rPr>
+        <w:t>实</w:t>
+      </w:r>
+      <w:r>
+        <w:rPr>
+          <w:rFonts w:ascii="Times New Roman" w:hAnsi="Times New Roman"/>
+        </w:rPr>
+        <w:t>体如图</w:t>
+      </w:r>
+      <w:r>
+        <w:rPr>
+          <w:rFonts w:ascii="Times New Roman" w:hAnsi="Times New Roman"/>
+          <w:szCs w:val="21"/>
+        </w:rPr>
+        <w:t>3</w:t>
+      </w:r>
+      <w:r>
+        <w:rPr>
+          <w:rFonts w:ascii="Times New Roman" w:hAnsi="Times New Roman" w:hint="eastAsia"/>
+          <w:szCs w:val="21"/>
+        </w:rPr>
+        <w:t>-</w:t>
+      </w:r>
+      <w:r>
+        <w:rPr>
+          <w:rFonts w:ascii="Times New Roman" w:hAnsi="Times New Roman"/>
+          <w:szCs w:val="21"/>
+        </w:rPr>
+        <w:t>1</w:t>
+      </w:r>
+      <w:r>
+        <w:rPr>
+          <w:rFonts w:ascii="Times New Roman" w:hAnsi="Times New Roman"/>
+          <w:szCs w:val="21"/>
+        </w:rPr>
+        <w:t>1</w:t>
+      </w:r>
+      <w:r>
+        <w:rPr>
+          <w:rFonts w:ascii="Times New Roman" w:hAnsi="Times New Roman" w:hint="eastAsia"/>
+          <w:szCs w:val="21"/>
+        </w:rPr>
+        <w:t xml:space="preserve"> </w:t>
+      </w:r>
+      <w:r>
+        <w:rPr>
+          <w:rFonts w:ascii="Times New Roman" w:hAnsi="Times New Roman"/>
+        </w:rPr>
+        <w:t>所示。</w:t>
+      </w:r>
+    </w:p>
+    <w:p>
+      <w:pPr>
+        <w:spacing w:line="300" w:lineRule="auto"/>
+        <w:ind w:firstLine="420"/>
+        <w:rPr>
+          <w:rFonts w:ascii="Times New Roman" w:hAnsi="Times New Roman" w:hint="eastAsia"/>
+        </w:rPr>
+      </w:pPr>
+    </w:p>
+    <w:p>
+      <w:pPr>
+        <w:spacing w:line="300" w:lineRule="auto"/>
+        <w:ind w:firstLine="420"/>
+        <w:jc w:val="center"/>
+        <w:rPr>
+          <w:rFonts w:ascii="Times New Roman" w:hAnsi="Times New Roman" w:hint="eastAsia"/>
+        </w:rPr>
+      </w:pPr>
+      <w:r>
+        <w:rPr>
+          <w:rFonts w:ascii="Times New Roman" w:hAnsi="Times New Roman"/>
+          <w:noProof/>
+        </w:rPr>
+        <w:drawing>
+          <wp:inline distT="0" distB="0" distL="0" distR="0" wp14:anchorId="683594A7" wp14:editId="20070F31">
+            <wp:extent cx="2921000" cy="762000"/>
+            <wp:effectExtent l="0" t="0" r="0" b="0"/>
+            <wp:docPr id="21" name="图片 21" descr="图形用户界面, 应用程序&#10;&#10;描述已自动生成"/>
+            <wp:cNvGraphicFramePr>
+              <a:graphicFrameLocks xmlns:a="http://schemas.openxmlformats.org/drawingml/2006/main" noChangeAspect="1"/>
+            </wp:cNvGraphicFramePr>
+            <a:graphic xmlns:a="http://schemas.openxmlformats.org/drawingml/2006/main">
+              <a:graphicData uri="http://schemas.openxmlformats.org/drawingml/2006/picture">
+                <pic:pic xmlns:pic="http://schemas.openxmlformats.org/drawingml/2006/picture">
+                  <pic:nvPicPr>
+                    <pic:cNvPr id="21" name="图片 21" descr="图形用户界面, 应用程序&#10;&#10;描述已自动生成"/>
+                    <pic:cNvPicPr/>
+                  </pic:nvPicPr>
+                  <pic:blipFill>
+                    <a:blip r:embed="rId21">
+                      <a:extLst>
+                        <a:ext uri="{28A0092B-C50C-407E-A947-70E740481C1C}">
+                          <a14:useLocalDpi xmlns:a14="http://schemas.microsoft.com/office/drawing/2010/main" val="0"/>
+                        </a:ext>
+                      </a:extLst>
+                    </a:blip>
+                    <a:stretch>
+                      <a:fillRect/>
+                    </a:stretch>
+                  </pic:blipFill>
+                  <pic:spPr>
+                    <a:xfrm>
+                      <a:off x="0" y="0"/>
+                      <a:ext cx="2921000" cy="762000"/>
+                    </a:xfrm>
+                    <a:prstGeom prst="rect">
+                      <a:avLst/>
+                    </a:prstGeom>
+                  </pic:spPr>
+                </pic:pic>
+              </a:graphicData>
+            </a:graphic>
+          </wp:inline>
+        </w:drawing>
+      </w:r>
+    </w:p>
+    <w:p>
+      <w:pPr>
+        <w:spacing w:line="300" w:lineRule="auto"/>
+        <w:jc w:val="center"/>
+        <w:rPr>
+          <w:rFonts w:ascii="宋体" w:hAnsi="宋体" w:cs="宋体"/>
+        </w:rPr>
+      </w:pPr>
+      <w:r>
+        <w:rPr>
+          <w:rFonts w:ascii="宋体" w:hAnsi="宋体" w:cs="宋体" w:hint="eastAsia"/>
+          <w:sz w:val="18"/>
+          <w:szCs w:val="18"/>
+        </w:rPr>
+        <w:t>图</w:t>
+      </w:r>
+      <w:r>
+        <w:rPr>
+          <w:rFonts w:ascii="Times New Roman" w:hAnsi="Times New Roman"/>
+          <w:sz w:val="18"/>
+          <w:szCs w:val="18"/>
+        </w:rPr>
+        <w:t>3</w:t>
+      </w:r>
+      <w:r>
+        <w:rPr>
+          <w:rFonts w:ascii="Times New Roman" w:hAnsi="Times New Roman" w:hint="eastAsia"/>
+          <w:sz w:val="18"/>
+          <w:szCs w:val="18"/>
+        </w:rPr>
+        <w:t>-</w:t>
+      </w:r>
+      <w:r>
+        <w:rPr>
+          <w:rFonts w:ascii="Times New Roman" w:hAnsi="Times New Roman"/>
+          <w:sz w:val="18"/>
+          <w:szCs w:val="18"/>
+        </w:rPr>
+        <w:t>1</w:t>
+      </w:r>
+      <w:r>
+        <w:rPr>
+          <w:rFonts w:ascii="Times New Roman" w:hAnsi="Times New Roman"/>
+          <w:sz w:val="18"/>
+          <w:szCs w:val="18"/>
+        </w:rPr>
+        <w:t>1</w:t>
+      </w:r>
+      <w:r>
+        <w:rPr>
+          <w:rFonts w:ascii="宋体" w:hAnsi="宋体" w:cs="宋体" w:hint="eastAsia"/>
+          <w:sz w:val="18"/>
+          <w:szCs w:val="18"/>
+        </w:rPr>
+        <w:t xml:space="preserve"> </w:t>
+      </w:r>
+      <w:r>
+        <w:rPr>
+          <w:rFonts w:ascii="宋体" w:hAnsi="宋体" w:cs="宋体" w:hint="eastAsia"/>
+          <w:sz w:val="18"/>
+          <w:szCs w:val="18"/>
+        </w:rPr>
+        <w:t>商品</w:t>
+      </w:r>
+      <w:r>
+        <w:rPr>
+          <w:rFonts w:ascii="宋体" w:hAnsi="宋体" w:cs="宋体" w:hint="eastAsia"/>
+          <w:sz w:val="18"/>
+          <w:szCs w:val="18"/>
+        </w:rPr>
+        <w:t>实体</w:t>
+      </w:r>
+      <w:r>
+        <w:rPr>
+          <w:rFonts w:ascii="宋体" w:hAnsi="宋体" w:cs="宋体" w:hint="eastAsia"/>
+          <w:sz w:val="18"/>
+          <w:szCs w:val="18"/>
+        </w:rPr>
+        <w:t>属性</w:t>
+      </w:r>
+      <w:r>
+        <w:rPr>
+          <w:rFonts w:ascii="宋体" w:hAnsi="宋体" w:cs="宋体" w:hint="eastAsia"/>
+          <w:sz w:val="18"/>
+          <w:szCs w:val="18"/>
+        </w:rPr>
+        <w:t>图</w:t>
+      </w:r>
+    </w:p>
+    <w:p>
+      <w:pPr>
+        <w:spacing w:line="300" w:lineRule="auto"/>
+        <w:ind w:left="210"/>
+        <w:rPr>
+          <w:rFonts w:ascii="Times New Roman" w:hAnsi="Times New Roman" w:hint="eastAsia"/>
+        </w:rPr>
+      </w:pPr>
+      <w:r>
+        <w:rPr>
+          <w:rFonts w:ascii="Times New Roman" w:hAnsi="Times New Roman" w:hint="eastAsia"/>
+        </w:rPr>
+        <w:t>（</w:t>
+      </w:r>
+      <w:r>
+        <w:rPr>
+          <w:rFonts w:ascii="Times New Roman" w:hAnsi="Times New Roman"/>
+        </w:rPr>
+        <w:t>3</w:t>
+      </w:r>
+      <w:r>
+        <w:rPr>
+          <w:rFonts w:ascii="Times New Roman" w:hAnsi="Times New Roman" w:hint="eastAsia"/>
+        </w:rPr>
+        <w:t>）</w:t>
+      </w:r>
+      <w:r>
+        <w:rPr>
+          <w:rFonts w:ascii="Times New Roman" w:hAnsi="Times New Roman" w:hint="eastAsia"/>
+        </w:rPr>
+        <w:t>订单</w:t>
+      </w:r>
+      <w:r>
+        <w:rPr>
+          <w:rFonts w:ascii="Times New Roman" w:hAnsi="Times New Roman"/>
+        </w:rPr>
+        <w:t>信息</w:t>
+      </w:r>
+    </w:p>
+    <w:p>
+      <w:pPr>
+        <w:spacing w:line="300" w:lineRule="auto"/>
+        <w:ind w:firstLine="420"/>
+        <w:rPr>
+          <w:rFonts w:ascii="Times New Roman" w:hAnsi="Times New Roman"/>
+        </w:rPr>
+      </w:pPr>
+      <w:r>
+        <w:rPr>
+          <w:rFonts w:ascii="Times New Roman" w:hAnsi="Times New Roman" w:hint="eastAsia"/>
+        </w:rPr>
+        <w:t>订单</w:t>
+      </w:r>
+      <w:r>
+        <w:rPr>
+          <w:rFonts w:ascii="Times New Roman" w:hAnsi="Times New Roman" w:hint="eastAsia"/>
+        </w:rPr>
+        <w:t>信</w:t>
+      </w:r>
+      <w:r>
+        <w:rPr>
+          <w:rFonts w:ascii="Times New Roman" w:hAnsi="Times New Roman"/>
+        </w:rPr>
+        <w:t>息</w:t>
+      </w:r>
+      <w:r>
+        <w:rPr>
+          <w:rFonts w:ascii="Times New Roman" w:hAnsi="Times New Roman" w:hint="eastAsia"/>
+        </w:rPr>
+        <w:t>包含</w:t>
+      </w:r>
+      <w:r>
+        <w:rPr>
+          <w:rFonts w:ascii="Times New Roman" w:hAnsi="Times New Roman" w:hint="eastAsia"/>
+        </w:rPr>
+        <w:t>订单</w:t>
+      </w:r>
+      <w:r>
+        <w:rPr>
+          <w:rFonts w:ascii="Times New Roman" w:hAnsi="Times New Roman" w:hint="eastAsia"/>
+        </w:rPr>
+        <w:t>编号、</w:t>
+      </w:r>
+      <w:r>
+        <w:rPr>
+          <w:rFonts w:ascii="Times New Roman" w:hAnsi="Times New Roman" w:hint="eastAsia"/>
+        </w:rPr>
+        <w:t>商品编号</w:t>
+      </w:r>
+      <w:r>
+        <w:rPr>
+          <w:rFonts w:ascii="Times New Roman" w:hAnsi="Times New Roman" w:hint="eastAsia"/>
+        </w:rPr>
+        <w:t>、</w:t>
+      </w:r>
+      <w:r>
+        <w:rPr>
+          <w:rFonts w:ascii="Times New Roman" w:hAnsi="Times New Roman" w:hint="eastAsia"/>
+        </w:rPr>
+        <w:t>数量</w:t>
+      </w:r>
+      <w:r>
+        <w:rPr>
+          <w:rFonts w:ascii="Times New Roman" w:hAnsi="Times New Roman" w:hint="eastAsia"/>
+        </w:rPr>
+        <w:t>、</w:t>
+      </w:r>
+      <w:r>
+        <w:rPr>
+          <w:rFonts w:ascii="Times New Roman" w:hAnsi="Times New Roman" w:hint="eastAsia"/>
+        </w:rPr>
+        <w:t>付款方式</w:t>
+      </w:r>
+      <w:r>
+        <w:rPr>
+          <w:rFonts w:ascii="Times New Roman" w:hAnsi="Times New Roman" w:hint="eastAsia"/>
+        </w:rPr>
+        <w:t>这几个属性。其中，</w:t>
+      </w:r>
+      <w:r>
+        <w:rPr>
+          <w:rFonts w:ascii="Times New Roman" w:hAnsi="Times New Roman" w:hint="eastAsia"/>
+        </w:rPr>
+        <w:t>订单</w:t>
+      </w:r>
+      <w:r>
+        <w:rPr>
+          <w:rFonts w:ascii="Times New Roman" w:hAnsi="Times New Roman" w:hint="eastAsia"/>
+        </w:rPr>
+        <w:t>编号是区别</w:t>
+      </w:r>
+      <w:r>
+        <w:rPr>
+          <w:rFonts w:ascii="Times New Roman" w:hAnsi="Times New Roman" w:hint="eastAsia"/>
+        </w:rPr>
+        <w:t>订单</w:t>
+      </w:r>
+      <w:r>
+        <w:rPr>
+          <w:rFonts w:ascii="Times New Roman" w:hAnsi="Times New Roman" w:hint="eastAsia"/>
+        </w:rPr>
+        <w:t>的关键信息，</w:t>
+      </w:r>
+      <w:r>
+        <w:rPr>
+          <w:rFonts w:ascii="Times New Roman" w:hAnsi="Times New Roman" w:hint="eastAsia"/>
+        </w:rPr>
+        <w:t>商品</w:t>
+      </w:r>
+      <w:r>
+        <w:rPr>
+          <w:rFonts w:ascii="Times New Roman" w:hAnsi="Times New Roman" w:hint="eastAsia"/>
+        </w:rPr>
+        <w:t>编号依赖于</w:t>
+      </w:r>
+      <w:r>
+        <w:rPr>
+          <w:rFonts w:ascii="Times New Roman" w:hAnsi="Times New Roman" w:hint="eastAsia"/>
+        </w:rPr>
+        <w:t>商品</w:t>
+      </w:r>
+      <w:r>
+        <w:rPr>
+          <w:rFonts w:ascii="Times New Roman" w:hAnsi="Times New Roman" w:hint="eastAsia"/>
+        </w:rPr>
+        <w:t>信息，</w:t>
+      </w:r>
+      <w:r>
+        <w:rPr>
+          <w:rFonts w:ascii="Times New Roman" w:hAnsi="Times New Roman" w:hint="eastAsia"/>
+        </w:rPr>
+        <w:t>数量的增删改会根据商品编号对应修改库存信息中的库存量，付款方式便于超市追溯款项，进行财务管理</w:t>
+      </w:r>
+      <w:r>
+        <w:rPr>
+          <w:rFonts w:ascii="Times New Roman" w:hAnsi="Times New Roman" w:hint="eastAsia"/>
+        </w:rPr>
+        <w:t>。</w:t>
+      </w:r>
+      <w:r>
+        <w:rPr>
+          <w:rFonts w:ascii="Times New Roman" w:hAnsi="Times New Roman" w:hint="eastAsia"/>
+        </w:rPr>
+        <w:t>订单</w:t>
+      </w:r>
+      <w:r>
+        <w:rPr>
+          <w:rFonts w:ascii="Times New Roman" w:hAnsi="Times New Roman" w:hint="eastAsia"/>
+        </w:rPr>
+        <w:t>实</w:t>
+      </w:r>
+      <w:r>
+        <w:rPr>
+          <w:rFonts w:ascii="Times New Roman" w:hAnsi="Times New Roman"/>
+        </w:rPr>
+        <w:t>体如图</w:t>
+      </w:r>
+      <w:r>
+        <w:rPr>
+          <w:rFonts w:ascii="Times New Roman" w:hAnsi="Times New Roman"/>
+          <w:szCs w:val="21"/>
+        </w:rPr>
+        <w:t>3</w:t>
+      </w:r>
+      <w:r>
+        <w:rPr>
+          <w:rFonts w:ascii="Times New Roman" w:hAnsi="Times New Roman" w:hint="eastAsia"/>
+          <w:szCs w:val="21"/>
+        </w:rPr>
+        <w:t>-</w:t>
+      </w:r>
+      <w:r>
+        <w:rPr>
+          <w:rFonts w:ascii="Times New Roman" w:hAnsi="Times New Roman"/>
+          <w:szCs w:val="21"/>
+        </w:rPr>
+        <w:t>1</w:t>
+      </w:r>
+      <w:r>
+        <w:rPr>
+          <w:rFonts w:ascii="Times New Roman" w:hAnsi="Times New Roman"/>
+          <w:szCs w:val="21"/>
+        </w:rPr>
+        <w:t>2</w:t>
+      </w:r>
+      <w:r>
+        <w:rPr>
+          <w:rFonts w:ascii="Times New Roman" w:hAnsi="Times New Roman" w:hint="eastAsia"/>
+          <w:szCs w:val="21"/>
+        </w:rPr>
+        <w:t xml:space="preserve"> </w:t>
+      </w:r>
+      <w:r>
+        <w:rPr>
+          <w:rFonts w:ascii="Times New Roman" w:hAnsi="Times New Roman"/>
+        </w:rPr>
+        <w:t>所示。</w:t>
+      </w:r>
+    </w:p>
+    <w:p>
+      <w:pPr>
+        <w:spacing w:line="300" w:lineRule="auto"/>
+        <w:ind w:firstLine="420"/>
+        <w:rPr>
+          <w:rFonts w:ascii="Times New Roman" w:hAnsi="Times New Roman" w:hint="eastAsia"/>
+        </w:rPr>
+      </w:pPr>
+    </w:p>
+    <w:p>
+      <w:pPr>
+        <w:spacing w:line="300" w:lineRule="auto"/>
+        <w:ind w:firstLine="420"/>
+        <w:jc w:val="center"/>
+        <w:rPr>
+          <w:rFonts w:ascii="Times New Roman" w:hAnsi="Times New Roman" w:hint="eastAsia"/>
+        </w:rPr>
+      </w:pPr>
+      <w:r>
+        <w:rPr>
+          <w:rFonts w:ascii="Times New Roman" w:hAnsi="Times New Roman" w:hint="eastAsia"/>
+          <w:noProof/>
+        </w:rPr>
+        <w:drawing>
+          <wp:inline distT="0" distB="0" distL="0" distR="0" wp14:anchorId="05580BD9" wp14:editId="1680559C">
+            <wp:extent cx="1905000" cy="762000"/>
+            <wp:effectExtent l="0" t="0" r="0" b="0"/>
+            <wp:docPr id="23" name="图片 23" descr="图形用户界面, 应用程序&#10;&#10;描述已自动生成"/>
+            <wp:cNvGraphicFramePr>
+              <a:graphicFrameLocks xmlns:a="http://schemas.openxmlformats.org/drawingml/2006/main" noChangeAspect="1"/>
+            </wp:cNvGraphicFramePr>
+            <a:graphic xmlns:a="http://schemas.openxmlformats.org/drawingml/2006/main">
+              <a:graphicData uri="http://schemas.openxmlformats.org/drawingml/2006/picture">
+                <pic:pic xmlns:pic="http://schemas.openxmlformats.org/drawingml/2006/picture">
+                  <pic:nvPicPr>
+                    <pic:cNvPr id="23" name="图片 23" descr="图形用户界面, 应用程序&#10;&#10;描述已自动生成"/>
+                    <pic:cNvPicPr/>
+                  </pic:nvPicPr>
+                  <pic:blipFill>
+                    <a:blip r:embed="rId22">
+                      <a:extLst>
+                        <a:ext uri="{28A0092B-C50C-407E-A947-70E740481C1C}">
+                          <a14:useLocalDpi xmlns:a14="http://schemas.microsoft.com/office/drawing/2010/main" val="0"/>
+                        </a:ext>
+                      </a:extLst>
+                    </a:blip>
+                    <a:stretch>
+                      <a:fillRect/>
+                    </a:stretch>
+                  </pic:blipFill>
+                  <pic:spPr>
+                    <a:xfrm>
+                      <a:off x="0" y="0"/>
+                      <a:ext cx="1905000" cy="762000"/>
+                    </a:xfrm>
+                    <a:prstGeom prst="rect">
+                      <a:avLst/>
+                    </a:prstGeom>
+                  </pic:spPr>
+                </pic:pic>
+              </a:graphicData>
+            </a:graphic>
+          </wp:inline>
+        </w:drawing>
+      </w:r>
+    </w:p>
+    <w:p>
+      <w:pPr>
+        <w:spacing w:line="300" w:lineRule="auto"/>
+        <w:jc w:val="center"/>
+        <w:rPr>
+          <w:rFonts w:ascii="宋体" w:hAnsi="宋体" w:cs="宋体"/>
+        </w:rPr>
+      </w:pPr>
+      <w:r>
+        <w:rPr>
+          <w:rFonts w:ascii="宋体" w:hAnsi="宋体" w:cs="宋体" w:hint="eastAsia"/>
+          <w:sz w:val="18"/>
+          <w:szCs w:val="18"/>
+        </w:rPr>
+        <w:t>图</w:t>
+      </w:r>
+      <w:r>
+        <w:rPr>
+          <w:rFonts w:ascii="Times New Roman" w:hAnsi="Times New Roman"/>
+          <w:sz w:val="18"/>
+          <w:szCs w:val="18"/>
+        </w:rPr>
+        <w:t>3</w:t>
+      </w:r>
+      <w:r>
+        <w:rPr>
+          <w:rFonts w:ascii="Times New Roman" w:hAnsi="Times New Roman" w:hint="eastAsia"/>
+          <w:sz w:val="18"/>
+          <w:szCs w:val="18"/>
+        </w:rPr>
+        <w:t>-</w:t>
+      </w:r>
+      <w:r>
+        <w:rPr>
+          <w:rFonts w:ascii="Times New Roman" w:hAnsi="Times New Roman"/>
+          <w:sz w:val="18"/>
+          <w:szCs w:val="18"/>
+        </w:rPr>
+        <w:t>1</w:t>
+      </w:r>
+      <w:r>
+        <w:rPr>
+          <w:rFonts w:ascii="Times New Roman" w:hAnsi="Times New Roman"/>
+          <w:sz w:val="18"/>
+          <w:szCs w:val="18"/>
+        </w:rPr>
+        <w:t>2</w:t>
+      </w:r>
+      <w:r>
+        <w:rPr>
+          <w:rFonts w:ascii="宋体" w:hAnsi="宋体" w:cs="宋体" w:hint="eastAsia"/>
+          <w:sz w:val="18"/>
+          <w:szCs w:val="18"/>
+        </w:rPr>
+        <w:t xml:space="preserve"> </w:t>
+      </w:r>
+      <w:r>
+        <w:rPr>
+          <w:rFonts w:ascii="宋体" w:hAnsi="宋体" w:cs="宋体" w:hint="eastAsia"/>
+          <w:sz w:val="18"/>
+          <w:szCs w:val="18"/>
+        </w:rPr>
+        <w:t>订单</w:t>
+      </w:r>
+      <w:r>
+        <w:rPr>
+          <w:rFonts w:ascii="宋体" w:hAnsi="宋体" w:cs="宋体" w:hint="eastAsia"/>
+          <w:sz w:val="18"/>
+          <w:szCs w:val="18"/>
+        </w:rPr>
+        <w:t>实体</w:t>
+      </w:r>
+      <w:r>
+        <w:rPr>
+          <w:rFonts w:ascii="宋体" w:hAnsi="宋体" w:cs="宋体" w:hint="eastAsia"/>
+          <w:sz w:val="18"/>
+          <w:szCs w:val="18"/>
+        </w:rPr>
+        <w:t>属性</w:t>
+      </w:r>
+      <w:r>
+        <w:rPr>
+          <w:rFonts w:ascii="宋体" w:hAnsi="宋体" w:cs="宋体" w:hint="eastAsia"/>
+          <w:sz w:val="18"/>
+          <w:szCs w:val="18"/>
+        </w:rPr>
+        <w:t>图</w:t>
+      </w:r>
+    </w:p>
+    <w:p>
+      <w:pPr>
+        <w:spacing w:line="300" w:lineRule="auto"/>
+        <w:ind w:left="210"/>
+        <w:rPr>
+          <w:rFonts w:ascii="Times New Roman" w:hAnsi="Times New Roman"/>
+        </w:rPr>
+      </w:pPr>
+      <w:r>
+        <w:rPr>
+          <w:rFonts w:ascii="Times New Roman" w:hAnsi="Times New Roman" w:hint="eastAsia"/>
+        </w:rPr>
+        <w:t>（</w:t>
+      </w:r>
+      <w:r>
+        <w:rPr>
+          <w:rFonts w:ascii="Times New Roman" w:hAnsi="Times New Roman"/>
+        </w:rPr>
+        <w:t>4</w:t>
+      </w:r>
+      <w:r>
+        <w:rPr>
+          <w:rFonts w:ascii="Times New Roman" w:hAnsi="Times New Roman" w:hint="eastAsia"/>
+        </w:rPr>
+        <w:t>）</w:t>
+      </w:r>
+      <w:r>
+        <w:rPr>
+          <w:rFonts w:ascii="Times New Roman" w:hAnsi="Times New Roman" w:hint="eastAsia"/>
+        </w:rPr>
+        <w:t>总体</w:t>
+      </w:r>
+      <w:r>
+        <w:rPr>
+          <w:rFonts w:ascii="Times New Roman" w:hAnsi="Times New Roman" w:hint="eastAsia"/>
+        </w:rPr>
+        <w:t>E</w:t>
+      </w:r>
+      <w:r>
+        <w:rPr>
+          <w:rFonts w:ascii="Times New Roman" w:hAnsi="Times New Roman"/>
+        </w:rPr>
+        <w:t>-</w:t>
+      </w:r>
+      <w:r>
+        <w:rPr>
+          <w:rFonts w:ascii="Times New Roman" w:hAnsi="Times New Roman" w:hint="eastAsia"/>
+        </w:rPr>
+        <w:t>R</w:t>
+      </w:r>
+      <w:r>
+        <w:rPr>
+          <w:rFonts w:ascii="Times New Roman" w:hAnsi="Times New Roman" w:hint="eastAsia"/>
+        </w:rPr>
+        <w:t>图</w:t>
+      </w:r>
+    </w:p>
+    <w:p>
+      <w:pPr>
+        <w:spacing w:line="300" w:lineRule="auto"/>
+        <w:ind w:left="210"/>
+        <w:rPr>
+          <w:rFonts w:ascii="Times New Roman" w:hAnsi="Times New Roman" w:hint="eastAsia"/>
+        </w:rPr>
+      </w:pPr>
+    </w:p>
+    <w:p>
+      <w:pPr>
+        <w:spacing w:line="300" w:lineRule="auto"/>
+        <w:ind w:firstLine="420"/>
+        <w:jc w:val="center"/>
+        <w:rPr>
+          <w:rFonts w:ascii="Times New Roman" w:hAnsi="Times New Roman" w:hint="eastAsia"/>
+          <w:color w:val="000000" w:themeColor="text1"/>
+        </w:rPr>
+      </w:pPr>
+      <w:r>
+        <w:rPr>
+          <w:rFonts w:ascii="Times New Roman" w:hAnsi="Times New Roman"/>
+          <w:noProof/>
+          <w:color w:val="000000" w:themeColor="text1"/>
+        </w:rPr>
+        <w:drawing>
+          <wp:inline distT="0" distB="0" distL="0" distR="0" wp14:anchorId="31112971" wp14:editId="27696CC8">
+            <wp:extent cx="3556000" cy="317500"/>
+            <wp:effectExtent l="0" t="0" r="0" b="0"/>
+            <wp:docPr id="24" name="图片 24"/>
+            <wp:cNvGraphicFramePr>
+              <a:graphicFrameLocks xmlns:a="http://schemas.openxmlformats.org/drawingml/2006/main" noChangeAspect="1"/>
+            </wp:cNvGraphicFramePr>
+            <a:graphic xmlns:a="http://schemas.openxmlformats.org/drawingml/2006/main">
+              <a:graphicData uri="http://schemas.openxmlformats.org/drawingml/2006/picture">
+                <pic:pic xmlns:pic="http://schemas.openxmlformats.org/drawingml/2006/picture">
+                  <pic:nvPicPr>
+                    <pic:cNvPr id="24" name="图片 24"/>
+                    <pic:cNvPicPr/>
+                  </pic:nvPicPr>
+                  <pic:blipFill>
+                    <a:blip r:embed="rId23">
+                      <a:extLst>
+                        <a:ext uri="{28A0092B-C50C-407E-A947-70E740481C1C}">
+                          <a14:useLocalDpi xmlns:a14="http://schemas.microsoft.com/office/drawing/2010/main" val="0"/>
+                        </a:ext>
+                      </a:extLst>
+                    </a:blip>
+                    <a:stretch>
+                      <a:fillRect/>
+                    </a:stretch>
+                  </pic:blipFill>
+                  <pic:spPr>
+                    <a:xfrm>
+                      <a:off x="0" y="0"/>
+                      <a:ext cx="3556000" cy="317500"/>
+                    </a:xfrm>
+                    <a:prstGeom prst="rect">
+                      <a:avLst/>
+                    </a:prstGeom>
+                  </pic:spPr>
+                </pic:pic>
+              </a:graphicData>
+            </a:graphic>
+          </wp:inline>
+        </w:drawing>
+      </w:r>
+    </w:p>
+    <w:p>
+      <w:pPr>
+        <w:spacing w:line="300" w:lineRule="auto"/>
+        <w:jc w:val="center"/>
+        <w:rPr>
+          <w:rFonts w:ascii="宋体" w:hAnsi="宋体" w:cs="宋体" w:hint="eastAsia"/>
+        </w:rPr>
+      </w:pPr>
+      <w:r>
+        <w:rPr>
+          <w:rFonts w:ascii="宋体" w:hAnsi="宋体" w:cs="宋体" w:hint="eastAsia"/>
+          <w:sz w:val="18"/>
+          <w:szCs w:val="18"/>
+        </w:rPr>
+        <w:t>图</w:t>
+      </w:r>
+      <w:r>
+        <w:rPr>
+          <w:rFonts w:ascii="Times New Roman" w:hAnsi="Times New Roman"/>
+          <w:sz w:val="18"/>
+          <w:szCs w:val="18"/>
+        </w:rPr>
+        <w:t>3</w:t>
+      </w:r>
+      <w:r>
+        <w:rPr>
+          <w:rFonts w:ascii="Times New Roman" w:hAnsi="Times New Roman" w:hint="eastAsia"/>
+          <w:sz w:val="18"/>
+          <w:szCs w:val="18"/>
+        </w:rPr>
+        <w:t>-</w:t>
+      </w:r>
+      <w:r>
+        <w:rPr>
+          <w:rFonts w:ascii="Times New Roman" w:hAnsi="Times New Roman"/>
+          <w:sz w:val="18"/>
+          <w:szCs w:val="18"/>
+        </w:rPr>
+        <w:t>1</w:t>
+      </w:r>
+      <w:r>
+        <w:rPr>
+          <w:rFonts w:ascii="Times New Roman" w:hAnsi="Times New Roman"/>
+          <w:sz w:val="18"/>
+          <w:szCs w:val="18"/>
+        </w:rPr>
+        <w:t>3</w:t>
+      </w:r>
+      <w:r>
+        <w:rPr>
+          <w:rFonts w:ascii="宋体" w:hAnsi="宋体" w:cs="宋体" w:hint="eastAsia"/>
+          <w:sz w:val="18"/>
+          <w:szCs w:val="18"/>
+        </w:rPr>
+        <w:t xml:space="preserve"> </w:t>
+      </w:r>
+      <w:r>
+        <w:rPr>
+          <w:rFonts w:ascii="宋体" w:hAnsi="宋体" w:cs="宋体" w:hint="eastAsia"/>
+          <w:sz w:val="18"/>
+          <w:szCs w:val="18"/>
+        </w:rPr>
+        <w:t>总体E</w:t>
+      </w:r>
+      <w:r>
+        <w:rPr>
+          <w:rFonts w:ascii="宋体" w:hAnsi="宋体" w:cs="宋体"/>
+          <w:sz w:val="18"/>
+          <w:szCs w:val="18"/>
+        </w:rPr>
+        <w:t>-</w:t>
+      </w:r>
+      <w:r>
+        <w:rPr>
+          <w:rFonts w:ascii="宋体" w:hAnsi="宋体" w:cs="宋体" w:hint="eastAsia"/>
+          <w:sz w:val="18"/>
+          <w:szCs w:val="18"/>
+        </w:rPr>
+        <w:t>R</w:t>
+      </w:r>
+      <w:r>
+        <w:rPr>
+          <w:rFonts w:ascii="宋体" w:hAnsi="宋体" w:cs="宋体" w:hint="eastAsia"/>
+          <w:sz w:val="18"/>
+          <w:szCs w:val="18"/>
+        </w:rPr>
+        <w:t>图</w:t>
+      </w:r>
     </w:p>
     <w:p>
       <w:pPr>
@@ -6224,392 +8959,6 @@
         <w:ind w:firstLineChars="200" w:firstLine="420"/>
         <w:jc w:val="left"/>
         <w:rPr>
-          <w:color w:val="FF0000"/>
-          <w:szCs w:val="26"/>
-        </w:rPr>
-      </w:pPr>
-      <w:r>
-        <w:rPr>
-          <w:rFonts w:hint="eastAsia"/>
-          <w:color w:val="FF0000"/>
-          <w:szCs w:val="26"/>
-        </w:rPr>
-        <w:t>（进行数据的概念模型设计，画实体属性图和系统</w:t>
-      </w:r>
-      <w:r>
-        <w:rPr>
-          <w:rFonts w:ascii="Times New Roman" w:hAnsi="Times New Roman"/>
-          <w:color w:val="FF0000"/>
-          <w:szCs w:val="26"/>
-        </w:rPr>
-        <w:t>ER</w:t>
-      </w:r>
-      <w:r>
-        <w:rPr>
-          <w:rFonts w:hint="eastAsia"/>
-          <w:color w:val="FF0000"/>
-          <w:szCs w:val="26"/>
-        </w:rPr>
-        <w:t>图</w:t>
-      </w:r>
-      <w:r>
-        <w:rPr>
-          <w:rFonts w:ascii="宋体" w:hAnsi="宋体" w:hint="eastAsia"/>
-          <w:color w:val="FF0000"/>
-          <w:szCs w:val="21"/>
-        </w:rPr>
-        <w:t>等</w:t>
-      </w:r>
-      <w:r>
-        <w:rPr>
-          <w:rFonts w:hint="eastAsia"/>
-          <w:color w:val="FF0000"/>
-          <w:szCs w:val="26"/>
-        </w:rPr>
-        <w:t>）</w:t>
-      </w:r>
-    </w:p>
-    <w:p>
-      <w:pPr>
-        <w:spacing w:line="300" w:lineRule="auto"/>
-        <w:ind w:left="210"/>
-        <w:rPr>
-          <w:rFonts w:ascii="Times New Roman" w:hAnsi="Times New Roman"/>
-        </w:rPr>
-      </w:pPr>
-      <w:r>
-        <w:rPr>
-          <w:rFonts w:ascii="Times New Roman" w:hAnsi="Times New Roman" w:hint="eastAsia"/>
-        </w:rPr>
-        <w:t>（</w:t>
-      </w:r>
-      <w:r>
-        <w:rPr>
-          <w:rFonts w:ascii="Times New Roman" w:hAnsi="Times New Roman" w:hint="eastAsia"/>
-        </w:rPr>
-        <w:t>1</w:t>
-      </w:r>
-      <w:r>
-        <w:rPr>
-          <w:rFonts w:ascii="Times New Roman" w:hAnsi="Times New Roman" w:hint="eastAsia"/>
-        </w:rPr>
-        <w:t>）</w:t>
-      </w:r>
-      <w:r>
-        <w:rPr>
-          <w:rFonts w:ascii="Times New Roman" w:hAnsi="Times New Roman" w:hint="eastAsia"/>
-        </w:rPr>
-        <w:t>XX</w:t>
-      </w:r>
-      <w:r>
-        <w:rPr>
-          <w:rFonts w:ascii="Times New Roman" w:hAnsi="Times New Roman"/>
-        </w:rPr>
-        <w:t>信息</w:t>
-      </w:r>
-    </w:p>
-    <w:p>
-      <w:pPr>
-        <w:spacing w:line="300" w:lineRule="auto"/>
-        <w:ind w:firstLine="420"/>
-        <w:rPr>
-          <w:rFonts w:ascii="Times New Roman" w:hAnsi="Times New Roman"/>
-        </w:rPr>
-      </w:pPr>
-      <w:r>
-        <w:rPr>
-          <w:rFonts w:ascii="Times New Roman" w:hAnsi="Times New Roman" w:hint="eastAsia"/>
-          <w:color w:val="FF0000"/>
-        </w:rPr>
-        <w:t>对每个实体所表示的客观事物及结构进行</w:t>
-      </w:r>
-      <w:r>
-        <w:rPr>
-          <w:rFonts w:ascii="Times New Roman" w:hAnsi="Times New Roman" w:hint="eastAsia"/>
-          <w:b/>
-          <w:color w:val="FF0000"/>
-          <w:sz w:val="24"/>
-          <w:em w:val="dot"/>
-        </w:rPr>
-        <w:t>详细文字</w:t>
-      </w:r>
-      <w:r>
-        <w:rPr>
-          <w:rFonts w:ascii="Times New Roman" w:hAnsi="Times New Roman" w:hint="eastAsia"/>
-          <w:color w:val="FF0000"/>
-        </w:rPr>
-        <w:t>描述</w:t>
-      </w:r>
-      <w:r>
-        <w:rPr>
-          <w:rFonts w:ascii="Times New Roman" w:hAnsi="Times New Roman" w:hint="eastAsia"/>
-          <w:color w:val="FF0000"/>
-        </w:rPr>
-        <w:t>。</w:t>
-      </w:r>
-      <w:r>
-        <w:rPr>
-          <w:rFonts w:ascii="Times New Roman" w:hAnsi="Times New Roman" w:hint="eastAsia"/>
-          <w:color w:val="FF0000"/>
-        </w:rPr>
-        <w:t>并指出</w:t>
-      </w:r>
-      <w:r>
-        <w:rPr>
-          <w:rFonts w:ascii="Times New Roman" w:hAnsi="Times New Roman" w:hint="eastAsia"/>
-        </w:rPr>
-        <w:t>XX</w:t>
-      </w:r>
-      <w:r>
-        <w:rPr>
-          <w:rFonts w:ascii="Times New Roman" w:hAnsi="Times New Roman"/>
-        </w:rPr>
-        <w:t>实体如图</w:t>
-      </w:r>
-      <w:r>
-        <w:rPr>
-          <w:rFonts w:ascii="Times New Roman" w:hAnsi="Times New Roman"/>
-          <w:szCs w:val="21"/>
-        </w:rPr>
-        <w:t>3</w:t>
-      </w:r>
-      <w:r>
-        <w:rPr>
-          <w:rFonts w:ascii="Times New Roman" w:hAnsi="Times New Roman" w:hint="eastAsia"/>
-          <w:szCs w:val="21"/>
-        </w:rPr>
-        <w:t xml:space="preserve">-X </w:t>
-      </w:r>
-      <w:r>
-        <w:rPr>
-          <w:rFonts w:ascii="Times New Roman" w:hAnsi="Times New Roman"/>
-        </w:rPr>
-        <w:t>所示。</w:t>
-      </w:r>
-    </w:p>
-    <w:p>
-      <w:pPr>
-        <w:spacing w:line="300" w:lineRule="auto"/>
-        <w:jc w:val="center"/>
-        <w:rPr>
-          <w:rFonts w:ascii="Times New Roman" w:hAnsi="Times New Roman"/>
-          <w:color w:val="FF0000"/>
-        </w:rPr>
-      </w:pPr>
-      <w:r>
-        <w:rPr>
-          <w:rFonts w:ascii="Times New Roman" w:hAnsi="Times New Roman" w:hint="eastAsia"/>
-          <w:color w:val="FF0000"/>
-        </w:rPr>
-        <w:t>单独画出实体</w:t>
-      </w:r>
-    </w:p>
-    <w:p>
-      <w:pPr>
-        <w:spacing w:line="300" w:lineRule="auto"/>
-        <w:jc w:val="center"/>
-        <w:rPr>
-          <w:rFonts w:ascii="宋体" w:hAnsi="宋体" w:cs="宋体"/>
-        </w:rPr>
-      </w:pPr>
-      <w:r>
-        <w:rPr>
-          <w:rFonts w:ascii="宋体" w:hAnsi="宋体" w:cs="宋体" w:hint="eastAsia"/>
-          <w:sz w:val="18"/>
-          <w:szCs w:val="18"/>
-        </w:rPr>
-        <w:t>图</w:t>
-      </w:r>
-      <w:r>
-        <w:rPr>
-          <w:rFonts w:ascii="Times New Roman" w:hAnsi="Times New Roman"/>
-          <w:sz w:val="18"/>
-          <w:szCs w:val="18"/>
-        </w:rPr>
-        <w:t>3</w:t>
-      </w:r>
-      <w:r>
-        <w:rPr>
-          <w:rFonts w:ascii="Times New Roman" w:hAnsi="Times New Roman" w:hint="eastAsia"/>
-          <w:sz w:val="18"/>
-          <w:szCs w:val="18"/>
-        </w:rPr>
-        <w:t>-X</w:t>
-      </w:r>
-      <w:r>
-        <w:rPr>
-          <w:rFonts w:ascii="宋体" w:hAnsi="宋体" w:cs="宋体" w:hint="eastAsia"/>
-          <w:sz w:val="18"/>
-          <w:szCs w:val="18"/>
-        </w:rPr>
-        <w:t xml:space="preserve"> </w:t>
-      </w:r>
-      <w:r>
-        <w:rPr>
-          <w:rFonts w:ascii="Times New Roman" w:hAnsi="Times New Roman" w:hint="eastAsia"/>
-          <w:sz w:val="18"/>
-          <w:szCs w:val="18"/>
-        </w:rPr>
-        <w:t>XX</w:t>
-      </w:r>
-      <w:r>
-        <w:rPr>
-          <w:rFonts w:ascii="宋体" w:hAnsi="宋体" w:cs="宋体" w:hint="eastAsia"/>
-          <w:sz w:val="18"/>
-          <w:szCs w:val="18"/>
-        </w:rPr>
-        <w:t>实体</w:t>
-      </w:r>
-      <w:r>
-        <w:rPr>
-          <w:rFonts w:ascii="宋体" w:hAnsi="宋体" w:cs="宋体" w:hint="eastAsia"/>
-          <w:sz w:val="18"/>
-          <w:szCs w:val="18"/>
-        </w:rPr>
-        <w:t>属性</w:t>
-      </w:r>
-      <w:r>
-        <w:rPr>
-          <w:rFonts w:ascii="宋体" w:hAnsi="宋体" w:cs="宋体" w:hint="eastAsia"/>
-          <w:sz w:val="18"/>
-          <w:szCs w:val="18"/>
-        </w:rPr>
-        <w:t>图</w:t>
-      </w:r>
-    </w:p>
-    <w:p>
-      <w:pPr>
-        <w:widowControl/>
-        <w:spacing w:line="300" w:lineRule="auto"/>
-        <w:ind w:firstLineChars="100" w:firstLine="210"/>
-        <w:jc w:val="left"/>
-        <w:rPr>
-          <w:rFonts w:ascii="黑体" w:eastAsia="黑体" w:hAnsi="黑体"/>
-          <w:szCs w:val="21"/>
-        </w:rPr>
-      </w:pPr>
-      <w:r>
-        <w:rPr>
-          <w:rFonts w:ascii="Times New Roman" w:hAnsi="Times New Roman" w:hint="eastAsia"/>
-        </w:rPr>
-        <w:t>（</w:t>
-      </w:r>
-      <w:r>
-        <w:rPr>
-          <w:rFonts w:ascii="Times New Roman" w:hAnsi="Times New Roman" w:hint="eastAsia"/>
-        </w:rPr>
-        <w:t>2</w:t>
-      </w:r>
-      <w:r>
-        <w:rPr>
-          <w:rFonts w:ascii="Times New Roman" w:hAnsi="Times New Roman" w:hint="eastAsia"/>
-        </w:rPr>
-        <w:t>）</w:t>
-      </w:r>
-      <w:r>
-        <w:rPr>
-          <w:rFonts w:ascii="黑体" w:eastAsia="黑体" w:hAnsi="黑体" w:hint="eastAsia"/>
-          <w:szCs w:val="21"/>
-        </w:rPr>
-        <w:t>…</w:t>
-      </w:r>
-    </w:p>
-    <w:p>
-      <w:pPr>
-        <w:widowControl/>
-        <w:spacing w:line="300" w:lineRule="auto"/>
-        <w:ind w:firstLineChars="200" w:firstLine="420"/>
-        <w:jc w:val="left"/>
-        <w:rPr>
-          <w:rFonts w:ascii="Times New Roman" w:hAnsi="Times New Roman"/>
-          <w:color w:val="FF0000"/>
-        </w:rPr>
-      </w:pPr>
-      <w:r>
-        <w:rPr>
-          <w:rFonts w:ascii="Times New Roman" w:hAnsi="Times New Roman" w:hint="eastAsia"/>
-          <w:color w:val="FF0000"/>
-        </w:rPr>
-        <w:t>（对系统实体之间存在的联系进行</w:t>
-      </w:r>
-      <w:r>
-        <w:rPr>
-          <w:rFonts w:ascii="Times New Roman" w:hAnsi="Times New Roman" w:hint="eastAsia"/>
-          <w:b/>
-          <w:color w:val="FF0000"/>
-          <w:sz w:val="24"/>
-          <w:em w:val="dot"/>
-        </w:rPr>
-        <w:t>文字说明</w:t>
-      </w:r>
-      <w:r>
-        <w:rPr>
-          <w:rFonts w:ascii="Times New Roman" w:hAnsi="Times New Roman" w:hint="eastAsia"/>
-          <w:color w:val="FF0000"/>
-        </w:rPr>
-        <w:t>，并</w:t>
-      </w:r>
-      <w:r>
-        <w:rPr>
-          <w:rFonts w:ascii="Times New Roman" w:hAnsi="Times New Roman" w:hint="eastAsia"/>
-          <w:color w:val="FF0000"/>
-        </w:rPr>
-        <w:t>给出总体</w:t>
-      </w:r>
-      <w:r>
-        <w:rPr>
-          <w:rFonts w:ascii="Times New Roman" w:hAnsi="Times New Roman" w:hint="eastAsia"/>
-          <w:color w:val="FF0000"/>
-        </w:rPr>
-        <w:t>ER</w:t>
-      </w:r>
-      <w:r>
-        <w:rPr>
-          <w:rFonts w:ascii="Times New Roman" w:hAnsi="Times New Roman" w:hint="eastAsia"/>
-          <w:color w:val="FF0000"/>
-        </w:rPr>
-        <w:t>图</w:t>
-      </w:r>
-      <w:r>
-        <w:rPr>
-          <w:rFonts w:ascii="Times New Roman" w:hAnsi="Times New Roman" w:hint="eastAsia"/>
-          <w:color w:val="FF0000"/>
-        </w:rPr>
-        <w:t>，总体</w:t>
-      </w:r>
-      <w:r>
-        <w:rPr>
-          <w:rFonts w:ascii="Times New Roman" w:hAnsi="Times New Roman" w:hint="eastAsia"/>
-          <w:color w:val="FF0000"/>
-        </w:rPr>
-        <w:t>ER</w:t>
-      </w:r>
-      <w:r>
-        <w:rPr>
-          <w:rFonts w:ascii="Times New Roman" w:hAnsi="Times New Roman" w:hint="eastAsia"/>
-          <w:color w:val="FF0000"/>
-        </w:rPr>
-        <w:t>图中各实体的属性可省略不画。）</w:t>
-      </w:r>
-    </w:p>
-    <w:p>
-      <w:pPr>
-        <w:widowControl/>
-        <w:spacing w:line="300" w:lineRule="auto"/>
-        <w:ind w:firstLineChars="200" w:firstLine="420"/>
-        <w:jc w:val="left"/>
-        <w:rPr>
-          <w:rFonts w:ascii="Times New Roman" w:hAnsi="Times New Roman"/>
-        </w:rPr>
-      </w:pPr>
-    </w:p>
-    <w:p>
-      <w:pPr>
-        <w:widowControl/>
-        <w:spacing w:line="300" w:lineRule="auto"/>
-        <w:ind w:firstLineChars="200" w:firstLine="420"/>
-        <w:jc w:val="left"/>
-        <w:rPr>
           <w:rFonts w:ascii="Times New Roman" w:hAnsi="Times New Roman"/>
         </w:rPr>
       </w:pPr>
@@ -6622,20 +8971,20 @@
           <w:rFonts w:ascii="Times New Roman" w:hAnsi="Times New Roman"/>
         </w:rPr>
       </w:pPr>
-      <w:bookmarkStart w:id="216" w:name="_Toc18843"/>
-      <w:bookmarkStart w:id="217" w:name="_Toc32328"/>
-      <w:bookmarkStart w:id="218" w:name="_Toc16453_WPSOffice_Level3"/>
-      <w:bookmarkStart w:id="219" w:name="_Toc8978"/>
-      <w:bookmarkStart w:id="220" w:name="_Toc1085"/>
-      <w:bookmarkStart w:id="221" w:name="_Toc28013"/>
-      <w:bookmarkStart w:id="222" w:name="_Toc16227"/>
-      <w:bookmarkStart w:id="223" w:name="_Toc20778"/>
-      <w:bookmarkStart w:id="224" w:name="_Toc112"/>
-      <w:bookmarkStart w:id="225" w:name="_Toc13635_WPSOffice_Level3"/>
-      <w:bookmarkStart w:id="226" w:name="_Toc21042"/>
-      <w:bookmarkStart w:id="227" w:name="_Toc21972_WPSOffice_Level3"/>
-      <w:bookmarkStart w:id="228" w:name="_Toc516144874"/>
-      <w:bookmarkStart w:id="229" w:name="_Toc105950301"/>
+      <w:bookmarkStart w:id="218" w:name="_Toc18843"/>
+      <w:bookmarkStart w:id="219" w:name="_Toc32328"/>
+      <w:bookmarkStart w:id="220" w:name="_Toc16453_WPSOffice_Level3"/>
+      <w:bookmarkStart w:id="221" w:name="_Toc8978"/>
+      <w:bookmarkStart w:id="222" w:name="_Toc1085"/>
+      <w:bookmarkStart w:id="223" w:name="_Toc28013"/>
+      <w:bookmarkStart w:id="224" w:name="_Toc16227"/>
+      <w:bookmarkStart w:id="225" w:name="_Toc20778"/>
+      <w:bookmarkStart w:id="226" w:name="_Toc112"/>
+      <w:bookmarkStart w:id="227" w:name="_Toc13635_WPSOffice_Level3"/>
+      <w:bookmarkStart w:id="228" w:name="_Toc21042"/>
+      <w:bookmarkStart w:id="229" w:name="_Toc21972_WPSOffice_Level3"/>
+      <w:bookmarkStart w:id="230" w:name="_Toc516144874"/>
+      <w:bookmarkStart w:id="231" w:name="_Toc105950301"/>
       <w:r>
         <w:rPr>
           <w:rFonts w:ascii="Times New Roman" w:hAnsi="Times New Roman"/>
@@ -6660,8 +9009,6 @@
         </w:rPr>
         <w:t>设计</w:t>
       </w:r>
-      <w:bookmarkEnd w:id="216"/>
-      <w:bookmarkEnd w:id="217"/>
       <w:bookmarkEnd w:id="218"/>
       <w:bookmarkEnd w:id="219"/>
       <w:bookmarkEnd w:id="220"/>
@@ -6674,6 +9021,8 @@
       <w:bookmarkEnd w:id="227"/>
       <w:bookmarkEnd w:id="228"/>
       <w:bookmarkEnd w:id="229"/>
+      <w:bookmarkEnd w:id="230"/>
+      <w:bookmarkEnd w:id="231"/>
     </w:p>
     <w:p>
       <w:pPr>
@@ -6705,25 +9054,7 @@
         <w:rPr>
           <w:rFonts w:ascii="Times New Roman" w:hAnsi="Times New Roman" w:hint="eastAsia"/>
         </w:rPr>
-        <w:t>关系模式名</w:t>
-      </w:r>
-      <w:r>
-        <w:rPr>
-          <w:rFonts w:ascii="Times New Roman" w:hAnsi="Times New Roman"/>
-        </w:rPr>
-        <w:t>（</w:t>
-      </w:r>
-      <w:r>
-        <w:rPr>
-          <w:rFonts w:ascii="Times New Roman" w:hAnsi="Times New Roman" w:hint="eastAsia"/>
-        </w:rPr>
-        <w:t>XX</w:t>
-      </w:r>
-      <w:r>
-        <w:rPr>
-          <w:rFonts w:ascii="Times New Roman" w:hAnsi="Times New Roman"/>
-        </w:rPr>
-        <w:t>表）</w:t>
+        <w:t>用户表</w:t>
       </w:r>
     </w:p>
     <w:p>
@@ -6847,11 +9178,11 @@
           <w:sz w:val="18"/>
           <w:szCs w:val="18"/>
         </w:rPr>
-        <w:t>XX</w:t>
-      </w:r>
-      <w:r>
-        <w:rPr>
-          <w:rFonts w:ascii="Times New Roman" w:hAnsi="Times New Roman"/>
+        <w:t>用户</w:t>
+      </w:r>
+      <w:r>
+        <w:rPr>
+          <w:rFonts w:ascii="Times New Roman" w:hAnsi="Times New Roman" w:hint="eastAsia"/>
           <w:sz w:val="18"/>
           <w:szCs w:val="18"/>
         </w:rPr>
@@ -7050,6 +9381,7 @@
                 <w:sz w:val="18"/>
                 <w:szCs w:val="18"/>
               </w:rPr>
+              <w:lastRenderedPageBreak/>
               <w:t>id</w:t>
             </w:r>
           </w:p>
@@ -8248,19 +10580,19 @@
           <w:bCs/>
         </w:rPr>
       </w:pPr>
-      <w:bookmarkStart w:id="230" w:name="_Toc31435"/>
-      <w:bookmarkStart w:id="231" w:name="_Toc11750_WPSOffice_Level1"/>
-      <w:bookmarkStart w:id="232" w:name="_Toc27674"/>
-      <w:bookmarkStart w:id="233" w:name="_Toc7818"/>
-      <w:bookmarkStart w:id="234" w:name="_Toc15796"/>
-      <w:bookmarkStart w:id="235" w:name="_Toc27299"/>
-      <w:bookmarkStart w:id="236" w:name="_Toc3956"/>
-      <w:bookmarkStart w:id="237" w:name="_Toc18204"/>
-      <w:bookmarkStart w:id="238" w:name="_Toc4156"/>
-      <w:bookmarkStart w:id="239" w:name="_Toc9402_WPSOffice_Level1"/>
-      <w:bookmarkStart w:id="240" w:name="_Toc1866"/>
-      <w:bookmarkStart w:id="241" w:name="_Toc30921_WPSOffice_Level1"/>
-      <w:bookmarkStart w:id="242" w:name="_Toc516144893"/>
+      <w:bookmarkStart w:id="232" w:name="_Toc31435"/>
+      <w:bookmarkStart w:id="233" w:name="_Toc11750_WPSOffice_Level1"/>
+      <w:bookmarkStart w:id="234" w:name="_Toc27674"/>
+      <w:bookmarkStart w:id="235" w:name="_Toc7818"/>
+      <w:bookmarkStart w:id="236" w:name="_Toc15796"/>
+      <w:bookmarkStart w:id="237" w:name="_Toc27299"/>
+      <w:bookmarkStart w:id="238" w:name="_Toc3956"/>
+      <w:bookmarkStart w:id="239" w:name="_Toc18204"/>
+      <w:bookmarkStart w:id="240" w:name="_Toc4156"/>
+      <w:bookmarkStart w:id="241" w:name="_Toc9402_WPSOffice_Level1"/>
+      <w:bookmarkStart w:id="242" w:name="_Toc1866"/>
+      <w:bookmarkStart w:id="243" w:name="_Toc30921_WPSOffice_Level1"/>
+      <w:bookmarkStart w:id="244" w:name="_Toc516144893"/>
     </w:p>
     <w:p>
       <w:pPr>
@@ -8313,7 +10645,7 @@
           <w:lang w:val="en-US"/>
         </w:rPr>
       </w:pPr>
-      <w:bookmarkStart w:id="243" w:name="_Toc105950302"/>
+      <w:bookmarkStart w:id="245" w:name="_Toc105950302"/>
       <w:r>
         <w:rPr>
           <w:rStyle w:val="1Char"/>
@@ -8323,10 +10655,9 @@
           <w:szCs w:val="28"/>
           <w:lang w:val="en-US"/>
         </w:rPr>
-        <w:lastRenderedPageBreak/>
         <w:t>4系统详细设计</w:t>
       </w:r>
-      <w:bookmarkEnd w:id="243"/>
+      <w:bookmarkEnd w:id="245"/>
     </w:p>
     <w:p>
       <w:pPr>
@@ -8338,7 +10669,7 @@
           <w:szCs w:val="21"/>
         </w:rPr>
       </w:pPr>
-      <w:bookmarkStart w:id="244" w:name="_Toc105950303"/>
+      <w:bookmarkStart w:id="246" w:name="_Toc105950303"/>
       <w:r>
         <w:rPr>
           <w:rFonts w:ascii="黑体" w:eastAsia="黑体" w:hAnsi="黑体" w:cs="黑体" w:hint="eastAsia"/>
@@ -8368,7 +10699,7 @@
         </w:rPr>
         <w:t>模块详细设计</w:t>
       </w:r>
-      <w:bookmarkEnd w:id="244"/>
+      <w:bookmarkEnd w:id="246"/>
     </w:p>
     <w:p>
       <w:pPr>
@@ -8468,7 +10799,7 @@
           <w:lang w:val="en-US"/>
         </w:rPr>
       </w:pPr>
-      <w:bookmarkStart w:id="245" w:name="_Toc105950304"/>
+      <w:bookmarkStart w:id="247" w:name="_Toc105950304"/>
       <w:r>
         <w:rPr>
           <w:rStyle w:val="1Char"/>
@@ -8491,8 +10822,6 @@
         </w:rPr>
         <w:t xml:space="preserve"> 系统实现</w:t>
       </w:r>
-      <w:bookmarkEnd w:id="230"/>
-      <w:bookmarkEnd w:id="231"/>
       <w:bookmarkEnd w:id="232"/>
       <w:bookmarkEnd w:id="233"/>
       <w:bookmarkEnd w:id="234"/>
@@ -8504,7 +10833,9 @@
       <w:bookmarkEnd w:id="240"/>
       <w:bookmarkEnd w:id="241"/>
       <w:bookmarkEnd w:id="242"/>
-      <w:bookmarkEnd w:id="245"/>
+      <w:bookmarkEnd w:id="243"/>
+      <w:bookmarkEnd w:id="244"/>
+      <w:bookmarkEnd w:id="247"/>
     </w:p>
     <w:p>
       <w:pPr>
@@ -8516,20 +10847,20 @@
           <w:szCs w:val="21"/>
         </w:rPr>
       </w:pPr>
-      <w:bookmarkStart w:id="246" w:name="_Toc10121"/>
-      <w:bookmarkStart w:id="247" w:name="_Toc20340"/>
-      <w:bookmarkStart w:id="248" w:name="_Toc20476"/>
-      <w:bookmarkStart w:id="249" w:name="_Toc8016"/>
-      <w:bookmarkStart w:id="250" w:name="_Toc23972"/>
-      <w:bookmarkStart w:id="251" w:name="_Toc2110_WPSOffice_Level2"/>
-      <w:bookmarkStart w:id="252" w:name="_Toc9092_WPSOffice_Level2"/>
-      <w:bookmarkStart w:id="253" w:name="_Toc7172"/>
-      <w:bookmarkStart w:id="254" w:name="_Toc24188"/>
-      <w:bookmarkStart w:id="255" w:name="_Toc3306"/>
-      <w:bookmarkStart w:id="256" w:name="_Toc9416"/>
-      <w:bookmarkStart w:id="257" w:name="_Toc17123_WPSOffice_Level2"/>
-      <w:bookmarkStart w:id="258" w:name="_Toc516144894"/>
-      <w:bookmarkStart w:id="259" w:name="_Toc105950305"/>
+      <w:bookmarkStart w:id="248" w:name="_Toc10121"/>
+      <w:bookmarkStart w:id="249" w:name="_Toc20340"/>
+      <w:bookmarkStart w:id="250" w:name="_Toc20476"/>
+      <w:bookmarkStart w:id="251" w:name="_Toc8016"/>
+      <w:bookmarkStart w:id="252" w:name="_Toc23972"/>
+      <w:bookmarkStart w:id="253" w:name="_Toc2110_WPSOffice_Level2"/>
+      <w:bookmarkStart w:id="254" w:name="_Toc9092_WPSOffice_Level2"/>
+      <w:bookmarkStart w:id="255" w:name="_Toc7172"/>
+      <w:bookmarkStart w:id="256" w:name="_Toc24188"/>
+      <w:bookmarkStart w:id="257" w:name="_Toc3306"/>
+      <w:bookmarkStart w:id="258" w:name="_Toc9416"/>
+      <w:bookmarkStart w:id="259" w:name="_Toc17123_WPSOffice_Level2"/>
+      <w:bookmarkStart w:id="260" w:name="_Toc516144894"/>
+      <w:bookmarkStart w:id="261" w:name="_Toc105950305"/>
       <w:r>
         <w:rPr>
           <w:rFonts w:ascii="黑体" w:eastAsia="黑体" w:hAnsi="黑体" w:cs="黑体" w:hint="eastAsia"/>
@@ -8566,8 +10897,6 @@
         </w:rPr>
         <w:t>实现</w:t>
       </w:r>
-      <w:bookmarkEnd w:id="246"/>
-      <w:bookmarkEnd w:id="247"/>
       <w:bookmarkEnd w:id="248"/>
       <w:bookmarkEnd w:id="249"/>
       <w:bookmarkEnd w:id="250"/>
@@ -8580,6 +10909,8 @@
       <w:bookmarkEnd w:id="257"/>
       <w:bookmarkEnd w:id="258"/>
       <w:bookmarkEnd w:id="259"/>
+      <w:bookmarkEnd w:id="260"/>
+      <w:bookmarkEnd w:id="261"/>
     </w:p>
     <w:p>
       <w:pPr>
@@ -8692,6 +11023,7 @@
         <w:rPr>
           <w:noProof/>
         </w:rPr>
+        <w:lastRenderedPageBreak/>
         <w:drawing>
           <wp:inline distT="0" distB="0" distL="0" distR="0" wp14:anchorId="2DC9FD51" wp14:editId="3907D721">
             <wp:extent cx="2076450" cy="3709035"/>
@@ -8710,7 +11042,7 @@
                     </pic:cNvPicPr>
                   </pic:nvPicPr>
                   <pic:blipFill>
-                    <a:blip r:embed="rId13">
+                    <a:blip r:embed="rId24">
                       <a:extLst>
                         <a:ext uri="{28A0092B-C50C-407E-A947-70E740481C1C}">
                           <a14:useLocalDpi xmlns:a14="http://schemas.microsoft.com/office/drawing/2010/main" val="0"/>
@@ -8858,20 +11190,20 @@
           <w:szCs w:val="21"/>
         </w:rPr>
       </w:pPr>
-      <w:bookmarkStart w:id="260" w:name="_Toc29084"/>
-      <w:bookmarkStart w:id="261" w:name="_Toc29658"/>
-      <w:bookmarkStart w:id="262" w:name="_Toc21968_WPSOffice_Level2"/>
-      <w:bookmarkStart w:id="263" w:name="_Toc10321"/>
-      <w:bookmarkStart w:id="264" w:name="_Toc25765"/>
-      <w:bookmarkStart w:id="265" w:name="_Toc31174"/>
-      <w:bookmarkStart w:id="266" w:name="_Toc10845_WPSOffice_Level2"/>
-      <w:bookmarkStart w:id="267" w:name="_Toc17028"/>
-      <w:bookmarkStart w:id="268" w:name="_Toc30175"/>
-      <w:bookmarkStart w:id="269" w:name="_Toc26930"/>
-      <w:bookmarkStart w:id="270" w:name="_Toc14254"/>
-      <w:bookmarkStart w:id="271" w:name="_Toc24659_WPSOffice_Level2"/>
-      <w:bookmarkStart w:id="272" w:name="_Toc516144895"/>
-      <w:bookmarkStart w:id="273" w:name="_Toc105950306"/>
+      <w:bookmarkStart w:id="262" w:name="_Toc29084"/>
+      <w:bookmarkStart w:id="263" w:name="_Toc29658"/>
+      <w:bookmarkStart w:id="264" w:name="_Toc21968_WPSOffice_Level2"/>
+      <w:bookmarkStart w:id="265" w:name="_Toc10321"/>
+      <w:bookmarkStart w:id="266" w:name="_Toc25765"/>
+      <w:bookmarkStart w:id="267" w:name="_Toc31174"/>
+      <w:bookmarkStart w:id="268" w:name="_Toc10845_WPSOffice_Level2"/>
+      <w:bookmarkStart w:id="269" w:name="_Toc17028"/>
+      <w:bookmarkStart w:id="270" w:name="_Toc30175"/>
+      <w:bookmarkStart w:id="271" w:name="_Toc26930"/>
+      <w:bookmarkStart w:id="272" w:name="_Toc14254"/>
+      <w:bookmarkStart w:id="273" w:name="_Toc24659_WPSOffice_Level2"/>
+      <w:bookmarkStart w:id="274" w:name="_Toc516144895"/>
+      <w:bookmarkStart w:id="275" w:name="_Toc105950306"/>
       <w:r>
         <w:rPr>
           <w:rFonts w:ascii="黑体" w:eastAsia="黑体" w:hAnsi="黑体" w:cs="黑体" w:hint="eastAsia"/>
@@ -8908,8 +11240,6 @@
         </w:rPr>
         <w:t>实现</w:t>
       </w:r>
-      <w:bookmarkEnd w:id="260"/>
-      <w:bookmarkEnd w:id="261"/>
       <w:bookmarkEnd w:id="262"/>
       <w:bookmarkEnd w:id="263"/>
       <w:bookmarkEnd w:id="264"/>
@@ -8922,6 +11252,8 @@
       <w:bookmarkEnd w:id="271"/>
       <w:bookmarkEnd w:id="272"/>
       <w:bookmarkEnd w:id="273"/>
+      <w:bookmarkEnd w:id="274"/>
+      <w:bookmarkEnd w:id="275"/>
     </w:p>
     <w:p>
       <w:pPr>
@@ -8954,7 +11286,7 @@
           <w:lang w:val="en-US"/>
         </w:rPr>
       </w:pPr>
-      <w:bookmarkStart w:id="274" w:name="_Toc105950307"/>
+      <w:bookmarkStart w:id="276" w:name="_Toc105950307"/>
       <w:r>
         <w:rPr>
           <w:rStyle w:val="1Char"/>
@@ -8988,7 +11320,7 @@
         </w:rPr>
         <w:t>总结</w:t>
       </w:r>
-      <w:bookmarkEnd w:id="274"/>
+      <w:bookmarkEnd w:id="276"/>
     </w:p>
     <w:p>
       <w:pPr>
@@ -9047,7 +11379,7 @@
       </w:r>
     </w:p>
     <w:sectPr>
-      <w:footerReference w:type="default" r:id="rId14"/>
+      <w:footerReference w:type="default" r:id="rId25"/>
       <w:pgSz w:w="11906" w:h="16838"/>
       <w:pgMar w:top="1417" w:right="1701" w:bottom="1417" w:left="1701" w:header="851" w:footer="992" w:gutter="0"/>
       <w:pgNumType w:start="1"/>

</xml_diff>